<commit_message>
Updated JS webpage design and added partial explanation of python microservices.
</commit_message>
<xml_diff>
--- a/Documents/Detailed Design Document.docx
+++ b/Documents/Detailed Design Document.docx
@@ -55,12 +55,12 @@
             <wp:extent cx="3762375" cy="3173758"/>
             <wp:effectExtent b="0" l="0" r="0" t="0"/>
             <wp:wrapNone/>
-            <wp:docPr id="1" name="image4.png"/>
+            <wp:docPr id="1" name="image5.png"/>
             <a:graphic>
               <a:graphicData uri="http://schemas.openxmlformats.org/drawingml/2006/picture">
                 <pic:pic>
                   <pic:nvPicPr>
-                    <pic:cNvPr id="0" name="image4.png"/>
+                    <pic:cNvPr id="0" name="image5.png"/>
                     <pic:cNvPicPr preferRelativeResize="0"/>
                   </pic:nvPicPr>
                   <pic:blipFill>
@@ -773,12 +773,12 @@
           <wp:inline distB="0" distT="0" distL="0" distR="0">
             <wp:extent cx="2228850" cy="5635807"/>
             <wp:effectExtent b="0" l="0" r="0" t="0"/>
-            <wp:docPr id="3" name="image6.png"/>
+            <wp:docPr id="3" name="image7.png"/>
             <a:graphic>
               <a:graphicData uri="http://schemas.openxmlformats.org/drawingml/2006/picture">
                 <pic:pic>
                   <pic:nvPicPr>
-                    <pic:cNvPr id="0" name="image6.png"/>
+                    <pic:cNvPr id="0" name="image7.png"/>
                     <pic:cNvPicPr preferRelativeResize="0"/>
                   </pic:nvPicPr>
                   <pic:blipFill>
@@ -1249,12 +1249,12 @@
           <wp:inline distB="0" distT="0" distL="0" distR="0">
             <wp:extent cx="5943600" cy="2345055"/>
             <wp:effectExtent b="0" l="0" r="0" t="0"/>
-            <wp:docPr id="2" name="image5.png"/>
+            <wp:docPr id="2" name="image6.png"/>
             <a:graphic>
               <a:graphicData uri="http://schemas.openxmlformats.org/drawingml/2006/picture">
                 <pic:pic>
                   <pic:nvPicPr>
-                    <pic:cNvPr id="0" name="image5.png"/>
+                    <pic:cNvPr id="0" name="image6.png"/>
                     <pic:cNvPicPr preferRelativeResize="0"/>
                   </pic:nvPicPr>
                   <pic:blipFill>
@@ -1975,18 +1975,204 @@
     </w:p>
     <w:p>
       <w:pPr>
-        <w:ind w:left="720" w:firstLine="0"/>
-        <w:contextualSpacing w:val="0"/>
-        <w:rPr>
-          <w:rFonts w:ascii="Times New Roman" w:cs="Times New Roman" w:eastAsia="Times New Roman" w:hAnsi="Times New Roman"/>
-        </w:rPr>
-      </w:pPr>
-      <w:r>
-        <w:rPr>
-          <w:rFonts w:ascii="Times New Roman" w:cs="Times New Roman" w:eastAsia="Times New Roman" w:hAnsi="Times New Roman"/>
-          <w:rtl w:val="0"/>
-        </w:rPr>
-        <w:t xml:space="preserve">How should this look??</w:t>
+        <w:numPr>
+          <w:ilvl w:val="1"/>
+          <w:numId w:val="1"/>
+        </w:numPr>
+        <w:ind w:left="1440" w:hanging="360"/>
+        <w:contextualSpacing w:val="1"/>
+        <w:rPr>
+          <w:rFonts w:ascii="Times New Roman" w:cs="Times New Roman" w:eastAsia="Times New Roman" w:hAnsi="Times New Roman"/>
+          <w:u w:val="none"/>
+        </w:rPr>
+      </w:pPr>
+      <w:r>
+        <w:rPr>
+          <w:rFonts w:ascii="Times New Roman" w:cs="Times New Roman" w:eastAsia="Times New Roman" w:hAnsi="Times New Roman"/>
+          <w:rtl w:val="0"/>
+        </w:rPr>
+        <w:t xml:space="preserve">Product input page</w:t>
+      </w:r>
+    </w:p>
+    <w:p>
+      <w:pPr>
+        <w:numPr>
+          <w:ilvl w:val="2"/>
+          <w:numId w:val="1"/>
+        </w:numPr>
+        <w:ind w:left="2160" w:hanging="360"/>
+        <w:contextualSpacing w:val="1"/>
+        <w:rPr>
+          <w:rFonts w:ascii="Times New Roman" w:cs="Times New Roman" w:eastAsia="Times New Roman" w:hAnsi="Times New Roman"/>
+          <w:u w:val="none"/>
+        </w:rPr>
+      </w:pPr>
+      <w:r>
+        <w:rPr>
+          <w:rFonts w:ascii="Times New Roman" w:cs="Times New Roman" w:eastAsia="Times New Roman" w:hAnsi="Times New Roman"/>
+          <w:rtl w:val="0"/>
+        </w:rPr>
+        <w:t xml:space="preserve">Require user login</w:t>
+      </w:r>
+    </w:p>
+    <w:p>
+      <w:pPr>
+        <w:numPr>
+          <w:ilvl w:val="2"/>
+          <w:numId w:val="1"/>
+        </w:numPr>
+        <w:ind w:left="2160" w:hanging="360"/>
+        <w:contextualSpacing w:val="1"/>
+        <w:rPr>
+          <w:rFonts w:ascii="Times New Roman" w:cs="Times New Roman" w:eastAsia="Times New Roman" w:hAnsi="Times New Roman"/>
+          <w:u w:val="none"/>
+        </w:rPr>
+      </w:pPr>
+      <w:r>
+        <w:rPr>
+          <w:rFonts w:ascii="Times New Roman" w:cs="Times New Roman" w:eastAsia="Times New Roman" w:hAnsi="Times New Roman"/>
+          <w:rtl w:val="0"/>
+        </w:rPr>
+        <w:t xml:space="preserve">Collect all relevant ticket information from seller</w:t>
+      </w:r>
+    </w:p>
+    <w:p>
+      <w:pPr>
+        <w:numPr>
+          <w:ilvl w:val="3"/>
+          <w:numId w:val="1"/>
+        </w:numPr>
+        <w:ind w:left="2880" w:hanging="360"/>
+        <w:contextualSpacing w:val="1"/>
+        <w:rPr>
+          <w:rFonts w:ascii="Times New Roman" w:cs="Times New Roman" w:eastAsia="Times New Roman" w:hAnsi="Times New Roman"/>
+          <w:u w:val="none"/>
+        </w:rPr>
+      </w:pPr>
+      <w:r>
+        <w:rPr>
+          <w:rFonts w:ascii="Times New Roman" w:cs="Times New Roman" w:eastAsia="Times New Roman" w:hAnsi="Times New Roman"/>
+          <w:rtl w:val="0"/>
+        </w:rPr>
+        <w:t xml:space="preserve">Event</w:t>
+      </w:r>
+    </w:p>
+    <w:p>
+      <w:pPr>
+        <w:numPr>
+          <w:ilvl w:val="3"/>
+          <w:numId w:val="1"/>
+        </w:numPr>
+        <w:ind w:left="2880" w:hanging="360"/>
+        <w:contextualSpacing w:val="1"/>
+        <w:rPr>
+          <w:rFonts w:ascii="Times New Roman" w:cs="Times New Roman" w:eastAsia="Times New Roman" w:hAnsi="Times New Roman"/>
+          <w:u w:val="none"/>
+        </w:rPr>
+      </w:pPr>
+      <w:r>
+        <w:rPr>
+          <w:rFonts w:ascii="Times New Roman" w:cs="Times New Roman" w:eastAsia="Times New Roman" w:hAnsi="Times New Roman"/>
+          <w:rtl w:val="0"/>
+        </w:rPr>
+        <w:t xml:space="preserve">Event date</w:t>
+      </w:r>
+    </w:p>
+    <w:p>
+      <w:pPr>
+        <w:numPr>
+          <w:ilvl w:val="3"/>
+          <w:numId w:val="1"/>
+        </w:numPr>
+        <w:ind w:left="2880" w:hanging="360"/>
+        <w:contextualSpacing w:val="1"/>
+        <w:rPr>
+          <w:rFonts w:ascii="Times New Roman" w:cs="Times New Roman" w:eastAsia="Times New Roman" w:hAnsi="Times New Roman"/>
+          <w:u w:val="none"/>
+        </w:rPr>
+      </w:pPr>
+      <w:r>
+        <w:rPr>
+          <w:rFonts w:ascii="Times New Roman" w:cs="Times New Roman" w:eastAsia="Times New Roman" w:hAnsi="Times New Roman"/>
+          <w:rtl w:val="0"/>
+        </w:rPr>
+        <w:t xml:space="preserve">Section, row, seat number(s)</w:t>
+      </w:r>
+    </w:p>
+    <w:p>
+      <w:pPr>
+        <w:numPr>
+          <w:ilvl w:val="3"/>
+          <w:numId w:val="1"/>
+        </w:numPr>
+        <w:ind w:left="2880" w:hanging="360"/>
+        <w:contextualSpacing w:val="1"/>
+        <w:rPr>
+          <w:rFonts w:ascii="Times New Roman" w:cs="Times New Roman" w:eastAsia="Times New Roman" w:hAnsi="Times New Roman"/>
+          <w:u w:val="none"/>
+        </w:rPr>
+      </w:pPr>
+      <w:r>
+        <w:rPr>
+          <w:rFonts w:ascii="Times New Roman" w:cs="Times New Roman" w:eastAsia="Times New Roman" w:hAnsi="Times New Roman"/>
+          <w:rtl w:val="0"/>
+        </w:rPr>
+        <w:t xml:space="preserve">Price</w:t>
+      </w:r>
+    </w:p>
+    <w:p>
+      <w:pPr>
+        <w:numPr>
+          <w:ilvl w:val="3"/>
+          <w:numId w:val="1"/>
+        </w:numPr>
+        <w:ind w:left="2880" w:hanging="360"/>
+        <w:contextualSpacing w:val="1"/>
+        <w:rPr>
+          <w:rFonts w:ascii="Times New Roman" w:cs="Times New Roman" w:eastAsia="Times New Roman" w:hAnsi="Times New Roman"/>
+          <w:u w:val="none"/>
+        </w:rPr>
+      </w:pPr>
+      <w:r>
+        <w:rPr>
+          <w:rFonts w:ascii="Times New Roman" w:cs="Times New Roman" w:eastAsia="Times New Roman" w:hAnsi="Times New Roman"/>
+          <w:rtl w:val="0"/>
+        </w:rPr>
+        <w:t xml:space="preserve">Seller credit card information in case ticket is fake</w:t>
+      </w:r>
+    </w:p>
+    <w:p>
+      <w:pPr>
+        <w:numPr>
+          <w:ilvl w:val="2"/>
+          <w:numId w:val="1"/>
+        </w:numPr>
+        <w:ind w:left="2160" w:hanging="360"/>
+        <w:contextualSpacing w:val="1"/>
+        <w:rPr>
+          <w:rFonts w:ascii="Times New Roman" w:cs="Times New Roman" w:eastAsia="Times New Roman" w:hAnsi="Times New Roman"/>
+          <w:u w:val="none"/>
+        </w:rPr>
+      </w:pPr>
+      <w:r>
+        <w:rPr>
+          <w:rFonts w:ascii="Times New Roman" w:cs="Times New Roman" w:eastAsia="Times New Roman" w:hAnsi="Times New Roman"/>
+          <w:rtl w:val="0"/>
+        </w:rPr>
+        <w:t xml:space="preserve">Once information filled out, data sent to /sell endpoint for saving/verification</w:t>
+      </w:r>
+    </w:p>
+    <w:p>
+      <w:pPr>
+        <w:contextualSpacing w:val="0"/>
+        <w:rPr>
+          <w:rFonts w:ascii="Times New Roman" w:cs="Times New Roman" w:eastAsia="Times New Roman" w:hAnsi="Times New Roman"/>
+        </w:rPr>
+      </w:pPr>
+      <w:r>
+        <w:rPr>
+          <w:rtl w:val="0"/>
+        </w:rPr>
       </w:r>
     </w:p>
     <w:p>
@@ -2091,7 +2277,7 @@
           <w:rFonts w:ascii="Times New Roman" w:cs="Times New Roman" w:eastAsia="Times New Roman" w:hAnsi="Times New Roman"/>
           <w:rtl w:val="0"/>
         </w:rPr>
-        <w:t xml:space="preserve">Add payment info </w:t>
+        <w:t xml:space="preserve">View purchase history</w:t>
       </w:r>
     </w:p>
     <w:p>
@@ -2112,7 +2298,28 @@
           <w:rFonts w:ascii="Times New Roman" w:cs="Times New Roman" w:eastAsia="Times New Roman" w:hAnsi="Times New Roman"/>
           <w:rtl w:val="0"/>
         </w:rPr>
-        <w:t xml:space="preserve">View purchase history</w:t>
+        <w:t xml:space="preserve">View sale history</w:t>
+      </w:r>
+    </w:p>
+    <w:p>
+      <w:pPr>
+        <w:numPr>
+          <w:ilvl w:val="3"/>
+          <w:numId w:val="1"/>
+        </w:numPr>
+        <w:ind w:left="2880" w:hanging="360"/>
+        <w:contextualSpacing w:val="1"/>
+        <w:rPr>
+          <w:rFonts w:ascii="Times New Roman" w:cs="Times New Roman" w:eastAsia="Times New Roman" w:hAnsi="Times New Roman"/>
+          <w:u w:val="none"/>
+        </w:rPr>
+      </w:pPr>
+      <w:r>
+        <w:rPr>
+          <w:rFonts w:ascii="Times New Roman" w:cs="Times New Roman" w:eastAsia="Times New Roman" w:hAnsi="Times New Roman"/>
+          <w:rtl w:val="0"/>
+        </w:rPr>
+        <w:t xml:space="preserve">Cancel item currently being sold</w:t>
       </w:r>
     </w:p>
     <w:p>
@@ -2238,7 +2445,7 @@
           <w:rFonts w:ascii="Times New Roman" w:cs="Times New Roman" w:eastAsia="Times New Roman" w:hAnsi="Times New Roman"/>
           <w:rtl w:val="0"/>
         </w:rPr>
-        <w:t xml:space="preserve">Uses /register endpoint</w:t>
+        <w:t xml:space="preserve">Uses /register endpoint to send credentials to database</w:t>
       </w:r>
     </w:p>
     <w:p>
@@ -2259,7 +2466,7 @@
           <w:rFonts w:ascii="Times New Roman" w:cs="Times New Roman" w:eastAsia="Times New Roman" w:hAnsi="Times New Roman"/>
           <w:rtl w:val="0"/>
         </w:rPr>
-        <w:t xml:space="preserve">Backend sends authentication email to provided address</w:t>
+        <w:t xml:space="preserve">Backend sends authentication email to provided email address</w:t>
       </w:r>
     </w:p>
     <w:p>
@@ -2280,7 +2487,7 @@
           <w:rFonts w:ascii="Times New Roman" w:cs="Times New Roman" w:eastAsia="Times New Roman" w:hAnsi="Times New Roman"/>
           <w:rtl w:val="0"/>
         </w:rPr>
-        <w:t xml:space="preserve">Clicking link sends user to our webpage with query param</w:t>
+        <w:t xml:space="preserve">Clicking link sends user to our webpage with unique query param identifier</w:t>
       </w:r>
     </w:p>
     <w:p>
@@ -2301,7 +2508,940 @@
           <w:rFonts w:ascii="Times New Roman" w:cs="Times New Roman" w:eastAsia="Times New Roman" w:hAnsi="Times New Roman"/>
           <w:rtl w:val="0"/>
         </w:rPr>
-        <w:t xml:space="preserve">This query param POSTed to /registration-confirm to confirm account registration</w:t>
+        <w:t xml:space="preserve">This query param is POSTed to /registration-confirm to confirm account registration</w:t>
+      </w:r>
+    </w:p>
+    <w:p>
+      <w:pPr>
+        <w:numPr>
+          <w:ilvl w:val="1"/>
+          <w:numId w:val="1"/>
+        </w:numPr>
+        <w:ind w:left="1440" w:hanging="360"/>
+        <w:contextualSpacing w:val="1"/>
+        <w:rPr>
+          <w:rFonts w:ascii="Times New Roman" w:cs="Times New Roman" w:eastAsia="Times New Roman" w:hAnsi="Times New Roman"/>
+          <w:u w:val="none"/>
+        </w:rPr>
+      </w:pPr>
+      <w:r>
+        <w:rPr>
+          <w:rFonts w:ascii="Times New Roman" w:cs="Times New Roman" w:eastAsia="Times New Roman" w:hAnsi="Times New Roman"/>
+          <w:rtl w:val="0"/>
+        </w:rPr>
+        <w:t xml:space="preserve">A page confirming account registration is then displayed to the user</w:t>
+      </w:r>
+    </w:p>
+    <w:p>
+      <w:pPr>
+        <w:contextualSpacing w:val="0"/>
+        <w:rPr>
+          <w:rFonts w:ascii="Times New Roman" w:cs="Times New Roman" w:eastAsia="Times New Roman" w:hAnsi="Times New Roman"/>
+        </w:rPr>
+      </w:pPr>
+      <w:r>
+        <w:rPr>
+          <w:rtl w:val="0"/>
+        </w:rPr>
+      </w:r>
+    </w:p>
+    <w:p>
+      <w:pPr>
+        <w:contextualSpacing w:val="0"/>
+        <w:jc w:val="center"/>
+        <w:rPr>
+          <w:rFonts w:ascii="Times New Roman" w:cs="Times New Roman" w:eastAsia="Times New Roman" w:hAnsi="Times New Roman"/>
+        </w:rPr>
+      </w:pPr>
+      <w:r>
+        <w:rPr>
+          <w:rFonts w:ascii="Times New Roman" w:cs="Times New Roman" w:eastAsia="Times New Roman" w:hAnsi="Times New Roman"/>
+          <w:rtl w:val="0"/>
+        </w:rPr>
+        <w:t xml:space="preserve">Python Microservices/Endpoints</w:t>
+      </w:r>
+    </w:p>
+    <w:p>
+      <w:pPr>
+        <w:contextualSpacing w:val="0"/>
+        <w:jc w:val="left"/>
+        <w:rPr>
+          <w:rFonts w:ascii="Times New Roman" w:cs="Times New Roman" w:eastAsia="Times New Roman" w:hAnsi="Times New Roman"/>
+        </w:rPr>
+      </w:pPr>
+      <w:r>
+        <w:rPr>
+          <w:rFonts w:ascii="Times New Roman" w:cs="Times New Roman" w:eastAsia="Times New Roman" w:hAnsi="Times New Roman"/>
+          <w:rtl w:val="0"/>
+        </w:rPr>
+        <w:t xml:space="preserve">(Note: all input and output in JSON format)</w:t>
+      </w:r>
+    </w:p>
+    <w:p>
+      <w:pPr>
+        <w:numPr>
+          <w:ilvl w:val="0"/>
+          <w:numId w:val="2"/>
+        </w:numPr>
+        <w:ind w:left="720" w:hanging="360"/>
+        <w:contextualSpacing w:val="1"/>
+        <w:jc w:val="left"/>
+        <w:rPr>
+          <w:rFonts w:ascii="Times New Roman" w:cs="Times New Roman" w:eastAsia="Times New Roman" w:hAnsi="Times New Roman"/>
+          <w:u w:val="none"/>
+        </w:rPr>
+      </w:pPr>
+      <w:r>
+        <w:rPr>
+          <w:rFonts w:ascii="Times New Roman" w:cs="Times New Roman" w:eastAsia="Times New Roman" w:hAnsi="Times New Roman"/>
+          <w:rtl w:val="0"/>
+        </w:rPr>
+        <w:t xml:space="preserve">Login (/login)</w:t>
+      </w:r>
+    </w:p>
+    <w:p>
+      <w:pPr>
+        <w:numPr>
+          <w:ilvl w:val="1"/>
+          <w:numId w:val="2"/>
+        </w:numPr>
+        <w:ind w:left="1440" w:hanging="360"/>
+        <w:contextualSpacing w:val="1"/>
+        <w:jc w:val="left"/>
+        <w:rPr>
+          <w:rFonts w:ascii="Times New Roman" w:cs="Times New Roman" w:eastAsia="Times New Roman" w:hAnsi="Times New Roman"/>
+          <w:u w:val="none"/>
+        </w:rPr>
+      </w:pPr>
+      <w:r>
+        <w:rPr>
+          <w:rFonts w:ascii="Times New Roman" w:cs="Times New Roman" w:eastAsia="Times New Roman" w:hAnsi="Times New Roman"/>
+          <w:rtl w:val="0"/>
+        </w:rPr>
+        <w:t xml:space="preserve">Input: E</w:t>
+      </w:r>
+      <w:r>
+        <w:rPr>
+          <w:rFonts w:ascii="Times New Roman" w:cs="Times New Roman" w:eastAsia="Times New Roman" w:hAnsi="Times New Roman"/>
+          <w:rtl w:val="0"/>
+        </w:rPr>
+        <w:t xml:space="preserve">mail address and password </w:t>
+      </w:r>
+    </w:p>
+    <w:p>
+      <w:pPr>
+        <w:numPr>
+          <w:ilvl w:val="1"/>
+          <w:numId w:val="2"/>
+        </w:numPr>
+        <w:ind w:left="1440" w:hanging="360"/>
+        <w:contextualSpacing w:val="1"/>
+        <w:jc w:val="left"/>
+        <w:rPr>
+          <w:rFonts w:ascii="Times New Roman" w:cs="Times New Roman" w:eastAsia="Times New Roman" w:hAnsi="Times New Roman"/>
+          <w:u w:val="none"/>
+        </w:rPr>
+      </w:pPr>
+      <w:r>
+        <w:rPr>
+          <w:rFonts w:ascii="Times New Roman" w:cs="Times New Roman" w:eastAsia="Times New Roman" w:hAnsi="Times New Roman"/>
+          <w:rtl w:val="0"/>
+        </w:rPr>
+        <w:t xml:space="preserve">Output: Outcome of login attempt returned to front end</w:t>
+      </w:r>
+    </w:p>
+    <w:p>
+      <w:pPr>
+        <w:numPr>
+          <w:ilvl w:val="1"/>
+          <w:numId w:val="2"/>
+        </w:numPr>
+        <w:ind w:left="1440" w:hanging="360"/>
+        <w:contextualSpacing w:val="1"/>
+        <w:jc w:val="left"/>
+        <w:rPr>
+          <w:rFonts w:ascii="Times New Roman" w:cs="Times New Roman" w:eastAsia="Times New Roman" w:hAnsi="Times New Roman"/>
+          <w:u w:val="none"/>
+        </w:rPr>
+      </w:pPr>
+      <w:r>
+        <w:rPr>
+          <w:rFonts w:ascii="Times New Roman" w:cs="Times New Roman" w:eastAsia="Times New Roman" w:hAnsi="Times New Roman"/>
+          <w:rtl w:val="0"/>
+        </w:rPr>
+        <w:t xml:space="preserve">General algorithm:</w:t>
+      </w:r>
+    </w:p>
+    <w:p>
+      <w:pPr>
+        <w:numPr>
+          <w:ilvl w:val="0"/>
+          <w:numId w:val="2"/>
+        </w:numPr>
+        <w:ind w:left="720" w:hanging="360"/>
+        <w:contextualSpacing w:val="1"/>
+        <w:jc w:val="left"/>
+        <w:rPr>
+          <w:rFonts w:ascii="Times New Roman" w:cs="Times New Roman" w:eastAsia="Times New Roman" w:hAnsi="Times New Roman"/>
+          <w:u w:val="none"/>
+        </w:rPr>
+      </w:pPr>
+      <w:r>
+        <w:rPr>
+          <w:rFonts w:ascii="Times New Roman" w:cs="Times New Roman" w:eastAsia="Times New Roman" w:hAnsi="Times New Roman"/>
+          <w:rtl w:val="0"/>
+        </w:rPr>
+        <w:t xml:space="preserve">Register (/register)</w:t>
+      </w:r>
+    </w:p>
+    <w:p>
+      <w:pPr>
+        <w:numPr>
+          <w:ilvl w:val="1"/>
+          <w:numId w:val="2"/>
+        </w:numPr>
+        <w:ind w:left="1440" w:hanging="360"/>
+        <w:contextualSpacing w:val="1"/>
+        <w:jc w:val="left"/>
+        <w:rPr>
+          <w:rFonts w:ascii="Times New Roman" w:cs="Times New Roman" w:eastAsia="Times New Roman" w:hAnsi="Times New Roman"/>
+          <w:u w:val="none"/>
+        </w:rPr>
+      </w:pPr>
+      <w:r>
+        <w:rPr>
+          <w:rFonts w:ascii="Times New Roman" w:cs="Times New Roman" w:eastAsia="Times New Roman" w:hAnsi="Times New Roman"/>
+          <w:rtl w:val="0"/>
+        </w:rPr>
+        <w:t xml:space="preserve">Input: Email address and password</w:t>
+      </w:r>
+    </w:p>
+    <w:p>
+      <w:pPr>
+        <w:numPr>
+          <w:ilvl w:val="1"/>
+          <w:numId w:val="2"/>
+        </w:numPr>
+        <w:ind w:left="1440" w:hanging="360"/>
+        <w:contextualSpacing w:val="1"/>
+        <w:jc w:val="left"/>
+        <w:rPr>
+          <w:rFonts w:ascii="Times New Roman" w:cs="Times New Roman" w:eastAsia="Times New Roman" w:hAnsi="Times New Roman"/>
+          <w:u w:val="none"/>
+        </w:rPr>
+      </w:pPr>
+      <w:r>
+        <w:rPr>
+          <w:rFonts w:ascii="Times New Roman" w:cs="Times New Roman" w:eastAsia="Times New Roman" w:hAnsi="Times New Roman"/>
+          <w:rtl w:val="0"/>
+        </w:rPr>
+        <w:t xml:space="preserve">Output: If successful, entry added to account_registration table and confirmation email sent to provided address. Outcome of registration attempt returned to front end.</w:t>
+      </w:r>
+    </w:p>
+    <w:p>
+      <w:pPr>
+        <w:numPr>
+          <w:ilvl w:val="1"/>
+          <w:numId w:val="2"/>
+        </w:numPr>
+        <w:ind w:left="1440" w:hanging="360"/>
+        <w:contextualSpacing w:val="1"/>
+        <w:rPr>
+          <w:rFonts w:ascii="Times New Roman" w:cs="Times New Roman" w:eastAsia="Times New Roman" w:hAnsi="Times New Roman"/>
+        </w:rPr>
+      </w:pPr>
+      <w:r>
+        <w:rPr>
+          <w:rFonts w:ascii="Times New Roman" w:cs="Times New Roman" w:eastAsia="Times New Roman" w:hAnsi="Times New Roman"/>
+          <w:rtl w:val="0"/>
+        </w:rPr>
+        <w:t xml:space="preserve">General algorithm: </w:t>
+      </w:r>
+    </w:p>
+    <w:p>
+      <w:pPr>
+        <w:numPr>
+          <w:ilvl w:val="0"/>
+          <w:numId w:val="2"/>
+        </w:numPr>
+        <w:ind w:left="720" w:hanging="360"/>
+        <w:contextualSpacing w:val="1"/>
+        <w:jc w:val="left"/>
+        <w:rPr>
+          <w:rFonts w:ascii="Times New Roman" w:cs="Times New Roman" w:eastAsia="Times New Roman" w:hAnsi="Times New Roman"/>
+          <w:u w:val="none"/>
+        </w:rPr>
+      </w:pPr>
+      <w:r>
+        <w:rPr>
+          <w:rFonts w:ascii="Times New Roman" w:cs="Times New Roman" w:eastAsia="Times New Roman" w:hAnsi="Times New Roman"/>
+          <w:rtl w:val="0"/>
+        </w:rPr>
+        <w:t xml:space="preserve">Confirm Registration (/registration-confirm)</w:t>
+      </w:r>
+    </w:p>
+    <w:p>
+      <w:pPr>
+        <w:numPr>
+          <w:ilvl w:val="1"/>
+          <w:numId w:val="2"/>
+        </w:numPr>
+        <w:ind w:left="1440" w:hanging="360"/>
+        <w:contextualSpacing w:val="1"/>
+        <w:jc w:val="left"/>
+        <w:rPr>
+          <w:rFonts w:ascii="Times New Roman" w:cs="Times New Roman" w:eastAsia="Times New Roman" w:hAnsi="Times New Roman"/>
+          <w:u w:val="none"/>
+        </w:rPr>
+      </w:pPr>
+      <w:r>
+        <w:rPr>
+          <w:rFonts w:ascii="Times New Roman" w:cs="Times New Roman" w:eastAsia="Times New Roman" w:hAnsi="Times New Roman"/>
+          <w:rtl w:val="0"/>
+        </w:rPr>
+        <w:t xml:space="preserve">Input: Unique account registration code</w:t>
+      </w:r>
+    </w:p>
+    <w:p>
+      <w:pPr>
+        <w:numPr>
+          <w:ilvl w:val="1"/>
+          <w:numId w:val="2"/>
+        </w:numPr>
+        <w:ind w:left="1440" w:hanging="360"/>
+        <w:contextualSpacing w:val="1"/>
+        <w:jc w:val="left"/>
+        <w:rPr>
+          <w:rFonts w:ascii="Times New Roman" w:cs="Times New Roman" w:eastAsia="Times New Roman" w:hAnsi="Times New Roman"/>
+          <w:u w:val="none"/>
+        </w:rPr>
+      </w:pPr>
+      <w:r>
+        <w:rPr>
+          <w:rFonts w:ascii="Times New Roman" w:cs="Times New Roman" w:eastAsia="Times New Roman" w:hAnsi="Times New Roman"/>
+          <w:rtl w:val="0"/>
+        </w:rPr>
+        <w:t xml:space="preserve">Output: If successful, entry added to accounts table. Outcome of registration confirmation returned to front end.</w:t>
+      </w:r>
+    </w:p>
+    <w:p>
+      <w:pPr>
+        <w:numPr>
+          <w:ilvl w:val="1"/>
+          <w:numId w:val="2"/>
+        </w:numPr>
+        <w:ind w:left="1440" w:hanging="360"/>
+        <w:contextualSpacing w:val="1"/>
+        <w:rPr>
+          <w:rFonts w:ascii="Times New Roman" w:cs="Times New Roman" w:eastAsia="Times New Roman" w:hAnsi="Times New Roman"/>
+        </w:rPr>
+      </w:pPr>
+      <w:r>
+        <w:rPr>
+          <w:rFonts w:ascii="Times New Roman" w:cs="Times New Roman" w:eastAsia="Times New Roman" w:hAnsi="Times New Roman"/>
+          <w:rtl w:val="0"/>
+        </w:rPr>
+        <w:t xml:space="preserve">General algorithm:</w:t>
+      </w:r>
+    </w:p>
+    <w:p>
+      <w:pPr>
+        <w:numPr>
+          <w:ilvl w:val="0"/>
+          <w:numId w:val="2"/>
+        </w:numPr>
+        <w:ind w:left="720" w:hanging="360"/>
+        <w:contextualSpacing w:val="1"/>
+        <w:jc w:val="left"/>
+        <w:rPr>
+          <w:rFonts w:ascii="Times New Roman" w:cs="Times New Roman" w:eastAsia="Times New Roman" w:hAnsi="Times New Roman"/>
+          <w:u w:val="none"/>
+        </w:rPr>
+      </w:pPr>
+      <w:r>
+        <w:rPr>
+          <w:rFonts w:ascii="Times New Roman" w:cs="Times New Roman" w:eastAsia="Times New Roman" w:hAnsi="Times New Roman"/>
+          <w:rtl w:val="0"/>
+        </w:rPr>
+        <w:t xml:space="preserve">Update Account (/update-account)</w:t>
+      </w:r>
+    </w:p>
+    <w:p>
+      <w:pPr>
+        <w:numPr>
+          <w:ilvl w:val="1"/>
+          <w:numId w:val="2"/>
+        </w:numPr>
+        <w:ind w:left="1440" w:hanging="360"/>
+        <w:contextualSpacing w:val="1"/>
+        <w:jc w:val="left"/>
+        <w:rPr>
+          <w:rFonts w:ascii="Times New Roman" w:cs="Times New Roman" w:eastAsia="Times New Roman" w:hAnsi="Times New Roman"/>
+          <w:u w:val="none"/>
+        </w:rPr>
+      </w:pPr>
+      <w:r>
+        <w:rPr>
+          <w:rFonts w:ascii="Times New Roman" w:cs="Times New Roman" w:eastAsia="Times New Roman" w:hAnsi="Times New Roman"/>
+          <w:rtl w:val="0"/>
+        </w:rPr>
+        <w:t xml:space="preserve">Input: Updated account information</w:t>
+      </w:r>
+    </w:p>
+    <w:p>
+      <w:pPr>
+        <w:numPr>
+          <w:ilvl w:val="1"/>
+          <w:numId w:val="2"/>
+        </w:numPr>
+        <w:ind w:left="1440" w:hanging="360"/>
+        <w:contextualSpacing w:val="1"/>
+        <w:jc w:val="left"/>
+        <w:rPr>
+          <w:rFonts w:ascii="Times New Roman" w:cs="Times New Roman" w:eastAsia="Times New Roman" w:hAnsi="Times New Roman"/>
+          <w:u w:val="none"/>
+        </w:rPr>
+      </w:pPr>
+      <w:r>
+        <w:rPr>
+          <w:rFonts w:ascii="Times New Roman" w:cs="Times New Roman" w:eastAsia="Times New Roman" w:hAnsi="Times New Roman"/>
+          <w:rtl w:val="0"/>
+        </w:rPr>
+        <w:t xml:space="preserve">Output: If successful, account information updated in accounts table. Outcome of account update attempt returned to front end.</w:t>
+      </w:r>
+    </w:p>
+    <w:p>
+      <w:pPr>
+        <w:numPr>
+          <w:ilvl w:val="1"/>
+          <w:numId w:val="2"/>
+        </w:numPr>
+        <w:ind w:left="1440" w:hanging="360"/>
+        <w:contextualSpacing w:val="1"/>
+        <w:rPr>
+          <w:rFonts w:ascii="Times New Roman" w:cs="Times New Roman" w:eastAsia="Times New Roman" w:hAnsi="Times New Roman"/>
+        </w:rPr>
+      </w:pPr>
+      <w:r>
+        <w:rPr>
+          <w:rFonts w:ascii="Times New Roman" w:cs="Times New Roman" w:eastAsia="Times New Roman" w:hAnsi="Times New Roman"/>
+          <w:rtl w:val="0"/>
+        </w:rPr>
+        <w:t xml:space="preserve">General algorithm:</w:t>
+      </w:r>
+    </w:p>
+    <w:p>
+      <w:pPr>
+        <w:numPr>
+          <w:ilvl w:val="0"/>
+          <w:numId w:val="2"/>
+        </w:numPr>
+        <w:ind w:left="720" w:hanging="360"/>
+        <w:contextualSpacing w:val="1"/>
+        <w:rPr>
+          <w:rFonts w:ascii="Times New Roman" w:cs="Times New Roman" w:eastAsia="Times New Roman" w:hAnsi="Times New Roman"/>
+          <w:u w:val="none"/>
+        </w:rPr>
+      </w:pPr>
+      <w:r>
+        <w:rPr>
+          <w:rFonts w:ascii="Times New Roman" w:cs="Times New Roman" w:eastAsia="Times New Roman" w:hAnsi="Times New Roman"/>
+          <w:rtl w:val="0"/>
+        </w:rPr>
+        <w:t xml:space="preserve">Account History (/account-history)</w:t>
+      </w:r>
+    </w:p>
+    <w:p>
+      <w:pPr>
+        <w:numPr>
+          <w:ilvl w:val="1"/>
+          <w:numId w:val="2"/>
+        </w:numPr>
+        <w:ind w:left="1440" w:hanging="360"/>
+        <w:contextualSpacing w:val="1"/>
+        <w:rPr>
+          <w:rFonts w:ascii="Times New Roman" w:cs="Times New Roman" w:eastAsia="Times New Roman" w:hAnsi="Times New Roman"/>
+          <w:u w:val="none"/>
+        </w:rPr>
+      </w:pPr>
+      <w:r>
+        <w:rPr>
+          <w:rFonts w:ascii="Times New Roman" w:cs="Times New Roman" w:eastAsia="Times New Roman" w:hAnsi="Times New Roman"/>
+          <w:rtl w:val="0"/>
+        </w:rPr>
+        <w:t xml:space="preserve">Input: History type (purchases or contributions), account id</w:t>
+      </w:r>
+    </w:p>
+    <w:p>
+      <w:pPr>
+        <w:numPr>
+          <w:ilvl w:val="1"/>
+          <w:numId w:val="2"/>
+        </w:numPr>
+        <w:ind w:left="1440" w:hanging="360"/>
+        <w:contextualSpacing w:val="1"/>
+        <w:rPr>
+          <w:rFonts w:ascii="Times New Roman" w:cs="Times New Roman" w:eastAsia="Times New Roman" w:hAnsi="Times New Roman"/>
+          <w:u w:val="none"/>
+        </w:rPr>
+      </w:pPr>
+      <w:r>
+        <w:rPr>
+          <w:rFonts w:ascii="Times New Roman" w:cs="Times New Roman" w:eastAsia="Times New Roman" w:hAnsi="Times New Roman"/>
+          <w:rtl w:val="0"/>
+        </w:rPr>
+        <w:t xml:space="preserve">Output: List of tickets purchases or sold returned to front end</w:t>
+      </w:r>
+    </w:p>
+    <w:p>
+      <w:pPr>
+        <w:numPr>
+          <w:ilvl w:val="1"/>
+          <w:numId w:val="2"/>
+        </w:numPr>
+        <w:ind w:left="1440" w:hanging="360"/>
+        <w:contextualSpacing w:val="1"/>
+        <w:rPr>
+          <w:rFonts w:ascii="Times New Roman" w:cs="Times New Roman" w:eastAsia="Times New Roman" w:hAnsi="Times New Roman"/>
+          <w:u w:val="none"/>
+        </w:rPr>
+      </w:pPr>
+      <w:r>
+        <w:rPr>
+          <w:rFonts w:ascii="Times New Roman" w:cs="Times New Roman" w:eastAsia="Times New Roman" w:hAnsi="Times New Roman"/>
+          <w:rtl w:val="0"/>
+        </w:rPr>
+        <w:t xml:space="preserve">General algorithm:</w:t>
+      </w:r>
+    </w:p>
+    <w:p>
+      <w:pPr>
+        <w:numPr>
+          <w:ilvl w:val="0"/>
+          <w:numId w:val="2"/>
+        </w:numPr>
+        <w:ind w:left="720" w:hanging="360"/>
+        <w:contextualSpacing w:val="1"/>
+        <w:jc w:val="left"/>
+        <w:rPr>
+          <w:rFonts w:ascii="Times New Roman" w:cs="Times New Roman" w:eastAsia="Times New Roman" w:hAnsi="Times New Roman"/>
+          <w:u w:val="none"/>
+        </w:rPr>
+      </w:pPr>
+      <w:r>
+        <w:rPr>
+          <w:rFonts w:ascii="Times New Roman" w:cs="Times New Roman" w:eastAsia="Times New Roman" w:hAnsi="Times New Roman"/>
+          <w:rtl w:val="0"/>
+        </w:rPr>
+        <w:t xml:space="preserve">Events (/events)</w:t>
+      </w:r>
+    </w:p>
+    <w:p>
+      <w:pPr>
+        <w:numPr>
+          <w:ilvl w:val="1"/>
+          <w:numId w:val="2"/>
+        </w:numPr>
+        <w:ind w:left="1440" w:hanging="360"/>
+        <w:contextualSpacing w:val="1"/>
+        <w:jc w:val="left"/>
+        <w:rPr>
+          <w:rFonts w:ascii="Times New Roman" w:cs="Times New Roman" w:eastAsia="Times New Roman" w:hAnsi="Times New Roman"/>
+          <w:u w:val="none"/>
+        </w:rPr>
+      </w:pPr>
+      <w:r>
+        <w:rPr>
+          <w:rFonts w:ascii="Times New Roman" w:cs="Times New Roman" w:eastAsia="Times New Roman" w:hAnsi="Times New Roman"/>
+          <w:rtl w:val="0"/>
+        </w:rPr>
+        <w:t xml:space="preserve">Input: Date range, Location (optional), Team (optional)</w:t>
+      </w:r>
+    </w:p>
+    <w:p>
+      <w:pPr>
+        <w:numPr>
+          <w:ilvl w:val="1"/>
+          <w:numId w:val="2"/>
+        </w:numPr>
+        <w:ind w:left="1440" w:hanging="360"/>
+        <w:contextualSpacing w:val="1"/>
+        <w:jc w:val="left"/>
+        <w:rPr>
+          <w:rFonts w:ascii="Times New Roman" w:cs="Times New Roman" w:eastAsia="Times New Roman" w:hAnsi="Times New Roman"/>
+          <w:u w:val="none"/>
+        </w:rPr>
+      </w:pPr>
+      <w:r>
+        <w:rPr>
+          <w:rFonts w:ascii="Times New Roman" w:cs="Times New Roman" w:eastAsia="Times New Roman" w:hAnsi="Times New Roman"/>
+          <w:rtl w:val="0"/>
+        </w:rPr>
+        <w:t xml:space="preserve">Output: List of events that fit provided criteria</w:t>
+      </w:r>
+    </w:p>
+    <w:p>
+      <w:pPr>
+        <w:numPr>
+          <w:ilvl w:val="1"/>
+          <w:numId w:val="2"/>
+        </w:numPr>
+        <w:ind w:left="1440" w:hanging="360"/>
+        <w:contextualSpacing w:val="1"/>
+        <w:rPr>
+          <w:rFonts w:ascii="Times New Roman" w:cs="Times New Roman" w:eastAsia="Times New Roman" w:hAnsi="Times New Roman"/>
+        </w:rPr>
+      </w:pPr>
+      <w:r>
+        <w:rPr>
+          <w:rFonts w:ascii="Times New Roman" w:cs="Times New Roman" w:eastAsia="Times New Roman" w:hAnsi="Times New Roman"/>
+          <w:rtl w:val="0"/>
+        </w:rPr>
+        <w:t xml:space="preserve">General algorithm:</w:t>
+      </w:r>
+    </w:p>
+    <w:p>
+      <w:pPr>
+        <w:numPr>
+          <w:ilvl w:val="0"/>
+          <w:numId w:val="2"/>
+        </w:numPr>
+        <w:ind w:left="720" w:hanging="360"/>
+        <w:contextualSpacing w:val="1"/>
+        <w:jc w:val="left"/>
+        <w:rPr>
+          <w:rFonts w:ascii="Times New Roman" w:cs="Times New Roman" w:eastAsia="Times New Roman" w:hAnsi="Times New Roman"/>
+          <w:u w:val="none"/>
+        </w:rPr>
+      </w:pPr>
+      <w:r>
+        <w:rPr>
+          <w:rFonts w:ascii="Times New Roman" w:cs="Times New Roman" w:eastAsia="Times New Roman" w:hAnsi="Times New Roman"/>
+          <w:rtl w:val="0"/>
+        </w:rPr>
+        <w:t xml:space="preserve">Tickets (/tickets)</w:t>
+      </w:r>
+    </w:p>
+    <w:p>
+      <w:pPr>
+        <w:numPr>
+          <w:ilvl w:val="1"/>
+          <w:numId w:val="2"/>
+        </w:numPr>
+        <w:ind w:left="1440" w:hanging="360"/>
+        <w:contextualSpacing w:val="1"/>
+        <w:jc w:val="left"/>
+        <w:rPr>
+          <w:rFonts w:ascii="Times New Roman" w:cs="Times New Roman" w:eastAsia="Times New Roman" w:hAnsi="Times New Roman"/>
+          <w:u w:val="none"/>
+        </w:rPr>
+      </w:pPr>
+      <w:r>
+        <w:rPr>
+          <w:rFonts w:ascii="Times New Roman" w:cs="Times New Roman" w:eastAsia="Times New Roman" w:hAnsi="Times New Roman"/>
+          <w:rtl w:val="0"/>
+        </w:rPr>
+        <w:t xml:space="preserve">Input: Event, Section(s)</w:t>
+      </w:r>
+    </w:p>
+    <w:p>
+      <w:pPr>
+        <w:numPr>
+          <w:ilvl w:val="1"/>
+          <w:numId w:val="2"/>
+        </w:numPr>
+        <w:ind w:left="1440" w:hanging="360"/>
+        <w:contextualSpacing w:val="1"/>
+        <w:jc w:val="left"/>
+        <w:rPr>
+          <w:rFonts w:ascii="Times New Roman" w:cs="Times New Roman" w:eastAsia="Times New Roman" w:hAnsi="Times New Roman"/>
+          <w:u w:val="none"/>
+        </w:rPr>
+      </w:pPr>
+      <w:r>
+        <w:rPr>
+          <w:rFonts w:ascii="Times New Roman" w:cs="Times New Roman" w:eastAsia="Times New Roman" w:hAnsi="Times New Roman"/>
+          <w:rtl w:val="0"/>
+        </w:rPr>
+        <w:t xml:space="preserve">Output: List of tickets for section(s)</w:t>
+      </w:r>
+    </w:p>
+    <w:p>
+      <w:pPr>
+        <w:numPr>
+          <w:ilvl w:val="1"/>
+          <w:numId w:val="2"/>
+        </w:numPr>
+        <w:ind w:left="1440" w:hanging="360"/>
+        <w:contextualSpacing w:val="1"/>
+        <w:rPr>
+          <w:rFonts w:ascii="Times New Roman" w:cs="Times New Roman" w:eastAsia="Times New Roman" w:hAnsi="Times New Roman"/>
+        </w:rPr>
+      </w:pPr>
+      <w:r>
+        <w:rPr>
+          <w:rFonts w:ascii="Times New Roman" w:cs="Times New Roman" w:eastAsia="Times New Roman" w:hAnsi="Times New Roman"/>
+          <w:rtl w:val="0"/>
+        </w:rPr>
+        <w:t xml:space="preserve">General algorithm:</w:t>
+      </w:r>
+    </w:p>
+    <w:p>
+      <w:pPr>
+        <w:numPr>
+          <w:ilvl w:val="0"/>
+          <w:numId w:val="2"/>
+        </w:numPr>
+        <w:ind w:left="720" w:hanging="360"/>
+        <w:contextualSpacing w:val="1"/>
+        <w:jc w:val="left"/>
+        <w:rPr>
+          <w:rFonts w:ascii="Times New Roman" w:cs="Times New Roman" w:eastAsia="Times New Roman" w:hAnsi="Times New Roman"/>
+          <w:u w:val="none"/>
+        </w:rPr>
+      </w:pPr>
+      <w:r>
+        <w:rPr>
+          <w:rFonts w:ascii="Times New Roman" w:cs="Times New Roman" w:eastAsia="Times New Roman" w:hAnsi="Times New Roman"/>
+          <w:rtl w:val="0"/>
+        </w:rPr>
+        <w:t xml:space="preserve">Views (/view)</w:t>
+      </w:r>
+    </w:p>
+    <w:p>
+      <w:pPr>
+        <w:numPr>
+          <w:ilvl w:val="1"/>
+          <w:numId w:val="2"/>
+        </w:numPr>
+        <w:ind w:left="1440" w:hanging="360"/>
+        <w:contextualSpacing w:val="1"/>
+        <w:jc w:val="left"/>
+        <w:rPr>
+          <w:rFonts w:ascii="Times New Roman" w:cs="Times New Roman" w:eastAsia="Times New Roman" w:hAnsi="Times New Roman"/>
+          <w:u w:val="none"/>
+        </w:rPr>
+      </w:pPr>
+      <w:r>
+        <w:rPr>
+          <w:rFonts w:ascii="Times New Roman" w:cs="Times New Roman" w:eastAsia="Times New Roman" w:hAnsi="Times New Roman"/>
+          <w:rtl w:val="0"/>
+        </w:rPr>
+        <w:t xml:space="preserve">Input: Location, Section</w:t>
+      </w:r>
+    </w:p>
+    <w:p>
+      <w:pPr>
+        <w:numPr>
+          <w:ilvl w:val="1"/>
+          <w:numId w:val="2"/>
+        </w:numPr>
+        <w:ind w:left="1440" w:hanging="360"/>
+        <w:contextualSpacing w:val="1"/>
+        <w:jc w:val="left"/>
+        <w:rPr>
+          <w:rFonts w:ascii="Times New Roman" w:cs="Times New Roman" w:eastAsia="Times New Roman" w:hAnsi="Times New Roman"/>
+          <w:u w:val="none"/>
+        </w:rPr>
+      </w:pPr>
+      <w:r>
+        <w:rPr>
+          <w:rFonts w:ascii="Times New Roman" w:cs="Times New Roman" w:eastAsia="Times New Roman" w:hAnsi="Times New Roman"/>
+          <w:rtl w:val="0"/>
+        </w:rPr>
+        <w:t xml:space="preserve">Output: Image of view from section sent to front end</w:t>
+      </w:r>
+    </w:p>
+    <w:p>
+      <w:pPr>
+        <w:numPr>
+          <w:ilvl w:val="1"/>
+          <w:numId w:val="2"/>
+        </w:numPr>
+        <w:ind w:left="1440" w:hanging="360"/>
+        <w:contextualSpacing w:val="1"/>
+        <w:rPr>
+          <w:rFonts w:ascii="Times New Roman" w:cs="Times New Roman" w:eastAsia="Times New Roman" w:hAnsi="Times New Roman"/>
+        </w:rPr>
+      </w:pPr>
+      <w:r>
+        <w:rPr>
+          <w:rFonts w:ascii="Times New Roman" w:cs="Times New Roman" w:eastAsia="Times New Roman" w:hAnsi="Times New Roman"/>
+          <w:rtl w:val="0"/>
+        </w:rPr>
+        <w:t xml:space="preserve">General algorithm: </w:t>
+      </w:r>
+    </w:p>
+    <w:p>
+      <w:pPr>
+        <w:numPr>
+          <w:ilvl w:val="0"/>
+          <w:numId w:val="2"/>
+        </w:numPr>
+        <w:ind w:left="720" w:hanging="360"/>
+        <w:contextualSpacing w:val="1"/>
+        <w:jc w:val="left"/>
+        <w:rPr>
+          <w:rFonts w:ascii="Times New Roman" w:cs="Times New Roman" w:eastAsia="Times New Roman" w:hAnsi="Times New Roman"/>
+          <w:u w:val="none"/>
+        </w:rPr>
+      </w:pPr>
+      <w:r>
+        <w:rPr>
+          <w:rFonts w:ascii="Times New Roman" w:cs="Times New Roman" w:eastAsia="Times New Roman" w:hAnsi="Times New Roman"/>
+          <w:rtl w:val="0"/>
+        </w:rPr>
+        <w:t xml:space="preserve">Contributions (/contributions)</w:t>
+      </w:r>
+    </w:p>
+    <w:p>
+      <w:pPr>
+        <w:numPr>
+          <w:ilvl w:val="1"/>
+          <w:numId w:val="2"/>
+        </w:numPr>
+        <w:ind w:left="1440" w:hanging="360"/>
+        <w:contextualSpacing w:val="1"/>
+        <w:jc w:val="left"/>
+        <w:rPr>
+          <w:rFonts w:ascii="Times New Roman" w:cs="Times New Roman" w:eastAsia="Times New Roman" w:hAnsi="Times New Roman"/>
+          <w:u w:val="none"/>
+        </w:rPr>
+      </w:pPr>
+      <w:r>
+        <w:rPr>
+          <w:rFonts w:ascii="Times New Roman" w:cs="Times New Roman" w:eastAsia="Times New Roman" w:hAnsi="Times New Roman"/>
+          <w:rtl w:val="0"/>
+        </w:rPr>
+        <w:t xml:space="preserve">Input: Location, event, section/row/seat (for each ticket), price (for each ticket)</w:t>
+      </w:r>
+    </w:p>
+    <w:p>
+      <w:pPr>
+        <w:numPr>
+          <w:ilvl w:val="1"/>
+          <w:numId w:val="2"/>
+        </w:numPr>
+        <w:ind w:left="1440" w:hanging="360"/>
+        <w:contextualSpacing w:val="1"/>
+        <w:jc w:val="left"/>
+        <w:rPr>
+          <w:rFonts w:ascii="Times New Roman" w:cs="Times New Roman" w:eastAsia="Times New Roman" w:hAnsi="Times New Roman"/>
+          <w:u w:val="none"/>
+        </w:rPr>
+      </w:pPr>
+      <w:r>
+        <w:rPr>
+          <w:rFonts w:ascii="Times New Roman" w:cs="Times New Roman" w:eastAsia="Times New Roman" w:hAnsi="Times New Roman"/>
+          <w:rtl w:val="0"/>
+        </w:rPr>
+        <w:t xml:space="preserve">Output: Contribution saved in database, outcome returned to front end</w:t>
+      </w:r>
+    </w:p>
+    <w:p>
+      <w:pPr>
+        <w:numPr>
+          <w:ilvl w:val="1"/>
+          <w:numId w:val="2"/>
+        </w:numPr>
+        <w:ind w:left="1440" w:hanging="360"/>
+        <w:contextualSpacing w:val="1"/>
+        <w:rPr>
+          <w:rFonts w:ascii="Times New Roman" w:cs="Times New Roman" w:eastAsia="Times New Roman" w:hAnsi="Times New Roman"/>
+        </w:rPr>
+      </w:pPr>
+      <w:r>
+        <w:rPr>
+          <w:rFonts w:ascii="Times New Roman" w:cs="Times New Roman" w:eastAsia="Times New Roman" w:hAnsi="Times New Roman"/>
+          <w:rtl w:val="0"/>
+        </w:rPr>
+        <w:t xml:space="preserve">General algorithm:</w:t>
+      </w:r>
+    </w:p>
+    <w:p>
+      <w:pPr>
+        <w:numPr>
+          <w:ilvl w:val="0"/>
+          <w:numId w:val="2"/>
+        </w:numPr>
+        <w:ind w:left="720" w:hanging="360"/>
+        <w:contextualSpacing w:val="1"/>
+        <w:jc w:val="left"/>
+        <w:rPr>
+          <w:rFonts w:ascii="Times New Roman" w:cs="Times New Roman" w:eastAsia="Times New Roman" w:hAnsi="Times New Roman"/>
+          <w:u w:val="none"/>
+        </w:rPr>
+      </w:pPr>
+      <w:r>
+        <w:rPr>
+          <w:rFonts w:ascii="Times New Roman" w:cs="Times New Roman" w:eastAsia="Times New Roman" w:hAnsi="Times New Roman"/>
+          <w:rtl w:val="0"/>
+        </w:rPr>
+        <w:t xml:space="preserve">Purchases (/buy)</w:t>
+      </w:r>
+    </w:p>
+    <w:p>
+      <w:pPr>
+        <w:numPr>
+          <w:ilvl w:val="1"/>
+          <w:numId w:val="2"/>
+        </w:numPr>
+        <w:ind w:left="1440" w:hanging="360"/>
+        <w:contextualSpacing w:val="1"/>
+        <w:jc w:val="left"/>
+        <w:rPr>
+          <w:rFonts w:ascii="Times New Roman" w:cs="Times New Roman" w:eastAsia="Times New Roman" w:hAnsi="Times New Roman"/>
+          <w:u w:val="none"/>
+        </w:rPr>
+      </w:pPr>
+      <w:r>
+        <w:rPr>
+          <w:rFonts w:ascii="Times New Roman" w:cs="Times New Roman" w:eastAsia="Times New Roman" w:hAnsi="Times New Roman"/>
+          <w:rtl w:val="0"/>
+        </w:rPr>
+        <w:t xml:space="preserve">Input: Ticket ID(s), account ID</w:t>
+      </w:r>
+    </w:p>
+    <w:p>
+      <w:pPr>
+        <w:numPr>
+          <w:ilvl w:val="1"/>
+          <w:numId w:val="2"/>
+        </w:numPr>
+        <w:ind w:left="1440" w:hanging="360"/>
+        <w:contextualSpacing w:val="1"/>
+        <w:jc w:val="left"/>
+        <w:rPr>
+          <w:rFonts w:ascii="Times New Roman" w:cs="Times New Roman" w:eastAsia="Times New Roman" w:hAnsi="Times New Roman"/>
+          <w:u w:val="none"/>
+        </w:rPr>
+      </w:pPr>
+      <w:r>
+        <w:rPr>
+          <w:rFonts w:ascii="Times New Roman" w:cs="Times New Roman" w:eastAsia="Times New Roman" w:hAnsi="Times New Roman"/>
+          <w:rtl w:val="0"/>
+        </w:rPr>
+        <w:t xml:space="preserve">Output: If successful, transaction information added to database. Tickets table updated to indicate tickets sold. Outcome returned to front end. </w:t>
+      </w:r>
+    </w:p>
+    <w:p>
+      <w:pPr>
+        <w:numPr>
+          <w:ilvl w:val="1"/>
+          <w:numId w:val="2"/>
+        </w:numPr>
+        <w:ind w:left="1440" w:hanging="360"/>
+        <w:contextualSpacing w:val="1"/>
+        <w:rPr>
+          <w:rFonts w:ascii="Times New Roman" w:cs="Times New Roman" w:eastAsia="Times New Roman" w:hAnsi="Times New Roman"/>
+        </w:rPr>
+      </w:pPr>
+      <w:r>
+        <w:rPr>
+          <w:rFonts w:ascii="Times New Roman" w:cs="Times New Roman" w:eastAsia="Times New Roman" w:hAnsi="Times New Roman"/>
+          <w:rtl w:val="0"/>
+        </w:rPr>
+        <w:t xml:space="preserve">General algorithm:</w:t>
       </w:r>
     </w:p>
     <w:p>
@@ -3131,8 +4271,118 @@
     </w:lvl>
     <w:lvl w:ilvl="1">
       <w:start w:val="1"/>
+      <w:numFmt w:val="bullet"/>
+      <w:lvlText w:val="○"/>
+      <w:lvlJc w:val="left"/>
+      <w:pPr>
+        <w:ind w:left="1440" w:hanging="360"/>
+      </w:pPr>
+      <w:rPr>
+        <w:u w:val="none"/>
+      </w:rPr>
+    </w:lvl>
+    <w:lvl w:ilvl="2">
+      <w:start w:val="1"/>
+      <w:numFmt w:val="bullet"/>
+      <w:lvlText w:val="■"/>
+      <w:lvlJc w:val="left"/>
+      <w:pPr>
+        <w:ind w:left="2160" w:hanging="360"/>
+      </w:pPr>
+      <w:rPr>
+        <w:u w:val="none"/>
+      </w:rPr>
+    </w:lvl>
+    <w:lvl w:ilvl="3">
+      <w:start w:val="1"/>
+      <w:numFmt w:val="bullet"/>
+      <w:lvlText w:val="●"/>
+      <w:lvlJc w:val="left"/>
+      <w:pPr>
+        <w:ind w:left="2880" w:hanging="360"/>
+      </w:pPr>
+      <w:rPr>
+        <w:u w:val="none"/>
+      </w:rPr>
+    </w:lvl>
+    <w:lvl w:ilvl="4">
+      <w:start w:val="1"/>
+      <w:numFmt w:val="bullet"/>
+      <w:lvlText w:val="○"/>
+      <w:lvlJc w:val="left"/>
+      <w:pPr>
+        <w:ind w:left="3600" w:hanging="360"/>
+      </w:pPr>
+      <w:rPr>
+        <w:u w:val="none"/>
+      </w:rPr>
+    </w:lvl>
+    <w:lvl w:ilvl="5">
+      <w:start w:val="1"/>
+      <w:numFmt w:val="lowerRoman"/>
+      <w:lvlText w:val="%6."/>
+      <w:lvlJc w:val="right"/>
+      <w:pPr>
+        <w:ind w:left="4320" w:hanging="360"/>
+      </w:pPr>
+      <w:rPr>
+        <w:u w:val="none"/>
+      </w:rPr>
+    </w:lvl>
+    <w:lvl w:ilvl="6">
+      <w:start w:val="1"/>
+      <w:numFmt w:val="decimal"/>
+      <w:lvlText w:val="%7."/>
+      <w:lvlJc w:val="left"/>
+      <w:pPr>
+        <w:ind w:left="5040" w:hanging="360"/>
+      </w:pPr>
+      <w:rPr>
+        <w:u w:val="none"/>
+      </w:rPr>
+    </w:lvl>
+    <w:lvl w:ilvl="7">
+      <w:start w:val="1"/>
       <w:numFmt w:val="lowerLetter"/>
-      <w:lvlText w:val="%2."/>
+      <w:lvlText w:val="%8."/>
+      <w:lvlJc w:val="left"/>
+      <w:pPr>
+        <w:ind w:left="5760" w:hanging="360"/>
+      </w:pPr>
+      <w:rPr>
+        <w:u w:val="none"/>
+      </w:rPr>
+    </w:lvl>
+    <w:lvl w:ilvl="8">
+      <w:start w:val="1"/>
+      <w:numFmt w:val="lowerRoman"/>
+      <w:lvlText w:val="%9."/>
+      <w:lvlJc w:val="right"/>
+      <w:pPr>
+        <w:ind w:left="6480" w:hanging="360"/>
+      </w:pPr>
+      <w:rPr>
+        <w:u w:val="none"/>
+      </w:rPr>
+    </w:lvl>
+  </w:abstractNum>
+  <w:abstractNum w:abstractNumId="2">
+    <w:lvl w:ilvl="0">
+      <w:start w:val="1"/>
+      <w:numFmt w:val="decimal"/>
+      <w:lvlText w:val="%1."/>
+      <w:lvlJc w:val="left"/>
+      <w:pPr>
+        <w:ind w:left="720" w:hanging="360"/>
+      </w:pPr>
+      <w:rPr>
+        <w:u w:val="none"/>
+      </w:rPr>
+    </w:lvl>
+    <w:lvl w:ilvl="1">
+      <w:start w:val="1"/>
+      <w:numFmt w:val="bullet"/>
+      <w:lvlText w:val="○"/>
       <w:lvlJc w:val="left"/>
       <w:pPr>
         <w:ind w:left="1440" w:hanging="360"/>
@@ -3228,6 +4478,9 @@
   </w:abstractNum>
   <w:num w:numId="1">
     <w:abstractNumId w:val="1"/>
+  </w:num>
+  <w:num w:numId="2">
+    <w:abstractNumId w:val="2"/>
   </w:num>
 </w:numbering>
 </file>

</xml_diff>

<commit_message>
design doc, work in progress
</commit_message>
<xml_diff>
--- a/Documents/Detailed Design Document.docx
+++ b/Documents/Detailed Design Document.docx
@@ -510,107 +510,77 @@
         <w:p>
           <w:pPr>
             <w:pStyle w:val="TOC1"/>
-            <w:tabs>
-              <w:tab w:val="right" w:leader="dot" w:pos="9350"/>
-            </w:tabs>
             <w:rPr>
               <w:rFonts w:asciiTheme="minorHAnsi" w:eastAsiaTheme="minorEastAsia" w:hAnsiTheme="minorHAnsi" w:cstheme="minorBidi"/>
-              <w:noProof/>
               <w:color w:val="auto"/>
-              <w:sz w:val="32"/>
-              <w:szCs w:val="32"/>
+              <w:szCs w:val="22"/>
             </w:rPr>
           </w:pPr>
           <w:r>
             <w:rPr>
-              <w:sz w:val="28"/>
+              <w:noProof w:val="0"/>
               <w:szCs w:val="28"/>
             </w:rPr>
             <w:fldChar w:fldCharType="begin"/>
           </w:r>
           <w:r>
             <w:rPr>
-              <w:sz w:val="28"/>
               <w:szCs w:val="28"/>
             </w:rPr>
             <w:instrText xml:space="preserve"> TOC \o "1-3" \h \z \u </w:instrText>
           </w:r>
           <w:r>
             <w:rPr>
-              <w:sz w:val="28"/>
+              <w:noProof w:val="0"/>
               <w:szCs w:val="28"/>
             </w:rPr>
             <w:fldChar w:fldCharType="separate"/>
           </w:r>
-          <w:hyperlink w:anchor="_Toc495792570" w:history="1">
+          <w:hyperlink w:anchor="_Toc498883344" w:history="1">
             <w:r>
               <w:rPr>
                 <w:rStyle w:val="Hyperlink"/>
-                <w:noProof/>
-                <w:sz w:val="32"/>
-                <w:szCs w:val="32"/>
               </w:rPr>
               <w:t>Prototype Walk-through</w:t>
             </w:r>
             <w:r>
               <w:rPr>
-                <w:noProof/>
                 <w:webHidden/>
-                <w:sz w:val="32"/>
-                <w:szCs w:val="32"/>
               </w:rPr>
               <w:tab/>
             </w:r>
             <w:r>
               <w:rPr>
-                <w:noProof/>
                 <w:webHidden/>
-                <w:sz w:val="32"/>
-                <w:szCs w:val="32"/>
               </w:rPr>
               <w:fldChar w:fldCharType="begin"/>
             </w:r>
             <w:r>
               <w:rPr>
-                <w:noProof/>
                 <w:webHidden/>
-                <w:sz w:val="32"/>
-                <w:szCs w:val="32"/>
               </w:rPr>
-              <w:instrText xml:space="preserve"> PAGEREF _Toc495792570 \h </w:instrText>
+              <w:instrText xml:space="preserve"> PAGEREF _Toc498883344 \h </w:instrText>
             </w:r>
             <w:r>
               <w:rPr>
-                <w:noProof/>
                 <w:webHidden/>
-                <w:sz w:val="32"/>
-                <w:szCs w:val="32"/>
               </w:rPr>
             </w:r>
             <w:r>
               <w:rPr>
-                <w:noProof/>
                 <w:webHidden/>
-                <w:sz w:val="32"/>
-                <w:szCs w:val="32"/>
               </w:rPr>
               <w:fldChar w:fldCharType="separate"/>
             </w:r>
             <w:r>
               <w:rPr>
-                <w:noProof/>
                 <w:webHidden/>
-                <w:sz w:val="32"/>
-                <w:szCs w:val="32"/>
               </w:rPr>
               <w:t>3</w:t>
             </w:r>
             <w:r>
               <w:rPr>
-                <w:noProof/>
                 <w:webHidden/>
-                <w:sz w:val="32"/>
-                <w:szCs w:val="32"/>
               </w:rPr>
               <w:fldChar w:fldCharType="end"/>
             </w:r>
@@ -619,86 +589,57 @@
         <w:p>
           <w:pPr>
             <w:pStyle w:val="TOC1"/>
-            <w:tabs>
-              <w:tab w:val="right" w:leader="dot" w:pos="9350"/>
-            </w:tabs>
             <w:rPr>
               <w:rFonts w:asciiTheme="minorHAnsi" w:eastAsiaTheme="minorEastAsia" w:hAnsiTheme="minorHAnsi" w:cstheme="minorBidi"/>
-              <w:noProof/>
               <w:color w:val="auto"/>
-              <w:sz w:val="32"/>
-              <w:szCs w:val="32"/>
+              <w:szCs w:val="22"/>
             </w:rPr>
           </w:pPr>
-          <w:hyperlink w:anchor="_Toc495792571" w:history="1">
+          <w:hyperlink w:anchor="_Toc498883345" w:history="1">
             <w:r>
               <w:rPr>
                 <w:rStyle w:val="Hyperlink"/>
-                <w:noProof/>
-                <w:sz w:val="32"/>
-                <w:szCs w:val="32"/>
               </w:rPr>
               <w:t>High Level Design</w:t>
             </w:r>
             <w:r>
               <w:rPr>
-                <w:noProof/>
                 <w:webHidden/>
-                <w:sz w:val="32"/>
-                <w:szCs w:val="32"/>
               </w:rPr>
               <w:tab/>
             </w:r>
             <w:r>
               <w:rPr>
-                <w:noProof/>
                 <w:webHidden/>
-                <w:sz w:val="32"/>
-                <w:szCs w:val="32"/>
               </w:rPr>
               <w:fldChar w:fldCharType="begin"/>
             </w:r>
             <w:r>
               <w:rPr>
-                <w:noProof/>
                 <w:webHidden/>
-                <w:sz w:val="32"/>
-                <w:szCs w:val="32"/>
               </w:rPr>
-              <w:instrText xml:space="preserve"> PAGEREF _Toc495792571 \h </w:instrText>
+              <w:instrText xml:space="preserve"> PAGEREF _Toc498883345 \h </w:instrText>
             </w:r>
             <w:r>
               <w:rPr>
-                <w:noProof/>
                 <w:webHidden/>
-                <w:sz w:val="32"/>
-                <w:szCs w:val="32"/>
               </w:rPr>
             </w:r>
             <w:r>
               <w:rPr>
-                <w:noProof/>
                 <w:webHidden/>
-                <w:sz w:val="32"/>
-                <w:szCs w:val="32"/>
               </w:rPr>
               <w:fldChar w:fldCharType="separate"/>
             </w:r>
             <w:r>
               <w:rPr>
-                <w:noProof/>
                 <w:webHidden/>
-                <w:sz w:val="32"/>
-                <w:szCs w:val="32"/>
               </w:rPr>
               <w:t>4</w:t>
             </w:r>
             <w:r>
               <w:rPr>
-                <w:noProof/>
                 <w:webHidden/>
-                <w:sz w:val="32"/>
-                <w:szCs w:val="32"/>
               </w:rPr>
               <w:fldChar w:fldCharType="end"/>
             </w:r>
@@ -707,86 +648,57 @@
         <w:p>
           <w:pPr>
             <w:pStyle w:val="TOC1"/>
-            <w:tabs>
-              <w:tab w:val="right" w:leader="dot" w:pos="9350"/>
-            </w:tabs>
             <w:rPr>
               <w:rFonts w:asciiTheme="minorHAnsi" w:eastAsiaTheme="minorEastAsia" w:hAnsiTheme="minorHAnsi" w:cstheme="minorBidi"/>
-              <w:noProof/>
               <w:color w:val="auto"/>
-              <w:sz w:val="32"/>
-              <w:szCs w:val="32"/>
+              <w:szCs w:val="22"/>
             </w:rPr>
           </w:pPr>
-          <w:hyperlink w:anchor="_Toc495792572" w:history="1">
+          <w:hyperlink w:anchor="_Toc498883346" w:history="1">
             <w:r>
               <w:rPr>
                 <w:rStyle w:val="Hyperlink"/>
-                <w:noProof/>
-                <w:sz w:val="32"/>
-                <w:szCs w:val="32"/>
               </w:rPr>
               <w:t>Wormhole</w:t>
             </w:r>
             <w:r>
               <w:rPr>
-                <w:noProof/>
                 <w:webHidden/>
-                <w:sz w:val="32"/>
-                <w:szCs w:val="32"/>
               </w:rPr>
               <w:tab/>
             </w:r>
             <w:r>
               <w:rPr>
-                <w:noProof/>
                 <w:webHidden/>
-                <w:sz w:val="32"/>
-                <w:szCs w:val="32"/>
               </w:rPr>
               <w:fldChar w:fldCharType="begin"/>
             </w:r>
             <w:r>
               <w:rPr>
-                <w:noProof/>
                 <w:webHidden/>
-                <w:sz w:val="32"/>
-                <w:szCs w:val="32"/>
               </w:rPr>
-              <w:instrText xml:space="preserve"> PAGEREF _Toc495792572 \h </w:instrText>
+              <w:instrText xml:space="preserve"> PAGEREF _Toc498883346 \h </w:instrText>
             </w:r>
             <w:r>
               <w:rPr>
-                <w:noProof/>
                 <w:webHidden/>
-                <w:sz w:val="32"/>
-                <w:szCs w:val="32"/>
               </w:rPr>
             </w:r>
             <w:r>
               <w:rPr>
-                <w:noProof/>
                 <w:webHidden/>
-                <w:sz w:val="32"/>
-                <w:szCs w:val="32"/>
               </w:rPr>
               <w:fldChar w:fldCharType="separate"/>
             </w:r>
             <w:r>
               <w:rPr>
-                <w:noProof/>
                 <w:webHidden/>
-                <w:sz w:val="32"/>
-                <w:szCs w:val="32"/>
               </w:rPr>
               <w:t>5</w:t>
             </w:r>
             <w:r>
               <w:rPr>
-                <w:noProof/>
                 <w:webHidden/>
-                <w:sz w:val="32"/>
-                <w:szCs w:val="32"/>
               </w:rPr>
               <w:fldChar w:fldCharType="end"/>
             </w:r>
@@ -795,86 +707,57 @@
         <w:p>
           <w:pPr>
             <w:pStyle w:val="TOC1"/>
-            <w:tabs>
-              <w:tab w:val="right" w:leader="dot" w:pos="9350"/>
-            </w:tabs>
             <w:rPr>
               <w:rFonts w:asciiTheme="minorHAnsi" w:eastAsiaTheme="minorEastAsia" w:hAnsiTheme="minorHAnsi" w:cstheme="minorBidi"/>
-              <w:noProof/>
               <w:color w:val="auto"/>
-              <w:sz w:val="32"/>
-              <w:szCs w:val="32"/>
+              <w:szCs w:val="22"/>
             </w:rPr>
           </w:pPr>
-          <w:hyperlink w:anchor="_Toc495792573" w:history="1">
+          <w:hyperlink w:anchor="_Toc498883347" w:history="1">
             <w:r>
               <w:rPr>
                 <w:rStyle w:val="Hyperlink"/>
-                <w:noProof/>
-                <w:sz w:val="32"/>
-                <w:szCs w:val="32"/>
               </w:rPr>
               <w:t>Use Cases</w:t>
             </w:r>
             <w:r>
               <w:rPr>
-                <w:noProof/>
                 <w:webHidden/>
-                <w:sz w:val="32"/>
-                <w:szCs w:val="32"/>
               </w:rPr>
               <w:tab/>
             </w:r>
             <w:r>
               <w:rPr>
-                <w:noProof/>
                 <w:webHidden/>
-                <w:sz w:val="32"/>
-                <w:szCs w:val="32"/>
               </w:rPr>
               <w:fldChar w:fldCharType="begin"/>
             </w:r>
             <w:r>
               <w:rPr>
-                <w:noProof/>
                 <w:webHidden/>
-                <w:sz w:val="32"/>
-                <w:szCs w:val="32"/>
               </w:rPr>
-              <w:instrText xml:space="preserve"> PAGEREF _Toc495792573 \h </w:instrText>
+              <w:instrText xml:space="preserve"> PAGEREF _Toc498883347 \h </w:instrText>
             </w:r>
             <w:r>
               <w:rPr>
-                <w:noProof/>
                 <w:webHidden/>
-                <w:sz w:val="32"/>
-                <w:szCs w:val="32"/>
               </w:rPr>
             </w:r>
             <w:r>
               <w:rPr>
-                <w:noProof/>
                 <w:webHidden/>
-                <w:sz w:val="32"/>
-                <w:szCs w:val="32"/>
               </w:rPr>
               <w:fldChar w:fldCharType="separate"/>
             </w:r>
             <w:r>
               <w:rPr>
-                <w:noProof/>
                 <w:webHidden/>
-                <w:sz w:val="32"/>
-                <w:szCs w:val="32"/>
               </w:rPr>
               <w:t>6</w:t>
             </w:r>
             <w:r>
               <w:rPr>
-                <w:noProof/>
                 <w:webHidden/>
-                <w:sz w:val="32"/>
-                <w:szCs w:val="32"/>
               </w:rPr>
               <w:fldChar w:fldCharType="end"/>
             </w:r>
@@ -883,86 +766,57 @@
         <w:p>
           <w:pPr>
             <w:pStyle w:val="TOC1"/>
-            <w:tabs>
-              <w:tab w:val="right" w:leader="dot" w:pos="9350"/>
-            </w:tabs>
             <w:rPr>
               <w:rFonts w:asciiTheme="minorHAnsi" w:eastAsiaTheme="minorEastAsia" w:hAnsiTheme="minorHAnsi" w:cstheme="minorBidi"/>
-              <w:noProof/>
               <w:color w:val="auto"/>
-              <w:sz w:val="32"/>
-              <w:szCs w:val="32"/>
+              <w:szCs w:val="22"/>
             </w:rPr>
           </w:pPr>
-          <w:hyperlink w:anchor="_Toc495792574" w:history="1">
+          <w:hyperlink w:anchor="_Toc498883348" w:history="1">
             <w:r>
               <w:rPr>
                 <w:rStyle w:val="Hyperlink"/>
-                <w:noProof/>
-                <w:sz w:val="32"/>
-                <w:szCs w:val="32"/>
               </w:rPr>
               <w:t>Webpages/Navigation</w:t>
             </w:r>
             <w:r>
               <w:rPr>
-                <w:noProof/>
                 <w:webHidden/>
-                <w:sz w:val="32"/>
-                <w:szCs w:val="32"/>
               </w:rPr>
               <w:tab/>
             </w:r>
             <w:r>
               <w:rPr>
-                <w:noProof/>
                 <w:webHidden/>
-                <w:sz w:val="32"/>
-                <w:szCs w:val="32"/>
               </w:rPr>
               <w:fldChar w:fldCharType="begin"/>
             </w:r>
             <w:r>
               <w:rPr>
-                <w:noProof/>
                 <w:webHidden/>
-                <w:sz w:val="32"/>
-                <w:szCs w:val="32"/>
               </w:rPr>
-              <w:instrText xml:space="preserve"> PAGEREF _Toc495792574 \h </w:instrText>
+              <w:instrText xml:space="preserve"> PAGEREF _Toc498883348 \h </w:instrText>
             </w:r>
             <w:r>
               <w:rPr>
-                <w:noProof/>
                 <w:webHidden/>
-                <w:sz w:val="32"/>
-                <w:szCs w:val="32"/>
               </w:rPr>
             </w:r>
             <w:r>
               <w:rPr>
-                <w:noProof/>
                 <w:webHidden/>
-                <w:sz w:val="32"/>
-                <w:szCs w:val="32"/>
               </w:rPr>
               <w:fldChar w:fldCharType="separate"/>
             </w:r>
             <w:r>
               <w:rPr>
-                <w:noProof/>
                 <w:webHidden/>
-                <w:sz w:val="32"/>
-                <w:szCs w:val="32"/>
               </w:rPr>
               <w:t>7</w:t>
             </w:r>
             <w:r>
               <w:rPr>
-                <w:noProof/>
                 <w:webHidden/>
-                <w:sz w:val="32"/>
-                <w:szCs w:val="32"/>
               </w:rPr>
               <w:fldChar w:fldCharType="end"/>
             </w:r>
@@ -971,86 +825,57 @@
         <w:p>
           <w:pPr>
             <w:pStyle w:val="TOC1"/>
-            <w:tabs>
-              <w:tab w:val="right" w:leader="dot" w:pos="9350"/>
-            </w:tabs>
             <w:rPr>
               <w:rFonts w:asciiTheme="minorHAnsi" w:eastAsiaTheme="minorEastAsia" w:hAnsiTheme="minorHAnsi" w:cstheme="minorBidi"/>
-              <w:noProof/>
               <w:color w:val="auto"/>
-              <w:sz w:val="32"/>
-              <w:szCs w:val="32"/>
+              <w:szCs w:val="22"/>
             </w:rPr>
           </w:pPr>
-          <w:hyperlink w:anchor="_Toc495792575" w:history="1">
+          <w:hyperlink w:anchor="_Toc498883349" w:history="1">
             <w:r>
               <w:rPr>
                 <w:rStyle w:val="Hyperlink"/>
-                <w:noProof/>
-                <w:sz w:val="32"/>
-                <w:szCs w:val="32"/>
               </w:rPr>
               <w:t>Python Microservices/Endpoints</w:t>
             </w:r>
             <w:r>
               <w:rPr>
-                <w:noProof/>
                 <w:webHidden/>
-                <w:sz w:val="32"/>
-                <w:szCs w:val="32"/>
               </w:rPr>
               <w:tab/>
             </w:r>
             <w:r>
               <w:rPr>
-                <w:noProof/>
                 <w:webHidden/>
-                <w:sz w:val="32"/>
-                <w:szCs w:val="32"/>
               </w:rPr>
               <w:fldChar w:fldCharType="begin"/>
             </w:r>
             <w:r>
               <w:rPr>
-                <w:noProof/>
                 <w:webHidden/>
-                <w:sz w:val="32"/>
-                <w:szCs w:val="32"/>
               </w:rPr>
-              <w:instrText xml:space="preserve"> PAGEREF _Toc495792575 \h </w:instrText>
+              <w:instrText xml:space="preserve"> PAGEREF _Toc498883349 \h </w:instrText>
             </w:r>
             <w:r>
               <w:rPr>
-                <w:noProof/>
                 <w:webHidden/>
-                <w:sz w:val="32"/>
-                <w:szCs w:val="32"/>
               </w:rPr>
             </w:r>
             <w:r>
               <w:rPr>
-                <w:noProof/>
                 <w:webHidden/>
-                <w:sz w:val="32"/>
-                <w:szCs w:val="32"/>
               </w:rPr>
               <w:fldChar w:fldCharType="separate"/>
             </w:r>
             <w:r>
               <w:rPr>
-                <w:noProof/>
                 <w:webHidden/>
-                <w:sz w:val="32"/>
-                <w:szCs w:val="32"/>
               </w:rPr>
               <w:t>9</w:t>
             </w:r>
             <w:r>
               <w:rPr>
-                <w:noProof/>
                 <w:webHidden/>
-                <w:sz w:val="32"/>
-                <w:szCs w:val="32"/>
               </w:rPr>
               <w:fldChar w:fldCharType="end"/>
             </w:r>
@@ -1059,104 +884,57 @@
         <w:p>
           <w:pPr>
             <w:pStyle w:val="TOC1"/>
-            <w:tabs>
-              <w:tab w:val="right" w:leader="dot" w:pos="9350"/>
-            </w:tabs>
             <w:rPr>
               <w:rFonts w:asciiTheme="minorHAnsi" w:eastAsiaTheme="minorEastAsia" w:hAnsiTheme="minorHAnsi" w:cstheme="minorBidi"/>
-              <w:noProof/>
               <w:color w:val="auto"/>
-              <w:sz w:val="32"/>
-              <w:szCs w:val="32"/>
+              <w:szCs w:val="22"/>
             </w:rPr>
           </w:pPr>
-          <w:hyperlink w:anchor="_Toc495792576" w:history="1">
+          <w:hyperlink w:anchor="_Toc498883350" w:history="1">
             <w:r>
               <w:rPr>
                 <w:rStyle w:val="Hyperlink"/>
-                <w:noProof/>
-                <w:sz w:val="32"/>
-                <w:szCs w:val="32"/>
               </w:rPr>
-              <w:t>Database Spe</w:t>
+              <w:t>Database Specification</w:t>
             </w:r>
             <w:r>
               <w:rPr>
-                <w:rStyle w:val="Hyperlink"/>
-                <w:noProof/>
-                <w:sz w:val="32"/>
-                <w:szCs w:val="32"/>
-              </w:rPr>
-              <w:t>c</w:t>
-            </w:r>
-            <w:r>
-              <w:rPr>
-                <w:rStyle w:val="Hyperlink"/>
-                <w:noProof/>
-                <w:sz w:val="32"/>
-                <w:szCs w:val="32"/>
-              </w:rPr>
-              <w:t>ification</w:t>
-            </w:r>
-            <w:r>
-              <w:rPr>
-                <w:noProof/>
                 <w:webHidden/>
-                <w:sz w:val="32"/>
-                <w:szCs w:val="32"/>
               </w:rPr>
               <w:tab/>
             </w:r>
             <w:r>
               <w:rPr>
-                <w:noProof/>
                 <w:webHidden/>
-                <w:sz w:val="32"/>
-                <w:szCs w:val="32"/>
               </w:rPr>
               <w:fldChar w:fldCharType="begin"/>
             </w:r>
             <w:r>
               <w:rPr>
-                <w:noProof/>
                 <w:webHidden/>
-                <w:sz w:val="32"/>
-                <w:szCs w:val="32"/>
               </w:rPr>
-              <w:instrText xml:space="preserve"> PAGEREF _Toc495792576 \h </w:instrText>
+              <w:instrText xml:space="preserve"> PAGEREF _Toc498883350 \h </w:instrText>
             </w:r>
             <w:r>
               <w:rPr>
-                <w:noProof/>
                 <w:webHidden/>
-                <w:sz w:val="32"/>
-                <w:szCs w:val="32"/>
               </w:rPr>
             </w:r>
             <w:r>
               <w:rPr>
-                <w:noProof/>
                 <w:webHidden/>
-                <w:sz w:val="32"/>
-                <w:szCs w:val="32"/>
               </w:rPr>
               <w:fldChar w:fldCharType="separate"/>
             </w:r>
             <w:r>
               <w:rPr>
-                <w:noProof/>
                 <w:webHidden/>
-                <w:sz w:val="32"/>
-                <w:szCs w:val="32"/>
               </w:rPr>
               <w:t>11</w:t>
             </w:r>
             <w:r>
               <w:rPr>
-                <w:noProof/>
                 <w:webHidden/>
-                <w:sz w:val="32"/>
-                <w:szCs w:val="32"/>
               </w:rPr>
               <w:fldChar w:fldCharType="end"/>
             </w:r>
@@ -1165,104 +943,57 @@
         <w:p>
           <w:pPr>
             <w:pStyle w:val="TOC1"/>
-            <w:tabs>
-              <w:tab w:val="right" w:leader="dot" w:pos="9350"/>
-            </w:tabs>
             <w:rPr>
               <w:rFonts w:asciiTheme="minorHAnsi" w:eastAsiaTheme="minorEastAsia" w:hAnsiTheme="minorHAnsi" w:cstheme="minorBidi"/>
-              <w:noProof/>
               <w:color w:val="auto"/>
-              <w:sz w:val="32"/>
-              <w:szCs w:val="32"/>
+              <w:szCs w:val="22"/>
             </w:rPr>
           </w:pPr>
-          <w:hyperlink w:anchor="_Toc495792577" w:history="1">
+          <w:hyperlink w:anchor="_Toc498883351" w:history="1">
             <w:r>
               <w:rPr>
                 <w:rStyle w:val="Hyperlink"/>
-                <w:noProof/>
-                <w:sz w:val="32"/>
-                <w:szCs w:val="32"/>
               </w:rPr>
-              <w:t>Diag</w:t>
+              <w:t>Diagrams</w:t>
             </w:r>
             <w:r>
               <w:rPr>
-                <w:rStyle w:val="Hyperlink"/>
-                <w:noProof/>
-                <w:sz w:val="32"/>
-                <w:szCs w:val="32"/>
-              </w:rPr>
-              <w:t>r</w:t>
-            </w:r>
-            <w:r>
-              <w:rPr>
-                <w:rStyle w:val="Hyperlink"/>
-                <w:noProof/>
-                <w:sz w:val="32"/>
-                <w:szCs w:val="32"/>
-              </w:rPr>
-              <w:t>ams</w:t>
-            </w:r>
-            <w:r>
-              <w:rPr>
-                <w:noProof/>
                 <w:webHidden/>
-                <w:sz w:val="32"/>
-                <w:szCs w:val="32"/>
               </w:rPr>
               <w:tab/>
             </w:r>
             <w:r>
               <w:rPr>
-                <w:noProof/>
                 <w:webHidden/>
-                <w:sz w:val="32"/>
-                <w:szCs w:val="32"/>
               </w:rPr>
               <w:fldChar w:fldCharType="begin"/>
             </w:r>
             <w:r>
               <w:rPr>
-                <w:noProof/>
                 <w:webHidden/>
-                <w:sz w:val="32"/>
-                <w:szCs w:val="32"/>
               </w:rPr>
-              <w:instrText xml:space="preserve"> PAGEREF _Toc495792577 \h </w:instrText>
+              <w:instrText xml:space="preserve"> PAGEREF _Toc498883351 \h </w:instrText>
             </w:r>
             <w:r>
               <w:rPr>
-                <w:noProof/>
                 <w:webHidden/>
-                <w:sz w:val="32"/>
-                <w:szCs w:val="32"/>
               </w:rPr>
             </w:r>
             <w:r>
               <w:rPr>
-                <w:noProof/>
                 <w:webHidden/>
-                <w:sz w:val="32"/>
-                <w:szCs w:val="32"/>
               </w:rPr>
               <w:fldChar w:fldCharType="separate"/>
             </w:r>
             <w:r>
               <w:rPr>
-                <w:noProof/>
                 <w:webHidden/>
-                <w:sz w:val="32"/>
-                <w:szCs w:val="32"/>
               </w:rPr>
               <w:t>16</w:t>
             </w:r>
             <w:r>
               <w:rPr>
-                <w:noProof/>
                 <w:webHidden/>
-                <w:sz w:val="32"/>
-                <w:szCs w:val="32"/>
               </w:rPr>
               <w:fldChar w:fldCharType="end"/>
             </w:r>
@@ -1271,86 +1002,117 @@
         <w:p>
           <w:pPr>
             <w:pStyle w:val="TOC1"/>
-            <w:tabs>
-              <w:tab w:val="right" w:leader="dot" w:pos="9350"/>
-            </w:tabs>
             <w:rPr>
               <w:rFonts w:asciiTheme="minorHAnsi" w:eastAsiaTheme="minorEastAsia" w:hAnsiTheme="minorHAnsi" w:cstheme="minorBidi"/>
-              <w:noProof/>
               <w:color w:val="auto"/>
-              <w:sz w:val="22"/>
               <w:szCs w:val="22"/>
             </w:rPr>
           </w:pPr>
-          <w:hyperlink w:anchor="_Toc495792578" w:history="1">
+          <w:hyperlink w:anchor="_Toc498883352" w:history="1">
             <w:r>
               <w:rPr>
                 <w:rStyle w:val="Hyperlink"/>
-                <w:noProof/>
-                <w:sz w:val="32"/>
-                <w:szCs w:val="32"/>
               </w:rPr>
               <w:t>Implementation Goals by Mid-Assessment:</w:t>
             </w:r>
             <w:r>
               <w:rPr>
-                <w:noProof/>
                 <w:webHidden/>
-                <w:sz w:val="32"/>
-                <w:szCs w:val="32"/>
               </w:rPr>
               <w:tab/>
             </w:r>
             <w:r>
               <w:rPr>
-                <w:noProof/>
                 <w:webHidden/>
-                <w:sz w:val="32"/>
-                <w:szCs w:val="32"/>
               </w:rPr>
               <w:fldChar w:fldCharType="begin"/>
             </w:r>
             <w:r>
               <w:rPr>
-                <w:noProof/>
                 <w:webHidden/>
-                <w:sz w:val="32"/>
-                <w:szCs w:val="32"/>
               </w:rPr>
-              <w:instrText xml:space="preserve"> PAGEREF _Toc495792578 \h </w:instrText>
+              <w:instrText xml:space="preserve"> PAGEREF _Toc498883352 \h </w:instrText>
             </w:r>
             <w:r>
               <w:rPr>
-                <w:noProof/>
                 <w:webHidden/>
-                <w:sz w:val="32"/>
-                <w:szCs w:val="32"/>
               </w:rPr>
             </w:r>
             <w:r>
               <w:rPr>
-                <w:noProof/>
                 <w:webHidden/>
-                <w:sz w:val="32"/>
-                <w:szCs w:val="32"/>
               </w:rPr>
               <w:fldChar w:fldCharType="separate"/>
             </w:r>
             <w:r>
               <w:rPr>
-                <w:noProof/>
                 <w:webHidden/>
-                <w:sz w:val="32"/>
-                <w:szCs w:val="32"/>
               </w:rPr>
               <w:t>17</w:t>
             </w:r>
             <w:r>
               <w:rPr>
-                <w:noProof/>
                 <w:webHidden/>
-                <w:sz w:val="32"/>
-                <w:szCs w:val="32"/>
+              </w:rPr>
+              <w:fldChar w:fldCharType="end"/>
+            </w:r>
+          </w:hyperlink>
+        </w:p>
+        <w:p>
+          <w:pPr>
+            <w:pStyle w:val="TOC1"/>
+            <w:rPr>
+              <w:rFonts w:asciiTheme="minorHAnsi" w:eastAsiaTheme="minorEastAsia" w:hAnsiTheme="minorHAnsi" w:cstheme="minorBidi"/>
+              <w:color w:val="auto"/>
+              <w:sz w:val="36"/>
+              <w:szCs w:val="22"/>
+            </w:rPr>
+          </w:pPr>
+          <w:hyperlink w:anchor="_Toc498883353" w:history="1">
+            <w:r>
+              <w:rPr>
+                <w:rStyle w:val="Hyperlink"/>
+              </w:rPr>
+              <w:t>Exclusions from Final Submission:</w:t>
+            </w:r>
+            <w:r>
+              <w:rPr>
+                <w:webHidden/>
+              </w:rPr>
+              <w:tab/>
+            </w:r>
+            <w:r>
+              <w:rPr>
+                <w:webHidden/>
+              </w:rPr>
+              <w:fldChar w:fldCharType="begin"/>
+            </w:r>
+            <w:r>
+              <w:rPr>
+                <w:webHidden/>
+              </w:rPr>
+              <w:instrText xml:space="preserve"> PAGEREF _Toc498883353 \h </w:instrText>
+            </w:r>
+            <w:r>
+              <w:rPr>
+                <w:webHidden/>
+              </w:rPr>
+            </w:r>
+            <w:r>
+              <w:rPr>
+                <w:webHidden/>
+              </w:rPr>
+              <w:fldChar w:fldCharType="separate"/>
+            </w:r>
+            <w:r>
+              <w:rPr>
+                <w:webHidden/>
+              </w:rPr>
+              <w:t>18</w:t>
+            </w:r>
+            <w:r>
+              <w:rPr>
+                <w:webHidden/>
               </w:rPr>
               <w:fldChar w:fldCharType="end"/>
             </w:r>
@@ -1389,7 +1151,7 @@
       <w:pPr>
         <w:pStyle w:val="DocumentHeading"/>
       </w:pPr>
-      <w:bookmarkStart w:id="0" w:name="_Toc495792570"/>
+      <w:bookmarkStart w:id="0" w:name="_Toc498883344"/>
       <w:r>
         <w:lastRenderedPageBreak/>
         <w:t>Prototype Walk-through</w:t>
@@ -1418,7 +1180,56 @@
           <w:sz w:val="24"/>
           <w:szCs w:val="24"/>
         </w:rPr>
-        <w:t xml:space="preserve">The first location we stop at is the landing page for Trust The Tickets. This page contains a navigation bar at the top, some text welcoming Sixers fans and a “Search for Tickets” button. This button will lead to another page to choose an arena section and browse ticket information. The navigation bar displays the name of the website and options to “Pick Tickets”, see “Registered Accounts, and review “My Account”. If we were to click the “Trust The Tickets” logo it would bring us back to this landing page. </w:t>
+        <w:t>The first location we stop at is the landing page for Trust The Tickets. This page contains a navigation bar at the top, some</w:t>
+      </w:r>
+      <w:r>
+        <w:rPr>
+          <w:sz w:val="24"/>
+          <w:szCs w:val="24"/>
+        </w:rPr>
+        <w:t xml:space="preserve"> text welcoming Sixers fans and two ways of searching for tickets. The first way </w:t>
+      </w:r>
+      <w:r>
+        <w:rPr>
+          <w:sz w:val="24"/>
+          <w:szCs w:val="24"/>
+        </w:rPr>
+        <w:t>is to view a calendar with every game listed, and choose which game you would like to view available tickets for. The second way brings up a list of all opponents and allows you to select an opponent, and then a game against that specified opponent.</w:t>
+      </w:r>
+      <w:r>
+        <w:rPr>
+          <w:sz w:val="24"/>
+          <w:szCs w:val="24"/>
+        </w:rPr>
+        <w:t xml:space="preserve"> </w:t>
+      </w:r>
+      <w:r>
+        <w:rPr>
+          <w:sz w:val="24"/>
+          <w:szCs w:val="24"/>
+        </w:rPr>
+        <w:t xml:space="preserve">Once a game is selected, the user will be </w:t>
+      </w:r>
+      <w:r>
+        <w:rPr>
+          <w:sz w:val="24"/>
+          <w:szCs w:val="24"/>
+        </w:rPr>
+        <w:t>lead to another page to choose an arena section and browse ticket information. The navigation bar displays the name of the website and options to</w:t>
+      </w:r>
+      <w:r>
+        <w:rPr>
+          <w:sz w:val="24"/>
+          <w:szCs w:val="24"/>
+        </w:rPr>
+        <w:t xml:space="preserve"> view a “Calendar” of games, view all “Teams” that the 76ers will play against, a</w:t>
+      </w:r>
+      <w:r>
+        <w:rPr>
+          <w:sz w:val="24"/>
+          <w:szCs w:val="24"/>
+        </w:rPr>
+        <w:t xml:space="preserve">nd review “My Account”. If we were to click the “Trust The Tickets” logo it would bring us back to this landing page. </w:t>
       </w:r>
     </w:p>
     <w:p>
@@ -1438,13 +1249,6 @@
           <w:szCs w:val="24"/>
         </w:rPr>
       </w:pPr>
-      <w:r>
-        <w:rPr>
-          <w:sz w:val="24"/>
-          <w:szCs w:val="24"/>
-        </w:rPr>
-        <w:t xml:space="preserve">Pressing the “Pick Tickets” widget loads a new page that allowing the user to choose a section in which they would like to see the available tickets. This is where a picture of the Wells Fargo seating lives that will let the user click any section they decide to which will then populate each ticket in that location into the panel on the right. </w:t>
-      </w:r>
     </w:p>
     <w:p>
       <w:pPr>
@@ -1468,7 +1272,7 @@
           <w:sz w:val="24"/>
           <w:szCs w:val="24"/>
         </w:rPr>
-        <w:t>Choosing the “Registered Accounts” option queries each registered account that is stored within the database. This section of the website was built merely with the intention to display that our team is able to pull and display information previously stored.</w:t>
+        <w:t>Pressing the “Calendar” link (or “Search our Event Calendar”) loads a calendar with team logos and starting prices for each game. Once the user selects a game, they can click “See Tickets” to bring up a seating chart. This seating chart is a view of the Wells Fargo Center and allows the user to choose a section, which will then populate each group of tickets in that section into the panel on the right.</w:t>
       </w:r>
     </w:p>
     <w:p>
@@ -1488,6 +1292,126 @@
           <w:szCs w:val="24"/>
         </w:rPr>
       </w:pPr>
+    </w:p>
+    <w:p>
+      <w:pPr>
+        <w:pBdr>
+          <w:top w:val="none" w:sz="0" w:space="0" w:color="auto"/>
+          <w:left w:val="none" w:sz="0" w:space="0" w:color="auto"/>
+          <w:bottom w:val="none" w:sz="0" w:space="0" w:color="auto"/>
+          <w:right w:val="none" w:sz="0" w:space="0" w:color="auto"/>
+        </w:pBdr>
+        <w:shd w:val="clear" w:color="auto" w:fill="FFFFFF"/>
+        <w:spacing w:after="200" w:line="276" w:lineRule="auto"/>
+        <w:ind w:firstLine="720"/>
+        <w:jc w:val="both"/>
+        <w:rPr>
+          <w:sz w:val="24"/>
+          <w:szCs w:val="24"/>
+        </w:rPr>
+      </w:pPr>
+      <w:r>
+        <w:rPr>
+          <w:sz w:val="24"/>
+          <w:szCs w:val="24"/>
+        </w:rPr>
+        <w:t xml:space="preserve">Choosing the “Teams” link (or “Search by Opponent” link below) loads </w:t>
+      </w:r>
+      <w:r>
+        <w:rPr>
+          <w:sz w:val="24"/>
+          <w:szCs w:val="24"/>
+        </w:rPr>
+        <w:t xml:space="preserve">an array of clickable team logos. </w:t>
+      </w:r>
+      <w:bookmarkStart w:id="1" w:name="_GoBack"/>
+      <w:bookmarkEnd w:id="1"/>
+    </w:p>
+    <w:p>
+      <w:pPr>
+        <w:pBdr>
+          <w:top w:val="none" w:sz="0" w:space="0" w:color="auto"/>
+          <w:left w:val="none" w:sz="0" w:space="0" w:color="auto"/>
+          <w:bottom w:val="none" w:sz="0" w:space="0" w:color="auto"/>
+          <w:right w:val="none" w:sz="0" w:space="0" w:color="auto"/>
+        </w:pBdr>
+        <w:shd w:val="clear" w:color="auto" w:fill="FFFFFF"/>
+        <w:spacing w:after="200" w:line="276" w:lineRule="auto"/>
+        <w:ind w:firstLine="720"/>
+        <w:jc w:val="both"/>
+        <w:rPr>
+          <w:sz w:val="24"/>
+          <w:szCs w:val="24"/>
+        </w:rPr>
+      </w:pPr>
+    </w:p>
+    <w:p>
+      <w:pPr>
+        <w:pBdr>
+          <w:top w:val="none" w:sz="0" w:space="0" w:color="auto"/>
+          <w:left w:val="none" w:sz="0" w:space="0" w:color="auto"/>
+          <w:bottom w:val="none" w:sz="0" w:space="0" w:color="auto"/>
+          <w:right w:val="none" w:sz="0" w:space="0" w:color="auto"/>
+        </w:pBdr>
+        <w:shd w:val="clear" w:color="auto" w:fill="FFFFFF"/>
+        <w:spacing w:after="200" w:line="276" w:lineRule="auto"/>
+        <w:ind w:firstLine="720"/>
+        <w:jc w:val="both"/>
+        <w:rPr>
+          <w:sz w:val="24"/>
+          <w:szCs w:val="24"/>
+        </w:rPr>
+      </w:pPr>
+      <w:r>
+        <w:rPr>
+          <w:sz w:val="24"/>
+          <w:szCs w:val="24"/>
+        </w:rPr>
+        <w:t xml:space="preserve">Pressing the “Pick Tickets” widget loads a new page that allowing the user to choose a section in which they would like to see the available tickets. This is where a picture of the Wells Fargo seating lives that will let the user click any section they decide to which will then populate each ticket in that location into the panel on the right. </w:t>
+      </w:r>
+    </w:p>
+    <w:p>
+      <w:pPr>
+        <w:pBdr>
+          <w:top w:val="none" w:sz="0" w:space="0" w:color="auto"/>
+          <w:left w:val="none" w:sz="0" w:space="0" w:color="auto"/>
+          <w:bottom w:val="none" w:sz="0" w:space="0" w:color="auto"/>
+          <w:right w:val="none" w:sz="0" w:space="0" w:color="auto"/>
+        </w:pBdr>
+        <w:shd w:val="clear" w:color="auto" w:fill="FFFFFF"/>
+        <w:spacing w:after="200" w:line="276" w:lineRule="auto"/>
+        <w:ind w:firstLine="720"/>
+        <w:jc w:val="both"/>
+        <w:rPr>
+          <w:sz w:val="24"/>
+          <w:szCs w:val="24"/>
+        </w:rPr>
+      </w:pPr>
+      <w:r>
+        <w:rPr>
+          <w:sz w:val="24"/>
+          <w:szCs w:val="24"/>
+        </w:rPr>
+        <w:t>Choosing the “Registered Accounts” option queries each registered account that is stored within the database. This section of the website was built merely with the intention to display that our team is able to pull and display information previously stored.</w:t>
+      </w:r>
+    </w:p>
+    <w:p>
+      <w:pPr>
+        <w:pBdr>
+          <w:top w:val="none" w:sz="0" w:space="0" w:color="auto"/>
+          <w:left w:val="none" w:sz="0" w:space="0" w:color="auto"/>
+          <w:bottom w:val="none" w:sz="0" w:space="0" w:color="auto"/>
+          <w:right w:val="none" w:sz="0" w:space="0" w:color="auto"/>
+        </w:pBdr>
+        <w:shd w:val="clear" w:color="auto" w:fill="FFFFFF"/>
+        <w:spacing w:after="200" w:line="276" w:lineRule="auto"/>
+        <w:ind w:firstLine="720"/>
+        <w:jc w:val="both"/>
+        <w:rPr>
+          <w:sz w:val="24"/>
+          <w:szCs w:val="24"/>
+        </w:rPr>
+      </w:pPr>
       <w:r>
         <w:rPr>
           <w:sz w:val="24"/>
@@ -1509,6 +1433,7 @@
         <w:rPr>
           <w:b/>
         </w:rPr>
+        <w:lastRenderedPageBreak/>
         <w:br w:type="page"/>
       </w:r>
     </w:p>
@@ -1519,7 +1444,7 @@
           <w:b/>
         </w:rPr>
       </w:pPr>
-      <w:bookmarkStart w:id="1" w:name="_Toc495792571"/>
+      <w:bookmarkStart w:id="2" w:name="_Toc498883345"/>
       <w:r>
         <w:rPr>
           <w:b/>
@@ -1527,7 +1452,7 @@
         <w:lastRenderedPageBreak/>
         <w:t>High Level Design</w:t>
       </w:r>
-      <w:bookmarkEnd w:id="1"/>
+      <w:bookmarkEnd w:id="2"/>
     </w:p>
     <w:p>
       <w:pPr>
@@ -1939,7 +1864,7 @@
           <w:szCs w:val="28"/>
         </w:rPr>
       </w:pPr>
-      <w:bookmarkStart w:id="2" w:name="_Toc495792572"/>
+      <w:bookmarkStart w:id="3" w:name="_Toc498883346"/>
       <w:r>
         <w:rPr>
           <w:noProof/>
@@ -1995,7 +1920,7 @@
         </w:rPr>
         <w:t>Wormhole</w:t>
       </w:r>
-      <w:bookmarkEnd w:id="2"/>
+      <w:bookmarkEnd w:id="3"/>
     </w:p>
     <w:p>
       <w:pPr>
@@ -2076,7 +2001,7 @@
           <w:sz w:val="32"/>
         </w:rPr>
       </w:pPr>
-      <w:bookmarkStart w:id="3" w:name="_Toc495792573"/>
+      <w:bookmarkStart w:id="4" w:name="_Toc498883347"/>
       <w:r>
         <w:rPr>
           <w:b/>
@@ -2084,7 +2009,7 @@
         <w:lastRenderedPageBreak/>
         <w:t>Use Cases</w:t>
       </w:r>
-      <w:bookmarkEnd w:id="3"/>
+      <w:bookmarkEnd w:id="4"/>
     </w:p>
     <w:p>
       <w:pPr>
@@ -2525,8 +2450,8 @@
         </w:rPr>
         <w:t>Change quantities of tickets that can be purchased in listing</w:t>
       </w:r>
-      <w:bookmarkStart w:id="4" w:name="_30j0zll" w:colFirst="0" w:colLast="0"/>
-      <w:bookmarkEnd w:id="4"/>
+      <w:bookmarkStart w:id="5" w:name="_30j0zll" w:colFirst="0" w:colLast="0"/>
+      <w:bookmarkEnd w:id="5"/>
     </w:p>
     <w:p>
       <w:pPr>
@@ -2995,7 +2920,7 @@
           <w:b/>
         </w:rPr>
       </w:pPr>
-      <w:bookmarkStart w:id="5" w:name="_Toc495792574"/>
+      <w:bookmarkStart w:id="6" w:name="_Toc498883348"/>
       <w:r>
         <w:rPr>
           <w:b/>
@@ -3003,7 +2928,7 @@
         <w:lastRenderedPageBreak/>
         <w:t>Webpages/Navigation</w:t>
       </w:r>
-      <w:bookmarkEnd w:id="5"/>
+      <w:bookmarkEnd w:id="6"/>
     </w:p>
     <w:p>
       <w:pPr>
@@ -4081,12 +4006,12 @@
       <w:pPr>
         <w:pStyle w:val="DocumentHeading"/>
       </w:pPr>
-      <w:bookmarkStart w:id="6" w:name="_Toc495792575"/>
+      <w:bookmarkStart w:id="7" w:name="_Toc498883349"/>
       <w:r>
         <w:lastRenderedPageBreak/>
         <w:t>Python Microservices/Endpoints</w:t>
       </w:r>
-      <w:bookmarkEnd w:id="6"/>
+      <w:bookmarkEnd w:id="7"/>
     </w:p>
     <w:p>
       <w:pPr>
@@ -4964,7 +4889,7 @@
       <w:pPr>
         <w:pStyle w:val="DocumentHeading"/>
       </w:pPr>
-      <w:bookmarkStart w:id="7" w:name="_Toc495792576"/>
+      <w:bookmarkStart w:id="8" w:name="_Toc498883350"/>
       <w:r>
         <w:rPr>
           <w:noProof/>
@@ -5038,7 +4963,7 @@
       <w:r>
         <w:t>Database Specification</w:t>
       </w:r>
-      <w:bookmarkEnd w:id="7"/>
+      <w:bookmarkEnd w:id="8"/>
     </w:p>
     <w:p>
       <w:pPr>
@@ -5064,8 +4989,8 @@
           <w:szCs w:val="22"/>
         </w:rPr>
       </w:pPr>
-      <w:bookmarkStart w:id="8" w:name="_gjdgxs" w:colFirst="0" w:colLast="0"/>
-      <w:bookmarkEnd w:id="8"/>
+      <w:bookmarkStart w:id="9" w:name="_gjdgxs" w:colFirst="0" w:colLast="0"/>
+      <w:bookmarkEnd w:id="9"/>
     </w:p>
     <w:p>
       <w:pPr>
@@ -5356,14 +5281,27 @@
                             <w:r>
                               <w:t xml:space="preserve">Figure </w:t>
                             </w:r>
-                            <w:fldSimple w:instr=" SEQ Figure \* ARABIC ">
-                              <w:r>
-                                <w:rPr>
-                                  <w:noProof/>
-                                </w:rPr>
-                                <w:t>1</w:t>
-                              </w:r>
-                            </w:fldSimple>
+                            <w:r>
+                              <w:fldChar w:fldCharType="begin"/>
+                            </w:r>
+                            <w:r>
+                              <w:instrText xml:space="preserve"> SEQ Figure \* ARABIC </w:instrText>
+                            </w:r>
+                            <w:r>
+                              <w:fldChar w:fldCharType="separate"/>
+                            </w:r>
+                            <w:r>
+                              <w:rPr>
+                                <w:noProof/>
+                              </w:rPr>
+                              <w:t>1</w:t>
+                            </w:r>
+                            <w:r>
+                              <w:rPr>
+                                <w:noProof/>
+                              </w:rPr>
+                              <w:fldChar w:fldCharType="end"/>
+                            </w:r>
                             <w:r>
                               <w:t xml:space="preserve"> - Full database schema</w:t>
                             </w:r>
@@ -5406,14 +5344,27 @@
                       <w:r>
                         <w:t xml:space="preserve">Figure </w:t>
                       </w:r>
-                      <w:fldSimple w:instr=" SEQ Figure \* ARABIC ">
-                        <w:r>
-                          <w:rPr>
-                            <w:noProof/>
-                          </w:rPr>
-                          <w:t>1</w:t>
-                        </w:r>
-                      </w:fldSimple>
+                      <w:r>
+                        <w:fldChar w:fldCharType="begin"/>
+                      </w:r>
+                      <w:r>
+                        <w:instrText xml:space="preserve"> SEQ Figure \* ARABIC </w:instrText>
+                      </w:r>
+                      <w:r>
+                        <w:fldChar w:fldCharType="separate"/>
+                      </w:r>
+                      <w:r>
+                        <w:rPr>
+                          <w:noProof/>
+                        </w:rPr>
+                        <w:t>1</w:t>
+                      </w:r>
+                      <w:r>
+                        <w:rPr>
+                          <w:noProof/>
+                        </w:rPr>
+                        <w:fldChar w:fldCharType="end"/>
+                      </w:r>
                       <w:r>
                         <w:t xml:space="preserve"> - Full database schema</w:t>
                       </w:r>
@@ -5590,27 +5541,14 @@
                             <w:r>
                               <w:t xml:space="preserve">Figure </w:t>
                             </w:r>
-                            <w:r>
-                              <w:fldChar w:fldCharType="begin"/>
-                            </w:r>
-                            <w:r>
-                              <w:instrText xml:space="preserve"> SEQ Figure \* ARABIC </w:instrText>
-                            </w:r>
-                            <w:r>
-                              <w:fldChar w:fldCharType="separate"/>
-                            </w:r>
-                            <w:r>
-                              <w:rPr>
-                                <w:noProof/>
-                              </w:rPr>
-                              <w:t>2</w:t>
-                            </w:r>
-                            <w:r>
-                              <w:rPr>
-                                <w:noProof/>
-                              </w:rPr>
-                              <w:fldChar w:fldCharType="end"/>
-                            </w:r>
+                            <w:fldSimple w:instr=" SEQ Figure \* ARABIC ">
+                              <w:r>
+                                <w:rPr>
+                                  <w:noProof/>
+                                </w:rPr>
+                                <w:t>2</w:t>
+                              </w:r>
+                            </w:fldSimple>
                             <w:r>
                               <w:t xml:space="preserve"> - Account-related tables</w:t>
                             </w:r>
@@ -5649,27 +5587,14 @@
                       <w:r>
                         <w:t xml:space="preserve">Figure </w:t>
                       </w:r>
-                      <w:r>
-                        <w:fldChar w:fldCharType="begin"/>
-                      </w:r>
-                      <w:r>
-                        <w:instrText xml:space="preserve"> SEQ Figure \* ARABIC </w:instrText>
-                      </w:r>
-                      <w:r>
-                        <w:fldChar w:fldCharType="separate"/>
-                      </w:r>
-                      <w:r>
-                        <w:rPr>
-                          <w:noProof/>
-                        </w:rPr>
-                        <w:t>2</w:t>
-                      </w:r>
-                      <w:r>
-                        <w:rPr>
-                          <w:noProof/>
-                        </w:rPr>
-                        <w:fldChar w:fldCharType="end"/>
-                      </w:r>
+                      <w:fldSimple w:instr=" SEQ Figure \* ARABIC ">
+                        <w:r>
+                          <w:rPr>
+                            <w:noProof/>
+                          </w:rPr>
+                          <w:t>2</w:t>
+                        </w:r>
+                      </w:fldSimple>
                       <w:r>
                         <w:t xml:space="preserve"> - Account-related tables</w:t>
                       </w:r>
@@ -5759,27 +5684,14 @@
                             <w:r>
                               <w:t xml:space="preserve">Figure </w:t>
                             </w:r>
-                            <w:r>
-                              <w:fldChar w:fldCharType="begin"/>
-                            </w:r>
-                            <w:r>
-                              <w:instrText xml:space="preserve"> SEQ Figure \* ARABIC </w:instrText>
-                            </w:r>
-                            <w:r>
-                              <w:fldChar w:fldCharType="separate"/>
-                            </w:r>
-                            <w:r>
-                              <w:rPr>
-                                <w:noProof/>
-                              </w:rPr>
-                              <w:t>3</w:t>
-                            </w:r>
-                            <w:r>
-                              <w:rPr>
-                                <w:noProof/>
-                              </w:rPr>
-                              <w:fldChar w:fldCharType="end"/>
-                            </w:r>
+                            <w:fldSimple w:instr=" SEQ Figure \* ARABIC ">
+                              <w:r>
+                                <w:rPr>
+                                  <w:noProof/>
+                                </w:rPr>
+                                <w:t>3</w:t>
+                              </w:r>
+                            </w:fldSimple>
                             <w:r>
                               <w:t>- Country table</w:t>
                             </w:r>
@@ -5814,27 +5726,14 @@
                       <w:r>
                         <w:t xml:space="preserve">Figure </w:t>
                       </w:r>
-                      <w:r>
-                        <w:fldChar w:fldCharType="begin"/>
-                      </w:r>
-                      <w:r>
-                        <w:instrText xml:space="preserve"> SEQ Figure \* ARABIC </w:instrText>
-                      </w:r>
-                      <w:r>
-                        <w:fldChar w:fldCharType="separate"/>
-                      </w:r>
-                      <w:r>
-                        <w:rPr>
-                          <w:noProof/>
-                        </w:rPr>
-                        <w:t>3</w:t>
-                      </w:r>
-                      <w:r>
-                        <w:rPr>
-                          <w:noProof/>
-                        </w:rPr>
-                        <w:fldChar w:fldCharType="end"/>
-                      </w:r>
+                      <w:fldSimple w:instr=" SEQ Figure \* ARABIC ">
+                        <w:r>
+                          <w:rPr>
+                            <w:noProof/>
+                          </w:rPr>
+                          <w:t>3</w:t>
+                        </w:r>
+                      </w:fldSimple>
                       <w:r>
                         <w:t>- Country table</w:t>
                       </w:r>
@@ -6159,27 +6058,14 @@
                             <w:r>
                               <w:t xml:space="preserve">Figure </w:t>
                             </w:r>
-                            <w:r>
-                              <w:fldChar w:fldCharType="begin"/>
-                            </w:r>
-                            <w:r>
-                              <w:instrText xml:space="preserve"> SEQ Figure \* ARABIC </w:instrText>
-                            </w:r>
-                            <w:r>
-                              <w:fldChar w:fldCharType="separate"/>
-                            </w:r>
-                            <w:r>
-                              <w:rPr>
-                                <w:noProof/>
-                              </w:rPr>
-                              <w:t>4</w:t>
-                            </w:r>
-                            <w:r>
-                              <w:rPr>
-                                <w:noProof/>
-                              </w:rPr>
-                              <w:fldChar w:fldCharType="end"/>
-                            </w:r>
+                            <w:fldSimple w:instr=" SEQ Figure \* ARABIC ">
+                              <w:r>
+                                <w:rPr>
+                                  <w:noProof/>
+                                </w:rPr>
+                                <w:t>4</w:t>
+                              </w:r>
+                            </w:fldSimple>
                             <w:r>
                               <w:t xml:space="preserve"> - state_prov table</w:t>
                             </w:r>
@@ -6214,27 +6100,14 @@
                       <w:r>
                         <w:t xml:space="preserve">Figure </w:t>
                       </w:r>
-                      <w:r>
-                        <w:fldChar w:fldCharType="begin"/>
-                      </w:r>
-                      <w:r>
-                        <w:instrText xml:space="preserve"> SEQ Figure \* ARABIC </w:instrText>
-                      </w:r>
-                      <w:r>
-                        <w:fldChar w:fldCharType="separate"/>
-                      </w:r>
-                      <w:r>
-                        <w:rPr>
-                          <w:noProof/>
-                        </w:rPr>
-                        <w:t>4</w:t>
-                      </w:r>
-                      <w:r>
-                        <w:rPr>
-                          <w:noProof/>
-                        </w:rPr>
-                        <w:fldChar w:fldCharType="end"/>
-                      </w:r>
+                      <w:fldSimple w:instr=" SEQ Figure \* ARABIC ">
+                        <w:r>
+                          <w:rPr>
+                            <w:noProof/>
+                          </w:rPr>
+                          <w:t>4</w:t>
+                        </w:r>
+                      </w:fldSimple>
                       <w:r>
                         <w:t xml:space="preserve"> - state_prov table</w:t>
                       </w:r>
@@ -8109,7 +7982,7 @@
           <w:b/>
         </w:rPr>
       </w:pPr>
-      <w:bookmarkStart w:id="9" w:name="_Toc495792577"/>
+      <w:bookmarkStart w:id="10" w:name="_Toc498883351"/>
       <w:r>
         <w:rPr>
           <w:b/>
@@ -8117,7 +7990,7 @@
         <w:lastRenderedPageBreak/>
         <w:t>Diagrams</w:t>
       </w:r>
-      <w:bookmarkEnd w:id="9"/>
+      <w:bookmarkEnd w:id="10"/>
     </w:p>
     <w:p>
       <w:pPr>
@@ -8328,7 +8201,7 @@
           <w:b/>
         </w:rPr>
       </w:pPr>
-      <w:bookmarkStart w:id="10" w:name="_Toc495792578"/>
+      <w:bookmarkStart w:id="11" w:name="_Toc498883352"/>
       <w:r>
         <w:rPr>
           <w:b/>
@@ -8336,7 +8209,7 @@
         <w:lastRenderedPageBreak/>
         <w:t>Implementation Goals by Mid-Assessment:</w:t>
       </w:r>
-      <w:bookmarkEnd w:id="10"/>
+      <w:bookmarkEnd w:id="11"/>
     </w:p>
     <w:p>
       <w:pPr>
@@ -8755,8 +8628,209 @@
         </w:rPr>
         <w:t>Anthony will work on this</w:t>
       </w:r>
-      <w:bookmarkStart w:id="11" w:name="_GoBack"/>
-      <w:bookmarkEnd w:id="11"/>
+    </w:p>
+    <w:p>
+      <w:pPr>
+        <w:spacing w:after="240"/>
+        <w:rPr>
+          <w:szCs w:val="24"/>
+        </w:rPr>
+      </w:pPr>
+    </w:p>
+    <w:p>
+      <w:pPr>
+        <w:spacing w:after="240"/>
+        <w:rPr>
+          <w:szCs w:val="24"/>
+        </w:rPr>
+      </w:pPr>
+    </w:p>
+    <w:p>
+      <w:pPr>
+        <w:spacing w:after="240"/>
+        <w:rPr>
+          <w:szCs w:val="24"/>
+        </w:rPr>
+      </w:pPr>
+    </w:p>
+    <w:p>
+      <w:pPr>
+        <w:spacing w:after="240"/>
+        <w:rPr>
+          <w:szCs w:val="24"/>
+        </w:rPr>
+      </w:pPr>
+    </w:p>
+    <w:p>
+      <w:pPr>
+        <w:spacing w:after="240"/>
+        <w:rPr>
+          <w:szCs w:val="24"/>
+        </w:rPr>
+      </w:pPr>
+    </w:p>
+    <w:p>
+      <w:pPr>
+        <w:spacing w:after="240"/>
+        <w:rPr>
+          <w:szCs w:val="24"/>
+        </w:rPr>
+      </w:pPr>
+    </w:p>
+    <w:p>
+      <w:pPr>
+        <w:spacing w:after="240"/>
+        <w:rPr>
+          <w:szCs w:val="24"/>
+        </w:rPr>
+      </w:pPr>
+    </w:p>
+    <w:p>
+      <w:pPr>
+        <w:spacing w:after="240"/>
+        <w:rPr>
+          <w:szCs w:val="24"/>
+        </w:rPr>
+      </w:pPr>
+    </w:p>
+    <w:p>
+      <w:pPr>
+        <w:spacing w:after="240"/>
+        <w:rPr>
+          <w:szCs w:val="24"/>
+        </w:rPr>
+      </w:pPr>
+    </w:p>
+    <w:p>
+      <w:pPr>
+        <w:spacing w:after="240"/>
+        <w:rPr>
+          <w:szCs w:val="24"/>
+        </w:rPr>
+      </w:pPr>
+    </w:p>
+    <w:p>
+      <w:pPr>
+        <w:spacing w:after="240"/>
+        <w:rPr>
+          <w:szCs w:val="24"/>
+        </w:rPr>
+      </w:pPr>
+    </w:p>
+    <w:p>
+      <w:pPr>
+        <w:spacing w:after="240"/>
+        <w:rPr>
+          <w:szCs w:val="24"/>
+        </w:rPr>
+      </w:pPr>
+    </w:p>
+    <w:p>
+      <w:pPr>
+        <w:pStyle w:val="DocumentHeading"/>
+        <w:rPr>
+          <w:b/>
+        </w:rPr>
+      </w:pPr>
+      <w:bookmarkStart w:id="12" w:name="_Toc498883353"/>
+      <w:r>
+        <w:rPr>
+          <w:b/>
+        </w:rPr>
+        <w:lastRenderedPageBreak/>
+        <w:t>Exclusions from Final Submission</w:t>
+      </w:r>
+      <w:r>
+        <w:rPr>
+          <w:b/>
+        </w:rPr>
+        <w:t>:</w:t>
+      </w:r>
+      <w:bookmarkEnd w:id="12"/>
+    </w:p>
+    <w:p>
+      <w:pPr>
+        <w:spacing w:after="240"/>
+        <w:rPr>
+          <w:szCs w:val="24"/>
+        </w:rPr>
+      </w:pPr>
+      <w:r>
+        <w:rPr>
+          <w:szCs w:val="24"/>
+        </w:rPr>
+        <w:t>Running list of project limitations (exclusions)</w:t>
+      </w:r>
+    </w:p>
+    <w:p>
+      <w:pPr>
+        <w:spacing w:after="240"/>
+        <w:rPr>
+          <w:szCs w:val="24"/>
+        </w:rPr>
+      </w:pPr>
+      <w:r>
+        <w:rPr>
+          <w:szCs w:val="24"/>
+        </w:rPr>
+        <w:t>1. Only doing basketball, sixers, home games, (at wells fargo center)</w:t>
+      </w:r>
+    </w:p>
+    <w:p>
+      <w:pPr>
+        <w:spacing w:after="240"/>
+        <w:rPr>
+          <w:szCs w:val="24"/>
+        </w:rPr>
+      </w:pPr>
+      <w:r>
+        <w:rPr>
+          <w:szCs w:val="24"/>
+        </w:rPr>
+        <w:t>2. We are doing "simulated" transactions (no funds are being transfered)</w:t>
+      </w:r>
+    </w:p>
+    <w:p>
+      <w:pPr>
+        <w:spacing w:after="240"/>
+        <w:rPr>
+          <w:szCs w:val="24"/>
+        </w:rPr>
+      </w:pPr>
+      <w:r>
+        <w:rPr>
+          <w:szCs w:val="24"/>
+        </w:rPr>
+        <w:t>3. Only able to create ticket listings for tickets in the same row (same section as well)</w:t>
+      </w:r>
+    </w:p>
+    <w:p>
+      <w:pPr>
+        <w:spacing w:after="240"/>
+        <w:rPr>
+          <w:szCs w:val="24"/>
+        </w:rPr>
+      </w:pPr>
+      <w:r>
+        <w:rPr>
+          <w:szCs w:val="24"/>
+        </w:rPr>
+        <w:t>4. Not doing disclosures. (We only doing extras [early entry, aisle seat, handicapped accessible])</w:t>
+      </w:r>
+    </w:p>
+    <w:p>
+      <w:pPr>
+        <w:spacing w:after="240"/>
+        <w:rPr>
+          <w:szCs w:val="24"/>
+        </w:rPr>
+      </w:pPr>
+      <w:r>
+        <w:rPr>
+          <w:szCs w:val="24"/>
+        </w:rPr>
+        <w:t>5. We are not doing an exact representation of the wells fargo center. (We are not doing a 1-1 seat, row, section mapping). We have a test version of the stadium with the upper and lower sections and test row and seats.</w:t>
+      </w:r>
     </w:p>
     <w:sectPr>
       <w:footerReference w:type="default" r:id="rId26"/>
@@ -8826,7 +8900,7 @@
         <w:noProof/>
         <w:color w:val="4F81BD" w:themeColor="accent1"/>
       </w:rPr>
-      <w:t>17</w:t>
+      <w:t>19</w:t>
     </w:r>
     <w:r>
       <w:rPr>
@@ -10079,10 +10153,18 @@
     <w:autoRedefine/>
     <w:uiPriority w:val="39"/>
     <w:unhideWhenUsed/>
-    <w:rsid w:val="00FB55D9"/>
+    <w:rsid w:val="00437E91"/>
     <w:pPr>
+      <w:tabs>
+        <w:tab w:val="right" w:leader="dot" w:pos="9350"/>
+      </w:tabs>
       <w:spacing w:after="100"/>
     </w:pPr>
+    <w:rPr>
+      <w:b/>
+      <w:noProof/>
+      <w:sz w:val="32"/>
+    </w:rPr>
   </w:style>
   <w:style w:type="character" w:styleId="Hyperlink">
     <w:name w:val="Hyperlink"/>
@@ -10449,7 +10531,7 @@
 </file>
 
 <file path=customXml/itemProps1.xml><?xml version="1.0" encoding="utf-8"?>
-<ds:datastoreItem xmlns:ds="http://schemas.openxmlformats.org/officeDocument/2006/customXml" ds:itemID="{FBA58559-F7D2-4EE7-BE7D-BA43463563A1}">
+<ds:datastoreItem xmlns:ds="http://schemas.openxmlformats.org/officeDocument/2006/customXml" ds:itemID="{1B21BF5E-D87E-4C47-8C5B-A69D43C48B1D}">
   <ds:schemaRefs>
     <ds:schemaRef ds:uri="http://schemas.openxmlformats.org/officeDocument/2006/bibliography"/>
   </ds:schemaRefs>

</xml_diff>

<commit_message>
Updates to design doc.
</commit_message>
<xml_diff>
--- a/Documents/Detailed Design Document.docx
+++ b/Documents/Detailed Design Document.docx
@@ -512,7 +512,9 @@
             <w:pStyle w:val="TOC1"/>
             <w:rPr>
               <w:rFonts w:asciiTheme="minorHAnsi" w:eastAsiaTheme="minorEastAsia" w:hAnsiTheme="minorHAnsi" w:cstheme="minorBidi"/>
+              <w:b w:val="0"/>
               <w:color w:val="auto"/>
+              <w:sz w:val="22"/>
               <w:szCs w:val="22"/>
             </w:rPr>
           </w:pPr>
@@ -536,12 +538,12 @@
             </w:rPr>
             <w:fldChar w:fldCharType="separate"/>
           </w:r>
-          <w:hyperlink w:anchor="_Toc498883344" w:history="1">
+          <w:hyperlink w:anchor="_Toc499036764" w:history="1">
             <w:r>
               <w:rPr>
                 <w:rStyle w:val="Hyperlink"/>
               </w:rPr>
-              <w:t>Prototype Walk-through</w:t>
+              <w:t>Submission Walk-through</w:t>
             </w:r>
             <w:r>
               <w:rPr>
@@ -559,7 +561,7 @@
               <w:rPr>
                 <w:webHidden/>
               </w:rPr>
-              <w:instrText xml:space="preserve"> PAGEREF _Toc498883344 \h </w:instrText>
+              <w:instrText xml:space="preserve"> PAGEREF _Toc499036764 \h </w:instrText>
             </w:r>
             <w:r>
               <w:rPr>
@@ -591,11 +593,13 @@
             <w:pStyle w:val="TOC1"/>
             <w:rPr>
               <w:rFonts w:asciiTheme="minorHAnsi" w:eastAsiaTheme="minorEastAsia" w:hAnsiTheme="minorHAnsi" w:cstheme="minorBidi"/>
+              <w:b w:val="0"/>
               <w:color w:val="auto"/>
+              <w:sz w:val="22"/>
               <w:szCs w:val="22"/>
             </w:rPr>
           </w:pPr>
-          <w:hyperlink w:anchor="_Toc498883345" w:history="1">
+          <w:hyperlink w:anchor="_Toc499036765" w:history="1">
             <w:r>
               <w:rPr>
                 <w:rStyle w:val="Hyperlink"/>
@@ -618,66 +622,7 @@
               <w:rPr>
                 <w:webHidden/>
               </w:rPr>
-              <w:instrText xml:space="preserve"> PAGEREF _Toc498883345 \h </w:instrText>
-            </w:r>
-            <w:r>
-              <w:rPr>
-                <w:webHidden/>
-              </w:rPr>
-            </w:r>
-            <w:r>
-              <w:rPr>
-                <w:webHidden/>
-              </w:rPr>
-              <w:fldChar w:fldCharType="separate"/>
-            </w:r>
-            <w:r>
-              <w:rPr>
-                <w:webHidden/>
-              </w:rPr>
-              <w:t>4</w:t>
-            </w:r>
-            <w:r>
-              <w:rPr>
-                <w:webHidden/>
-              </w:rPr>
-              <w:fldChar w:fldCharType="end"/>
-            </w:r>
-          </w:hyperlink>
-        </w:p>
-        <w:p>
-          <w:pPr>
-            <w:pStyle w:val="TOC1"/>
-            <w:rPr>
-              <w:rFonts w:asciiTheme="minorHAnsi" w:eastAsiaTheme="minorEastAsia" w:hAnsiTheme="minorHAnsi" w:cstheme="minorBidi"/>
-              <w:color w:val="auto"/>
-              <w:szCs w:val="22"/>
-            </w:rPr>
-          </w:pPr>
-          <w:hyperlink w:anchor="_Toc498883346" w:history="1">
-            <w:r>
-              <w:rPr>
-                <w:rStyle w:val="Hyperlink"/>
-              </w:rPr>
-              <w:t>Wormhole</w:t>
-            </w:r>
-            <w:r>
-              <w:rPr>
-                <w:webHidden/>
-              </w:rPr>
-              <w:tab/>
-            </w:r>
-            <w:r>
-              <w:rPr>
-                <w:webHidden/>
-              </w:rPr>
-              <w:fldChar w:fldCharType="begin"/>
-            </w:r>
-            <w:r>
-              <w:rPr>
-                <w:webHidden/>
-              </w:rPr>
-              <w:instrText xml:space="preserve"> PAGEREF _Toc498883346 \h </w:instrText>
+              <w:instrText xml:space="preserve"> PAGEREF _Toc499036765 \h </w:instrText>
             </w:r>
             <w:r>
               <w:rPr>
@@ -709,16 +654,18 @@
             <w:pStyle w:val="TOC1"/>
             <w:rPr>
               <w:rFonts w:asciiTheme="minorHAnsi" w:eastAsiaTheme="minorEastAsia" w:hAnsiTheme="minorHAnsi" w:cstheme="minorBidi"/>
+              <w:b w:val="0"/>
               <w:color w:val="auto"/>
+              <w:sz w:val="22"/>
               <w:szCs w:val="22"/>
             </w:rPr>
           </w:pPr>
-          <w:hyperlink w:anchor="_Toc498883347" w:history="1">
+          <w:hyperlink w:anchor="_Toc499036766" w:history="1">
             <w:r>
               <w:rPr>
                 <w:rStyle w:val="Hyperlink"/>
               </w:rPr>
-              <w:t>Use Cases</w:t>
+              <w:t>Back Door</w:t>
             </w:r>
             <w:r>
               <w:rPr>
@@ -736,7 +683,7 @@
               <w:rPr>
                 <w:webHidden/>
               </w:rPr>
-              <w:instrText xml:space="preserve"> PAGEREF _Toc498883347 \h </w:instrText>
+              <w:instrText xml:space="preserve"> PAGEREF _Toc499036766 \h </w:instrText>
             </w:r>
             <w:r>
               <w:rPr>
@@ -768,16 +715,18 @@
             <w:pStyle w:val="TOC1"/>
             <w:rPr>
               <w:rFonts w:asciiTheme="minorHAnsi" w:eastAsiaTheme="minorEastAsia" w:hAnsiTheme="minorHAnsi" w:cstheme="minorBidi"/>
+              <w:b w:val="0"/>
               <w:color w:val="auto"/>
+              <w:sz w:val="22"/>
               <w:szCs w:val="22"/>
             </w:rPr>
           </w:pPr>
-          <w:hyperlink w:anchor="_Toc498883348" w:history="1">
+          <w:hyperlink w:anchor="_Toc499036767" w:history="1">
             <w:r>
               <w:rPr>
                 <w:rStyle w:val="Hyperlink"/>
               </w:rPr>
-              <w:t>Webpages/Navigation</w:t>
+              <w:t>Use Cases</w:t>
             </w:r>
             <w:r>
               <w:rPr>
@@ -795,7 +744,7 @@
               <w:rPr>
                 <w:webHidden/>
               </w:rPr>
-              <w:instrText xml:space="preserve"> PAGEREF _Toc498883348 \h </w:instrText>
+              <w:instrText xml:space="preserve"> PAGEREF _Toc499036767 \h </w:instrText>
             </w:r>
             <w:r>
               <w:rPr>
@@ -827,11 +776,74 @@
             <w:pStyle w:val="TOC1"/>
             <w:rPr>
               <w:rFonts w:asciiTheme="minorHAnsi" w:eastAsiaTheme="minorEastAsia" w:hAnsiTheme="minorHAnsi" w:cstheme="minorBidi"/>
+              <w:b w:val="0"/>
               <w:color w:val="auto"/>
+              <w:sz w:val="22"/>
               <w:szCs w:val="22"/>
             </w:rPr>
           </w:pPr>
-          <w:hyperlink w:anchor="_Toc498883349" w:history="1">
+          <w:hyperlink w:anchor="_Toc499036768" w:history="1">
+            <w:r>
+              <w:rPr>
+                <w:rStyle w:val="Hyperlink"/>
+              </w:rPr>
+              <w:t>Webpages/Navigation</w:t>
+            </w:r>
+            <w:r>
+              <w:rPr>
+                <w:webHidden/>
+              </w:rPr>
+              <w:tab/>
+            </w:r>
+            <w:r>
+              <w:rPr>
+                <w:webHidden/>
+              </w:rPr>
+              <w:fldChar w:fldCharType="begin"/>
+            </w:r>
+            <w:r>
+              <w:rPr>
+                <w:webHidden/>
+              </w:rPr>
+              <w:instrText xml:space="preserve"> PAGEREF _Toc499036768 \h </w:instrText>
+            </w:r>
+            <w:r>
+              <w:rPr>
+                <w:webHidden/>
+              </w:rPr>
+            </w:r>
+            <w:r>
+              <w:rPr>
+                <w:webHidden/>
+              </w:rPr>
+              <w:fldChar w:fldCharType="separate"/>
+            </w:r>
+            <w:r>
+              <w:rPr>
+                <w:webHidden/>
+              </w:rPr>
+              <w:t>8</w:t>
+            </w:r>
+            <w:r>
+              <w:rPr>
+                <w:webHidden/>
+              </w:rPr>
+              <w:fldChar w:fldCharType="end"/>
+            </w:r>
+          </w:hyperlink>
+        </w:p>
+        <w:p>
+          <w:pPr>
+            <w:pStyle w:val="TOC1"/>
+            <w:rPr>
+              <w:rFonts w:asciiTheme="minorHAnsi" w:eastAsiaTheme="minorEastAsia" w:hAnsiTheme="minorHAnsi" w:cstheme="minorBidi"/>
+              <w:b w:val="0"/>
+              <w:color w:val="auto"/>
+              <w:sz w:val="22"/>
+              <w:szCs w:val="22"/>
+            </w:rPr>
+          </w:pPr>
+          <w:hyperlink w:anchor="_Toc499036769" w:history="1">
             <w:r>
               <w:rPr>
                 <w:rStyle w:val="Hyperlink"/>
@@ -854,7 +866,7 @@
               <w:rPr>
                 <w:webHidden/>
               </w:rPr>
-              <w:instrText xml:space="preserve"> PAGEREF _Toc498883349 \h </w:instrText>
+              <w:instrText xml:space="preserve"> PAGEREF _Toc499036769 \h </w:instrText>
             </w:r>
             <w:r>
               <w:rPr>
@@ -871,7 +883,7 @@
               <w:rPr>
                 <w:webHidden/>
               </w:rPr>
-              <w:t>9</w:t>
+              <w:t>10</w:t>
             </w:r>
             <w:r>
               <w:rPr>
@@ -886,11 +898,13 @@
             <w:pStyle w:val="TOC1"/>
             <w:rPr>
               <w:rFonts w:asciiTheme="minorHAnsi" w:eastAsiaTheme="minorEastAsia" w:hAnsiTheme="minorHAnsi" w:cstheme="minorBidi"/>
+              <w:b w:val="0"/>
               <w:color w:val="auto"/>
+              <w:sz w:val="22"/>
               <w:szCs w:val="22"/>
             </w:rPr>
           </w:pPr>
-          <w:hyperlink w:anchor="_Toc498883350" w:history="1">
+          <w:hyperlink w:anchor="_Toc499036770" w:history="1">
             <w:r>
               <w:rPr>
                 <w:rStyle w:val="Hyperlink"/>
@@ -913,7 +927,7 @@
               <w:rPr>
                 <w:webHidden/>
               </w:rPr>
-              <w:instrText xml:space="preserve"> PAGEREF _Toc498883350 \h </w:instrText>
+              <w:instrText xml:space="preserve"> PAGEREF _Toc499036770 \h </w:instrText>
             </w:r>
             <w:r>
               <w:rPr>
@@ -930,7 +944,7 @@
               <w:rPr>
                 <w:webHidden/>
               </w:rPr>
-              <w:t>11</w:t>
+              <w:t>12</w:t>
             </w:r>
             <w:r>
               <w:rPr>
@@ -945,11 +959,13 @@
             <w:pStyle w:val="TOC1"/>
             <w:rPr>
               <w:rFonts w:asciiTheme="minorHAnsi" w:eastAsiaTheme="minorEastAsia" w:hAnsiTheme="minorHAnsi" w:cstheme="minorBidi"/>
+              <w:b w:val="0"/>
               <w:color w:val="auto"/>
+              <w:sz w:val="22"/>
               <w:szCs w:val="22"/>
             </w:rPr>
           </w:pPr>
-          <w:hyperlink w:anchor="_Toc498883351" w:history="1">
+          <w:hyperlink w:anchor="_Toc499036771" w:history="1">
             <w:r>
               <w:rPr>
                 <w:rStyle w:val="Hyperlink"/>
@@ -972,66 +988,7 @@
               <w:rPr>
                 <w:webHidden/>
               </w:rPr>
-              <w:instrText xml:space="preserve"> PAGEREF _Toc498883351 \h </w:instrText>
-            </w:r>
-            <w:r>
-              <w:rPr>
-                <w:webHidden/>
-              </w:rPr>
-            </w:r>
-            <w:r>
-              <w:rPr>
-                <w:webHidden/>
-              </w:rPr>
-              <w:fldChar w:fldCharType="separate"/>
-            </w:r>
-            <w:r>
-              <w:rPr>
-                <w:webHidden/>
-              </w:rPr>
-              <w:t>16</w:t>
-            </w:r>
-            <w:r>
-              <w:rPr>
-                <w:webHidden/>
-              </w:rPr>
-              <w:fldChar w:fldCharType="end"/>
-            </w:r>
-          </w:hyperlink>
-        </w:p>
-        <w:p>
-          <w:pPr>
-            <w:pStyle w:val="TOC1"/>
-            <w:rPr>
-              <w:rFonts w:asciiTheme="minorHAnsi" w:eastAsiaTheme="minorEastAsia" w:hAnsiTheme="minorHAnsi" w:cstheme="minorBidi"/>
-              <w:color w:val="auto"/>
-              <w:szCs w:val="22"/>
-            </w:rPr>
-          </w:pPr>
-          <w:hyperlink w:anchor="_Toc498883352" w:history="1">
-            <w:r>
-              <w:rPr>
-                <w:rStyle w:val="Hyperlink"/>
-              </w:rPr>
-              <w:t>Implementation Goals by Mid-Assessment:</w:t>
-            </w:r>
-            <w:r>
-              <w:rPr>
-                <w:webHidden/>
-              </w:rPr>
-              <w:tab/>
-            </w:r>
-            <w:r>
-              <w:rPr>
-                <w:webHidden/>
-              </w:rPr>
-              <w:fldChar w:fldCharType="begin"/>
-            </w:r>
-            <w:r>
-              <w:rPr>
-                <w:webHidden/>
-              </w:rPr>
-              <w:instrText xml:space="preserve"> PAGEREF _Toc498883352 \h </w:instrText>
+              <w:instrText xml:space="preserve"> PAGEREF _Toc499036771 \h </w:instrText>
             </w:r>
             <w:r>
               <w:rPr>
@@ -1063,17 +1020,18 @@
             <w:pStyle w:val="TOC1"/>
             <w:rPr>
               <w:rFonts w:asciiTheme="minorHAnsi" w:eastAsiaTheme="minorEastAsia" w:hAnsiTheme="minorHAnsi" w:cstheme="minorBidi"/>
+              <w:b w:val="0"/>
               <w:color w:val="auto"/>
-              <w:sz w:val="36"/>
+              <w:sz w:val="22"/>
               <w:szCs w:val="22"/>
             </w:rPr>
           </w:pPr>
-          <w:hyperlink w:anchor="_Toc498883353" w:history="1">
+          <w:hyperlink w:anchor="_Toc499036772" w:history="1">
             <w:r>
               <w:rPr>
                 <w:rStyle w:val="Hyperlink"/>
               </w:rPr>
-              <w:t>Exclusions from Final Submission:</w:t>
+              <w:t>Implementation Goals by Mid-Assessment:</w:t>
             </w:r>
             <w:r>
               <w:rPr>
@@ -1091,7 +1049,7 @@
               <w:rPr>
                 <w:webHidden/>
               </w:rPr>
-              <w:instrText xml:space="preserve"> PAGEREF _Toc498883353 \h </w:instrText>
+              <w:instrText xml:space="preserve"> PAGEREF _Toc499036772 \h </w:instrText>
             </w:r>
             <w:r>
               <w:rPr>
@@ -1119,6 +1077,79 @@
           </w:hyperlink>
         </w:p>
         <w:p>
+          <w:pPr>
+            <w:pStyle w:val="TOC1"/>
+            <w:rPr>
+              <w:rFonts w:asciiTheme="minorHAnsi" w:eastAsiaTheme="minorEastAsia" w:hAnsiTheme="minorHAnsi" w:cstheme="minorBidi"/>
+              <w:b w:val="0"/>
+              <w:color w:val="auto"/>
+              <w:sz w:val="22"/>
+              <w:szCs w:val="22"/>
+            </w:rPr>
+          </w:pPr>
+          <w:hyperlink w:anchor="_Toc499036773" w:history="1">
+            <w:r>
+              <w:rPr>
+                <w:rStyle w:val="Hyperlink"/>
+              </w:rPr>
+              <w:t>Exclusions from Final Submissi</w:t>
+            </w:r>
+            <w:r>
+              <w:rPr>
+                <w:rStyle w:val="Hyperlink"/>
+              </w:rPr>
+              <w:t>o</w:t>
+            </w:r>
+            <w:r>
+              <w:rPr>
+                <w:rStyle w:val="Hyperlink"/>
+              </w:rPr>
+              <w:t>n:</w:t>
+            </w:r>
+            <w:r>
+              <w:rPr>
+                <w:webHidden/>
+              </w:rPr>
+              <w:tab/>
+            </w:r>
+            <w:r>
+              <w:rPr>
+                <w:webHidden/>
+              </w:rPr>
+              <w:fldChar w:fldCharType="begin"/>
+            </w:r>
+            <w:r>
+              <w:rPr>
+                <w:webHidden/>
+              </w:rPr>
+              <w:instrText xml:space="preserve"> PAGEREF _Toc499036773 \h </w:instrText>
+            </w:r>
+            <w:r>
+              <w:rPr>
+                <w:webHidden/>
+              </w:rPr>
+            </w:r>
+            <w:r>
+              <w:rPr>
+                <w:webHidden/>
+              </w:rPr>
+              <w:fldChar w:fldCharType="separate"/>
+            </w:r>
+            <w:r>
+              <w:rPr>
+                <w:webHidden/>
+              </w:rPr>
+              <w:t>19</w:t>
+            </w:r>
+            <w:r>
+              <w:rPr>
+                <w:webHidden/>
+              </w:rPr>
+              <w:fldChar w:fldCharType="end"/>
+            </w:r>
+          </w:hyperlink>
+        </w:p>
+        <w:p>
           <w:r>
             <w:rPr>
               <w:b/>
@@ -1151,10 +1182,13 @@
       <w:pPr>
         <w:pStyle w:val="DocumentHeading"/>
       </w:pPr>
-      <w:bookmarkStart w:id="0" w:name="_Toc498883344"/>
+      <w:bookmarkStart w:id="0" w:name="_Toc499036764"/>
       <w:r>
         <w:lastRenderedPageBreak/>
-        <w:t>Prototype Walk-through</w:t>
+        <w:t>Submission</w:t>
+      </w:r>
+      <w:r>
+        <w:t xml:space="preserve"> Walk-through</w:t>
       </w:r>
       <w:bookmarkEnd w:id="0"/>
     </w:p>
@@ -1249,6 +1283,20 @@
           <w:szCs w:val="24"/>
         </w:rPr>
       </w:pPr>
+      <w:r>
+        <w:rPr>
+          <w:sz w:val="24"/>
+          <w:szCs w:val="24"/>
+        </w:rPr>
+        <w:t xml:space="preserve">Pressing the “Calendar” link (or “Search our Event Calendar”) loads a calendar with team logos and starting prices for each game. Once the user selects a game, they can click “See Tickets” to bring up a seating chart. This seating chart is a view of the Wells Fargo Center and allows the user to choose a section, which will then populate each group of tickets in that section </w:t>
+      </w:r>
+      <w:r>
+        <w:rPr>
+          <w:sz w:val="24"/>
+          <w:szCs w:val="24"/>
+        </w:rPr>
+        <w:t>into the panel on the right.</w:t>
+      </w:r>
     </w:p>
     <w:p>
       <w:pPr>
@@ -1272,7 +1320,28 @@
           <w:sz w:val="24"/>
           <w:szCs w:val="24"/>
         </w:rPr>
-        <w:t>Pressing the “Calendar” link (or “Search our Event Calendar”) loads a calendar with team logos and starting prices for each game. Once the user selects a game, they can click “See Tickets” to bring up a seating chart. This seating chart is a view of the Wells Fargo Center and allows the user to choose a section, which will then populate each group of tickets in that section into the panel on the right.</w:t>
+        <w:t xml:space="preserve">Choosing the “Teams” link (or “Search by Opponent” link below) loads </w:t>
+      </w:r>
+      <w:r>
+        <w:rPr>
+          <w:sz w:val="24"/>
+          <w:szCs w:val="24"/>
+        </w:rPr>
+        <w:t xml:space="preserve">an array of clickable team logos. </w:t>
+      </w:r>
+      <w:r>
+        <w:rPr>
+          <w:sz w:val="24"/>
+          <w:szCs w:val="24"/>
+        </w:rPr>
+        <w:t xml:space="preserve">Upon selecting a team logo, the user is presented with </w:t>
+      </w:r>
+      <w:r>
+        <w:rPr>
+          <w:sz w:val="24"/>
+          <w:szCs w:val="24"/>
+        </w:rPr>
+        <w:t>the games left against that team this season. The game listings are clickable, allowing the user to click through to the seating chart for that game, which was described above.</w:t>
       </w:r>
     </w:p>
     <w:p>
@@ -1292,6 +1361,41 @@
           <w:szCs w:val="24"/>
         </w:rPr>
       </w:pPr>
+      <w:r>
+        <w:rPr>
+          <w:sz w:val="24"/>
+          <w:szCs w:val="24"/>
+        </w:rPr>
+        <w:t>Clicking the “My Account” text brings up a log in page. We can either log in from here if we already have an account created with an email and password or under the blue “Log in” button we can register if we are new to the site. Say we were to be a new user, another registration component load</w:t>
+      </w:r>
+      <w:r>
+        <w:rPr>
+          <w:sz w:val="24"/>
+          <w:szCs w:val="24"/>
+        </w:rPr>
+        <w:t>s</w:t>
+      </w:r>
+      <w:r>
+        <w:rPr>
+          <w:sz w:val="24"/>
+          <w:szCs w:val="24"/>
+        </w:rPr>
+        <w:t xml:space="preserve"> allowing the user to enter their email address</w:t>
+      </w:r>
+      <w:r>
+        <w:rPr>
+          <w:sz w:val="24"/>
+          <w:szCs w:val="24"/>
+        </w:rPr>
+        <w:t>, password, and personal information</w:t>
+      </w:r>
+      <w:r>
+        <w:rPr>
+          <w:sz w:val="24"/>
+          <w:szCs w:val="24"/>
+        </w:rPr>
+        <w:t xml:space="preserve">. After completing that a verification link would be sent to that email to check that it was legitimate. </w:t>
+      </w:r>
     </w:p>
     <w:p>
       <w:pPr>
@@ -1315,17 +1419,22 @@
           <w:sz w:val="24"/>
           <w:szCs w:val="24"/>
         </w:rPr>
-        <w:t xml:space="preserve">Choosing the “Teams” link (or “Search by Opponent” link below) loads </w:t>
+        <w:t xml:space="preserve">Inside “My Account”, there are four tabs. These are “Account Settings”, “My Listings”, “Create A Listing”, and “My Purchase History”. “Account Settings” is a landing page, welcoming the user and providing a “Log Out” button. “My Listings” displays the user’s listing history, including “In Progress” listings and “Completed” listings. “Create A Listing” walks </w:t>
       </w:r>
       <w:r>
         <w:rPr>
           <w:sz w:val="24"/>
           <w:szCs w:val="24"/>
         </w:rPr>
-        <w:t xml:space="preserve">an array of clickable team logos. </w:t>
-      </w:r>
-      <w:bookmarkStart w:id="1" w:name="_GoBack"/>
-      <w:bookmarkEnd w:id="1"/>
+        <w:t>the user through an easy to use 6-step process of listing tickets. This will be described further below.</w:t>
+      </w:r>
+      <w:r>
+        <w:rPr>
+          <w:sz w:val="24"/>
+          <w:szCs w:val="24"/>
+        </w:rPr>
+        <w:t xml:space="preserve"> Finally, “My Purchase History” displays the user’s order history (tickets purchased by the user).</w:t>
+      </w:r>
     </w:p>
     <w:p>
       <w:pPr>
@@ -1344,80 +1453,48 @@
           <w:szCs w:val="24"/>
         </w:rPr>
       </w:pPr>
-    </w:p>
-    <w:p>
-      <w:pPr>
-        <w:pBdr>
-          <w:top w:val="none" w:sz="0" w:space="0" w:color="auto"/>
-          <w:left w:val="none" w:sz="0" w:space="0" w:color="auto"/>
-          <w:bottom w:val="none" w:sz="0" w:space="0" w:color="auto"/>
-          <w:right w:val="none" w:sz="0" w:space="0" w:color="auto"/>
-        </w:pBdr>
-        <w:shd w:val="clear" w:color="auto" w:fill="FFFFFF"/>
-        <w:spacing w:after="200" w:line="276" w:lineRule="auto"/>
-        <w:ind w:firstLine="720"/>
-        <w:jc w:val="both"/>
+      <w:r>
         <w:rPr>
           <w:sz w:val="24"/>
           <w:szCs w:val="24"/>
         </w:rPr>
-      </w:pPr>
+        <w:t xml:space="preserve">In “Create A Listing” </w:t>
+      </w:r>
       <w:r>
         <w:rPr>
           <w:sz w:val="24"/>
           <w:szCs w:val="24"/>
         </w:rPr>
-        <w:t xml:space="preserve">Pressing the “Pick Tickets” widget loads a new page that allowing the user to choose a section in which they would like to see the available tickets. This is where a picture of the Wells Fargo seating lives that will let the user click any section they decide to which will then populate each ticket in that location into the panel on the right. </w:t>
-      </w:r>
-    </w:p>
-    <w:p>
-      <w:pPr>
-        <w:pBdr>
-          <w:top w:val="none" w:sz="0" w:space="0" w:color="auto"/>
-          <w:left w:val="none" w:sz="0" w:space="0" w:color="auto"/>
-          <w:bottom w:val="none" w:sz="0" w:space="0" w:color="auto"/>
-          <w:right w:val="none" w:sz="0" w:space="0" w:color="auto"/>
-        </w:pBdr>
-        <w:shd w:val="clear" w:color="auto" w:fill="FFFFFF"/>
-        <w:spacing w:after="200" w:line="276" w:lineRule="auto"/>
-        <w:ind w:firstLine="720"/>
-        <w:jc w:val="both"/>
+        <w:t xml:space="preserve">the user starts by selecting the game date. This then displays the team that the 76ers are playing </w:t>
+      </w:r>
+      <w:r>
         <w:rPr>
           <w:sz w:val="24"/>
           <w:szCs w:val="24"/>
         </w:rPr>
-      </w:pPr>
+        <w:t xml:space="preserve">on that day. On the next step, the user is asked for the quantity of tickets that they are selling. Next, the user is prompted to enter the section number and row number, followed by the seat numbers. They are also asked to enter check off any of the </w:t>
+      </w:r>
       <w:r>
         <w:rPr>
           <w:sz w:val="24"/>
           <w:szCs w:val="24"/>
         </w:rPr>
-        <w:t>Choosing the “Registered Accounts” option queries each registered account that is stored within the database. This section of the website was built merely with the intention to display that our team is able to pull and display information previously stored.</w:t>
-      </w:r>
-    </w:p>
-    <w:p>
-      <w:pPr>
-        <w:pBdr>
-          <w:top w:val="none" w:sz="0" w:space="0" w:color="auto"/>
-          <w:left w:val="none" w:sz="0" w:space="0" w:color="auto"/>
-          <w:bottom w:val="none" w:sz="0" w:space="0" w:color="auto"/>
-          <w:right w:val="none" w:sz="0" w:space="0" w:color="auto"/>
-        </w:pBdr>
-        <w:shd w:val="clear" w:color="auto" w:fill="FFFFFF"/>
-        <w:spacing w:after="200" w:line="276" w:lineRule="auto"/>
-        <w:ind w:firstLine="720"/>
-        <w:jc w:val="both"/>
+        <w:t>extras</w:t>
+      </w:r>
+      <w:r>
         <w:rPr>
           <w:sz w:val="24"/>
           <w:szCs w:val="24"/>
         </w:rPr>
-      </w:pPr>
+        <w:t xml:space="preserve"> </w:t>
+      </w:r>
       <w:r>
         <w:rPr>
           <w:sz w:val="24"/>
           <w:szCs w:val="24"/>
         </w:rPr>
-        <w:t xml:space="preserve">Clicking the “My Account” text brings up a log in page. We can either log in from here if we already have an account created with an email and password or under the blue “Log in” button we can register if we are new to the site. Say we were to be a new user, another registration component would load allowing the user to enter their email address and a password twice (they must match to move on). After completing that a verification link would be sent to that email to check that it was legitimate. </w:t>
+        <w:lastRenderedPageBreak/>
+        <w:t>listed that apply to their seats. These include “Aisle Seat”, “Early Entry”, and “Handicap Accessible”. In the next step, the user is asked for their preferred ticket “splits”, which is how the tickets may be separated for a given buyer. They can set a minimum purchase size, or let any quantity of the tickets be purchased at a given time (for instance, if a seller has a set of 2 tickets, they will not want a buyer to be able to purchase just one ticket, as it would leave them with one ticket left). Finally, the seller is asked to input their price per ticket. After doing this, they are given the opportunity to upload their tickets as PDF files, and then “Create Listing”.</w:t>
       </w:r>
     </w:p>
     <w:p>
@@ -1433,7 +1510,6 @@
         <w:rPr>
           <w:b/>
         </w:rPr>
-        <w:lastRenderedPageBreak/>
         <w:br w:type="page"/>
       </w:r>
     </w:p>
@@ -1444,7 +1520,7 @@
           <w:b/>
         </w:rPr>
       </w:pPr>
-      <w:bookmarkStart w:id="2" w:name="_Toc498883345"/>
+      <w:bookmarkStart w:id="1" w:name="_Toc499036765"/>
       <w:r>
         <w:rPr>
           <w:b/>
@@ -1452,7 +1528,7 @@
         <w:lastRenderedPageBreak/>
         <w:t>High Level Design</w:t>
       </w:r>
-      <w:bookmarkEnd w:id="2"/>
+      <w:bookmarkEnd w:id="1"/>
     </w:p>
     <w:p>
       <w:pPr>
@@ -1474,7 +1550,7 @@
           <w:noProof/>
         </w:rPr>
         <w:drawing>
-          <wp:anchor distT="0" distB="0" distL="114300" distR="114300" simplePos="0" relativeHeight="251651072" behindDoc="1" locked="0" layoutInCell="1" allowOverlap="1" wp14:anchorId="47D87D4F" wp14:editId="6176102B">
+          <wp:anchor distT="0" distB="0" distL="114300" distR="114300" simplePos="0" relativeHeight="251659776" behindDoc="1" locked="0" layoutInCell="1" allowOverlap="1" wp14:anchorId="47D87D4F" wp14:editId="6176102B">
             <wp:simplePos x="0" y="0"/>
             <wp:positionH relativeFrom="column">
               <wp:posOffset>222250</wp:posOffset>
@@ -1864,14 +1940,14 @@
           <w:szCs w:val="28"/>
         </w:rPr>
       </w:pPr>
-      <w:bookmarkStart w:id="3" w:name="_Toc498883346"/>
+      <w:bookmarkStart w:id="2" w:name="_Toc499036766"/>
       <w:r>
         <w:rPr>
           <w:noProof/>
         </w:rPr>
         <w:lastRenderedPageBreak/>
         <w:drawing>
-          <wp:anchor distT="0" distB="0" distL="0" distR="0" simplePos="0" relativeHeight="251652096" behindDoc="0" locked="0" layoutInCell="1" hidden="0" allowOverlap="1" wp14:anchorId="5C81C7A8" wp14:editId="09573DEE">
+          <wp:anchor distT="0" distB="0" distL="0" distR="0" simplePos="0" relativeHeight="251662848" behindDoc="0" locked="0" layoutInCell="1" hidden="0" allowOverlap="1" wp14:anchorId="5C81C7A8" wp14:editId="09573DEE">
             <wp:simplePos x="0" y="0"/>
             <wp:positionH relativeFrom="margin">
               <wp:posOffset>47625</wp:posOffset>
@@ -1918,9 +1994,9 @@
         <w:rPr>
           <w:b/>
         </w:rPr>
-        <w:t>Wormhole</w:t>
-      </w:r>
-      <w:bookmarkEnd w:id="3"/>
+        <w:t>Back Door</w:t>
+      </w:r>
+      <w:bookmarkEnd w:id="2"/>
     </w:p>
     <w:p>
       <w:pPr>
@@ -1943,7 +2019,14 @@
           <w:sz w:val="22"/>
           <w:szCs w:val="22"/>
         </w:rPr>
-        <w:t>Wormhole is a group of components tasked with creating centralized communication between the Javascript front end and the Python back end of the software. The front gateway, written in Javascript, performs calls to the Python methods. The front gateway is the only component that will make calls to the Python methods. All other Javascript components shall make their requests to the front gateway interface. A Javascript exception handler is another component of the front gateway, which will verify the requests are valid.</w:t>
+        <w:t>Back door</w:t>
+      </w:r>
+      <w:r>
+        <w:rPr>
+          <w:sz w:val="22"/>
+          <w:szCs w:val="22"/>
+        </w:rPr>
+        <w:t xml:space="preserve"> is a group of components tasked with creating centralized communication between the Javascript front end and the Python back end of the software. The front gateway, written in Javascript, performs calls to the Python methods. The front gateway is the only component that will make calls to the Python methods. All other Javascript components shall make their requests to the front gateway interface. A Javascript exception handler is another component of the front gateway, which will verify the requests are valid.</w:t>
       </w:r>
     </w:p>
     <w:p>
@@ -2001,7 +2084,7 @@
           <w:sz w:val="32"/>
         </w:rPr>
       </w:pPr>
-      <w:bookmarkStart w:id="4" w:name="_Toc498883347"/>
+      <w:bookmarkStart w:id="3" w:name="_Toc499036767"/>
       <w:r>
         <w:rPr>
           <w:b/>
@@ -2009,7 +2092,7 @@
         <w:lastRenderedPageBreak/>
         <w:t>Use Cases</w:t>
       </w:r>
-      <w:bookmarkEnd w:id="4"/>
+      <w:bookmarkEnd w:id="3"/>
     </w:p>
     <w:p>
       <w:pPr>
@@ -2074,7 +2157,7 @@
           <w:sz w:val="22"/>
           <w:szCs w:val="22"/>
         </w:rPr>
-        <w:t>Seller modifies account information</w:t>
+        <w:t>Seller views past transactions (sales)</w:t>
       </w:r>
     </w:p>
     <w:p>
@@ -2096,7 +2179,7 @@
           <w:sz w:val="22"/>
           <w:szCs w:val="22"/>
         </w:rPr>
-        <w:t>Seller deactivates account</w:t>
+        <w:t>Seller views expired ticket listings</w:t>
       </w:r>
     </w:p>
     <w:p>
@@ -2118,7 +2201,7 @@
           <w:sz w:val="22"/>
           <w:szCs w:val="22"/>
         </w:rPr>
-        <w:t>Seller inputs payment information in case of non-working tickets</w:t>
+        <w:t>Seller views deactivated ticket listings</w:t>
       </w:r>
     </w:p>
     <w:p>
@@ -2140,7 +2223,161 @@
           <w:sz w:val="22"/>
           <w:szCs w:val="22"/>
         </w:rPr>
-        <w:t>Seller views past transactions (sales)</w:t>
+        <w:t>Seller starts listing of tickets</w:t>
+      </w:r>
+    </w:p>
+    <w:p>
+      <w:pPr>
+        <w:numPr>
+          <w:ilvl w:val="2"/>
+          <w:numId w:val="2"/>
+        </w:numPr>
+        <w:spacing w:line="276" w:lineRule="auto"/>
+        <w:contextualSpacing/>
+        <w:rPr>
+          <w:sz w:val="24"/>
+          <w:szCs w:val="24"/>
+        </w:rPr>
+      </w:pPr>
+      <w:r>
+        <w:rPr>
+          <w:rFonts w:eastAsia="Arial"/>
+          <w:sz w:val="22"/>
+          <w:szCs w:val="22"/>
+        </w:rPr>
+        <w:t>Provides quantity of tickets</w:t>
+      </w:r>
+    </w:p>
+    <w:p>
+      <w:pPr>
+        <w:numPr>
+          <w:ilvl w:val="2"/>
+          <w:numId w:val="2"/>
+        </w:numPr>
+        <w:spacing w:line="276" w:lineRule="auto"/>
+        <w:contextualSpacing/>
+        <w:rPr>
+          <w:sz w:val="24"/>
+          <w:szCs w:val="24"/>
+        </w:rPr>
+      </w:pPr>
+      <w:r>
+        <w:rPr>
+          <w:rFonts w:eastAsia="Arial"/>
+          <w:sz w:val="22"/>
+          <w:szCs w:val="22"/>
+        </w:rPr>
+        <w:t>Provides section, row, seat number</w:t>
+      </w:r>
+    </w:p>
+    <w:p>
+      <w:pPr>
+        <w:numPr>
+          <w:ilvl w:val="2"/>
+          <w:numId w:val="2"/>
+        </w:numPr>
+        <w:spacing w:line="276" w:lineRule="auto"/>
+        <w:contextualSpacing/>
+        <w:rPr>
+          <w:sz w:val="24"/>
+          <w:szCs w:val="24"/>
+        </w:rPr>
+      </w:pPr>
+      <w:r>
+        <w:rPr>
+          <w:rFonts w:eastAsia="Arial"/>
+          <w:sz w:val="22"/>
+          <w:szCs w:val="22"/>
+        </w:rPr>
+        <w:t>Provides quantities that people can buy at a time (multiples of 2, all tickets together)</w:t>
+      </w:r>
+    </w:p>
+    <w:p>
+      <w:pPr>
+        <w:numPr>
+          <w:ilvl w:val="2"/>
+          <w:numId w:val="2"/>
+        </w:numPr>
+        <w:spacing w:line="276" w:lineRule="auto"/>
+        <w:contextualSpacing/>
+        <w:rPr>
+          <w:sz w:val="24"/>
+          <w:szCs w:val="24"/>
+        </w:rPr>
+      </w:pPr>
+      <w:r>
+        <w:rPr>
+          <w:rFonts w:eastAsia="Arial"/>
+          <w:sz w:val="22"/>
+          <w:szCs w:val="22"/>
+        </w:rPr>
+        <w:t>Provides disclosures on tickets (obstructed view, no alcohol section, wheelchair accessible, etc)</w:t>
+      </w:r>
+    </w:p>
+    <w:p>
+      <w:pPr>
+        <w:numPr>
+          <w:ilvl w:val="2"/>
+          <w:numId w:val="2"/>
+        </w:numPr>
+        <w:spacing w:line="276" w:lineRule="auto"/>
+        <w:contextualSpacing/>
+        <w:rPr>
+          <w:sz w:val="24"/>
+          <w:szCs w:val="24"/>
+        </w:rPr>
+      </w:pPr>
+      <w:r>
+        <w:rPr>
+          <w:rFonts w:eastAsia="Arial"/>
+          <w:sz w:val="22"/>
+          <w:szCs w:val="22"/>
+        </w:rPr>
+        <w:t>Provides comments on tickets (Early entry access, Aisle seats, concession credit, etc)</w:t>
+      </w:r>
+    </w:p>
+    <w:p>
+      <w:pPr>
+        <w:numPr>
+          <w:ilvl w:val="2"/>
+          <w:numId w:val="2"/>
+        </w:numPr>
+        <w:spacing w:line="276" w:lineRule="auto"/>
+        <w:contextualSpacing/>
+        <w:rPr>
+          <w:sz w:val="24"/>
+          <w:szCs w:val="24"/>
+        </w:rPr>
+      </w:pPr>
+      <w:r>
+        <w:rPr>
+          <w:rFonts w:eastAsia="Arial"/>
+          <w:sz w:val="22"/>
+          <w:szCs w:val="22"/>
+        </w:rPr>
+        <w:t>Sets pricing for tickets (all tickets priced the same amount)</w:t>
+      </w:r>
+    </w:p>
+    <w:p>
+      <w:pPr>
+        <w:numPr>
+          <w:ilvl w:val="2"/>
+          <w:numId w:val="2"/>
+        </w:numPr>
+        <w:spacing w:line="276" w:lineRule="auto"/>
+        <w:contextualSpacing/>
+        <w:rPr>
+          <w:sz w:val="24"/>
+          <w:szCs w:val="24"/>
+        </w:rPr>
+      </w:pPr>
+      <w:r>
+        <w:rPr>
+          <w:rFonts w:eastAsia="Arial"/>
+          <w:sz w:val="22"/>
+          <w:szCs w:val="22"/>
+        </w:rPr>
+        <w:t>Uploads PDF files</w:t>
       </w:r>
     </w:p>
     <w:p>
@@ -2162,7 +2399,98 @@
           <w:sz w:val="22"/>
           <w:szCs w:val="22"/>
         </w:rPr>
-        <w:t>Seller views expired ticket listings</w:t>
+        <w:t>Seller modifies listing of tickets</w:t>
+      </w:r>
+    </w:p>
+    <w:p>
+      <w:pPr>
+        <w:numPr>
+          <w:ilvl w:val="2"/>
+          <w:numId w:val="2"/>
+        </w:numPr>
+        <w:spacing w:line="276" w:lineRule="auto"/>
+        <w:contextualSpacing/>
+        <w:rPr>
+          <w:sz w:val="24"/>
+          <w:szCs w:val="24"/>
+        </w:rPr>
+      </w:pPr>
+      <w:r>
+        <w:rPr>
+          <w:rFonts w:eastAsia="Arial"/>
+          <w:sz w:val="22"/>
+          <w:szCs w:val="22"/>
+        </w:rPr>
+        <w:t>Deactivates listing</w:t>
+      </w:r>
+    </w:p>
+    <w:p>
+      <w:pPr>
+        <w:numPr>
+          <w:ilvl w:val="2"/>
+          <w:numId w:val="2"/>
+        </w:numPr>
+        <w:spacing w:line="276" w:lineRule="auto"/>
+        <w:contextualSpacing/>
+        <w:rPr>
+          <w:sz w:val="24"/>
+          <w:szCs w:val="24"/>
+        </w:rPr>
+      </w:pPr>
+      <w:r>
+        <w:rPr>
+          <w:rFonts w:eastAsia="Arial"/>
+          <w:sz w:val="22"/>
+          <w:szCs w:val="22"/>
+        </w:rPr>
+        <w:t>Change price of listing</w:t>
+      </w:r>
+    </w:p>
+    <w:p>
+      <w:pPr>
+        <w:numPr>
+          <w:ilvl w:val="2"/>
+          <w:numId w:val="2"/>
+        </w:numPr>
+        <w:spacing w:line="276" w:lineRule="auto"/>
+        <w:contextualSpacing/>
+        <w:rPr>
+          <w:sz w:val="24"/>
+          <w:szCs w:val="24"/>
+        </w:rPr>
+      </w:pPr>
+      <w:r>
+        <w:rPr>
+          <w:rFonts w:eastAsia="Arial"/>
+          <w:sz w:val="22"/>
+          <w:szCs w:val="22"/>
+        </w:rPr>
+        <w:t>Change quantities of tickets that can be purchased in listing</w:t>
+      </w:r>
+      <w:bookmarkStart w:id="4" w:name="_30j0zll" w:colFirst="0" w:colLast="0"/>
+      <w:bookmarkEnd w:id="4"/>
+    </w:p>
+    <w:p>
+      <w:pPr>
+        <w:numPr>
+          <w:ilvl w:val="0"/>
+          <w:numId w:val="2"/>
+        </w:numPr>
+        <w:spacing w:line="276" w:lineRule="auto"/>
+        <w:contextualSpacing/>
+        <w:rPr>
+          <w:rFonts w:eastAsia="Arial"/>
+          <w:sz w:val="22"/>
+          <w:szCs w:val="22"/>
+        </w:rPr>
+      </w:pPr>
+      <w:r>
+        <w:rPr>
+          <w:rFonts w:eastAsia="Arial"/>
+          <w:sz w:val="22"/>
+          <w:szCs w:val="22"/>
+        </w:rPr>
+        <w:t>Buyer use cases</w:t>
       </w:r>
     </w:p>
     <w:p>
@@ -2174,17 +2502,110 @@
         <w:spacing w:line="276" w:lineRule="auto"/>
         <w:contextualSpacing/>
         <w:rPr>
-          <w:sz w:val="24"/>
-          <w:szCs w:val="24"/>
-        </w:rPr>
-      </w:pPr>
-      <w:r>
-        <w:rPr>
           <w:rFonts w:eastAsia="Arial"/>
           <w:sz w:val="22"/>
           <w:szCs w:val="22"/>
         </w:rPr>
-        <w:t>Seller views deactivated ticket listings</w:t>
+      </w:pPr>
+      <w:r>
+        <w:rPr>
+          <w:rFonts w:eastAsia="Arial"/>
+          <w:sz w:val="22"/>
+          <w:szCs w:val="22"/>
+        </w:rPr>
+        <w:t>Buyer Account Functions</w:t>
+      </w:r>
+    </w:p>
+    <w:p>
+      <w:pPr>
+        <w:numPr>
+          <w:ilvl w:val="2"/>
+          <w:numId w:val="2"/>
+        </w:numPr>
+        <w:spacing w:line="276" w:lineRule="auto"/>
+        <w:contextualSpacing/>
+        <w:rPr>
+          <w:rFonts w:eastAsia="Arial"/>
+          <w:sz w:val="22"/>
+          <w:szCs w:val="22"/>
+        </w:rPr>
+      </w:pPr>
+      <w:r>
+        <w:rPr>
+          <w:rFonts w:eastAsia="Arial"/>
+          <w:sz w:val="22"/>
+          <w:szCs w:val="22"/>
+        </w:rPr>
+        <w:t>Buyer creates account</w:t>
+      </w:r>
+    </w:p>
+    <w:p>
+      <w:pPr>
+        <w:numPr>
+          <w:ilvl w:val="2"/>
+          <w:numId w:val="2"/>
+        </w:numPr>
+        <w:spacing w:line="276" w:lineRule="auto"/>
+        <w:contextualSpacing/>
+        <w:rPr>
+          <w:rFonts w:eastAsia="Arial"/>
+          <w:sz w:val="22"/>
+          <w:szCs w:val="22"/>
+        </w:rPr>
+      </w:pPr>
+      <w:r>
+        <w:rPr>
+          <w:rFonts w:eastAsia="Arial"/>
+          <w:sz w:val="22"/>
+          <w:szCs w:val="22"/>
+        </w:rPr>
+        <w:t>Buyer modifies account</w:t>
+      </w:r>
+    </w:p>
+    <w:p>
+      <w:pPr>
+        <w:numPr>
+          <w:ilvl w:val="2"/>
+          <w:numId w:val="2"/>
+        </w:numPr>
+        <w:spacing w:line="276" w:lineRule="auto"/>
+        <w:contextualSpacing/>
+        <w:rPr>
+          <w:rFonts w:eastAsia="Arial"/>
+          <w:sz w:val="22"/>
+          <w:szCs w:val="22"/>
+        </w:rPr>
+      </w:pPr>
+      <w:r>
+        <w:rPr>
+          <w:rFonts w:eastAsia="Arial"/>
+          <w:sz w:val="22"/>
+          <w:szCs w:val="22"/>
+        </w:rPr>
+        <w:t>Buyer deactivates account</w:t>
+      </w:r>
+    </w:p>
+    <w:p>
+      <w:pPr>
+        <w:numPr>
+          <w:ilvl w:val="2"/>
+          <w:numId w:val="2"/>
+        </w:numPr>
+        <w:spacing w:line="276" w:lineRule="auto"/>
+        <w:contextualSpacing/>
+        <w:rPr>
+          <w:rFonts w:eastAsia="Arial"/>
+          <w:sz w:val="22"/>
+          <w:szCs w:val="22"/>
+        </w:rPr>
+      </w:pPr>
+      <w:r>
+        <w:rPr>
+          <w:rFonts w:eastAsia="Arial"/>
+          <w:sz w:val="22"/>
+          <w:szCs w:val="22"/>
+        </w:rPr>
+        <w:t>Buyer views past transactions</w:t>
       </w:r>
     </w:p>
     <w:p>
@@ -2196,17 +2617,18 @@
         <w:spacing w:line="276" w:lineRule="auto"/>
         <w:contextualSpacing/>
         <w:rPr>
-          <w:sz w:val="24"/>
-          <w:szCs w:val="24"/>
-        </w:rPr>
-      </w:pPr>
-      <w:r>
-        <w:rPr>
           <w:rFonts w:eastAsia="Arial"/>
           <w:sz w:val="22"/>
           <w:szCs w:val="22"/>
         </w:rPr>
-        <w:t>Seller starts listing of tickets</w:t>
+      </w:pPr>
+      <w:r>
+        <w:rPr>
+          <w:rFonts w:eastAsia="Arial"/>
+          <w:sz w:val="22"/>
+          <w:szCs w:val="22"/>
+        </w:rPr>
+        <w:t>Searching functions</w:t>
       </w:r>
     </w:p>
     <w:p>
@@ -2218,17 +2640,18 @@
         <w:spacing w:line="276" w:lineRule="auto"/>
         <w:contextualSpacing/>
         <w:rPr>
-          <w:sz w:val="24"/>
-          <w:szCs w:val="24"/>
-        </w:rPr>
-      </w:pPr>
-      <w:r>
-        <w:rPr>
           <w:rFonts w:eastAsia="Arial"/>
           <w:sz w:val="22"/>
           <w:szCs w:val="22"/>
         </w:rPr>
-        <w:t>Provides quantity of tickets</w:t>
+      </w:pPr>
+      <w:r>
+        <w:rPr>
+          <w:rFonts w:eastAsia="Arial"/>
+          <w:sz w:val="22"/>
+          <w:szCs w:val="22"/>
+        </w:rPr>
+        <w:t>Buyer searches for a specific game</w:t>
       </w:r>
     </w:p>
     <w:p>
@@ -2240,17 +2663,18 @@
         <w:spacing w:line="276" w:lineRule="auto"/>
         <w:contextualSpacing/>
         <w:rPr>
-          <w:sz w:val="24"/>
-          <w:szCs w:val="24"/>
-        </w:rPr>
-      </w:pPr>
-      <w:r>
-        <w:rPr>
           <w:rFonts w:eastAsia="Arial"/>
           <w:sz w:val="22"/>
           <w:szCs w:val="22"/>
         </w:rPr>
-        <w:t>Provides section, row, seat number</w:t>
+      </w:pPr>
+      <w:r>
+        <w:rPr>
+          <w:rFonts w:eastAsia="Arial"/>
+          <w:sz w:val="22"/>
+          <w:szCs w:val="22"/>
+        </w:rPr>
+        <w:t>Buyer searches for games a specific team is playing in</w:t>
       </w:r>
     </w:p>
     <w:p>
@@ -2262,17 +2686,18 @@
         <w:spacing w:line="276" w:lineRule="auto"/>
         <w:contextualSpacing/>
         <w:rPr>
-          <w:sz w:val="24"/>
-          <w:szCs w:val="24"/>
-        </w:rPr>
-      </w:pPr>
-      <w:r>
-        <w:rPr>
           <w:rFonts w:eastAsia="Arial"/>
           <w:sz w:val="22"/>
           <w:szCs w:val="22"/>
         </w:rPr>
-        <w:t>Provides quantities that people can buy at a time (multiples of 2, all tickets together)</w:t>
+      </w:pPr>
+      <w:r>
+        <w:rPr>
+          <w:rFonts w:eastAsia="Arial"/>
+          <w:sz w:val="22"/>
+          <w:szCs w:val="22"/>
+        </w:rPr>
+        <w:t>Buyer searches for best value (price)</w:t>
       </w:r>
     </w:p>
     <w:p>
@@ -2284,17 +2709,41 @@
         <w:spacing w:line="276" w:lineRule="auto"/>
         <w:contextualSpacing/>
         <w:rPr>
-          <w:sz w:val="24"/>
-          <w:szCs w:val="24"/>
-        </w:rPr>
-      </w:pPr>
-      <w:r>
-        <w:rPr>
           <w:rFonts w:eastAsia="Arial"/>
           <w:sz w:val="22"/>
           <w:szCs w:val="22"/>
         </w:rPr>
-        <w:t>Provides disclosures on tickets (obstructed view, no alcohol section, wheelchair accessible, etc)</w:t>
+      </w:pPr>
+      <w:r>
+        <w:rPr>
+          <w:rFonts w:eastAsia="Arial"/>
+          <w:sz w:val="22"/>
+          <w:szCs w:val="22"/>
+        </w:rPr>
+        <w:t>Buyer wants to browse</w:t>
+      </w:r>
+    </w:p>
+    <w:p>
+      <w:pPr>
+        <w:numPr>
+          <w:ilvl w:val="1"/>
+          <w:numId w:val="2"/>
+        </w:numPr>
+        <w:spacing w:line="276" w:lineRule="auto"/>
+        <w:contextualSpacing/>
+        <w:rPr>
+          <w:rFonts w:eastAsia="Arial"/>
+          <w:sz w:val="22"/>
+          <w:szCs w:val="22"/>
+        </w:rPr>
+      </w:pPr>
+      <w:r>
+        <w:rPr>
+          <w:rFonts w:eastAsia="Arial"/>
+          <w:sz w:val="22"/>
+          <w:szCs w:val="22"/>
+        </w:rPr>
+        <w:t>Buying functions (Once on event listing page)</w:t>
       </w:r>
     </w:p>
     <w:p>
@@ -2306,17 +2755,18 @@
         <w:spacing w:line="276" w:lineRule="auto"/>
         <w:contextualSpacing/>
         <w:rPr>
-          <w:sz w:val="24"/>
-          <w:szCs w:val="24"/>
-        </w:rPr>
-      </w:pPr>
-      <w:r>
-        <w:rPr>
           <w:rFonts w:eastAsia="Arial"/>
           <w:sz w:val="22"/>
           <w:szCs w:val="22"/>
         </w:rPr>
-        <w:t>Provides comments on tickets (Early entry access, Aisle seats, concession credit, etc)</w:t>
+      </w:pPr>
+      <w:r>
+        <w:rPr>
+          <w:rFonts w:eastAsia="Arial"/>
+          <w:sz w:val="22"/>
+          <w:szCs w:val="22"/>
+        </w:rPr>
+        <w:t>Buyer filters tickets by quantity available</w:t>
       </w:r>
     </w:p>
     <w:p>
@@ -2328,17 +2778,18 @@
         <w:spacing w:line="276" w:lineRule="auto"/>
         <w:contextualSpacing/>
         <w:rPr>
-          <w:sz w:val="24"/>
-          <w:szCs w:val="24"/>
-        </w:rPr>
-      </w:pPr>
-      <w:r>
-        <w:rPr>
           <w:rFonts w:eastAsia="Arial"/>
           <w:sz w:val="22"/>
           <w:szCs w:val="22"/>
         </w:rPr>
-        <w:t>Sets pricing for tickets (all tickets priced the same amount)</w:t>
+      </w:pPr>
+      <w:r>
+        <w:rPr>
+          <w:rFonts w:eastAsia="Arial"/>
+          <w:sz w:val="22"/>
+          <w:szCs w:val="22"/>
+        </w:rPr>
+        <w:t>Buyer filters tickets by aisle seats only</w:t>
       </w:r>
     </w:p>
     <w:p>
@@ -2350,31 +2801,10 @@
         <w:spacing w:line="276" w:lineRule="auto"/>
         <w:contextualSpacing/>
         <w:rPr>
-          <w:sz w:val="24"/>
-          <w:szCs w:val="24"/>
-        </w:rPr>
-      </w:pPr>
-      <w:r>
-        <w:rPr>
           <w:rFonts w:eastAsia="Arial"/>
           <w:sz w:val="22"/>
           <w:szCs w:val="22"/>
         </w:rPr>
-        <w:t>Uploads PDF files</w:t>
-      </w:r>
-    </w:p>
-    <w:p>
-      <w:pPr>
-        <w:numPr>
-          <w:ilvl w:val="1"/>
-          <w:numId w:val="2"/>
-        </w:numPr>
-        <w:spacing w:line="276" w:lineRule="auto"/>
-        <w:contextualSpacing/>
-        <w:rPr>
-          <w:sz w:val="24"/>
-          <w:szCs w:val="24"/>
-        </w:rPr>
       </w:pPr>
       <w:r>
         <w:rPr>
@@ -2382,7 +2812,7 @@
           <w:sz w:val="22"/>
           <w:szCs w:val="22"/>
         </w:rPr>
-        <w:t>Seller modifies listing of tickets</w:t>
+        <w:t>Buyer filters tickets to exclude obstructed view seats</w:t>
       </w:r>
     </w:p>
     <w:p>
@@ -2394,17 +2824,18 @@
         <w:spacing w:line="276" w:lineRule="auto"/>
         <w:contextualSpacing/>
         <w:rPr>
-          <w:sz w:val="24"/>
-          <w:szCs w:val="24"/>
-        </w:rPr>
-      </w:pPr>
-      <w:r>
-        <w:rPr>
           <w:rFonts w:eastAsia="Arial"/>
           <w:sz w:val="22"/>
           <w:szCs w:val="22"/>
         </w:rPr>
-        <w:t>Deactivates listing</w:t>
+      </w:pPr>
+      <w:r>
+        <w:rPr>
+          <w:rFonts w:eastAsia="Arial"/>
+          <w:sz w:val="22"/>
+          <w:szCs w:val="22"/>
+        </w:rPr>
+        <w:t>Buyer filters tickets by handicap accessible only</w:t>
       </w:r>
     </w:p>
     <w:p>
@@ -2416,17 +2847,18 @@
         <w:spacing w:line="276" w:lineRule="auto"/>
         <w:contextualSpacing/>
         <w:rPr>
-          <w:sz w:val="24"/>
-          <w:szCs w:val="24"/>
-        </w:rPr>
-      </w:pPr>
-      <w:r>
-        <w:rPr>
           <w:rFonts w:eastAsia="Arial"/>
           <w:sz w:val="22"/>
           <w:szCs w:val="22"/>
         </w:rPr>
-        <w:t>Change price of listing</w:t>
+      </w:pPr>
+      <w:r>
+        <w:rPr>
+          <w:rFonts w:eastAsia="Arial"/>
+          <w:sz w:val="22"/>
+          <w:szCs w:val="22"/>
+        </w:rPr>
+        <w:t>Buyer buys subset of tickets in a group</w:t>
       </w:r>
     </w:p>
     <w:p>
@@ -2438,480 +2870,22 @@
         <w:spacing w:line="276" w:lineRule="auto"/>
         <w:contextualSpacing/>
         <w:rPr>
-          <w:sz w:val="24"/>
-          <w:szCs w:val="24"/>
-        </w:rPr>
-      </w:pPr>
-      <w:r>
-        <w:rPr>
           <w:rFonts w:eastAsia="Arial"/>
           <w:sz w:val="22"/>
           <w:szCs w:val="22"/>
         </w:rPr>
-        <w:t>Change quantities of tickets that can be purchased in listing</w:t>
-      </w:r>
-      <w:bookmarkStart w:id="5" w:name="_30j0zll" w:colFirst="0" w:colLast="0"/>
-      <w:bookmarkEnd w:id="5"/>
-    </w:p>
-    <w:p>
-      <w:pPr>
-        <w:numPr>
-          <w:ilvl w:val="0"/>
-          <w:numId w:val="2"/>
-        </w:numPr>
-        <w:spacing w:line="276" w:lineRule="auto"/>
-        <w:contextualSpacing/>
+      </w:pPr>
+      <w:r>
         <w:rPr>
           <w:rFonts w:eastAsia="Arial"/>
           <w:sz w:val="22"/>
           <w:szCs w:val="22"/>
         </w:rPr>
-      </w:pPr>
-      <w:r>
-        <w:rPr>
-          <w:rFonts w:eastAsia="Arial"/>
-          <w:sz w:val="22"/>
-          <w:szCs w:val="22"/>
-        </w:rPr>
-        <w:t>Buyer use cases</w:t>
-      </w:r>
-    </w:p>
-    <w:p>
-      <w:pPr>
-        <w:numPr>
-          <w:ilvl w:val="1"/>
-          <w:numId w:val="2"/>
-        </w:numPr>
-        <w:spacing w:line="276" w:lineRule="auto"/>
-        <w:contextualSpacing/>
-        <w:rPr>
-          <w:rFonts w:eastAsia="Arial"/>
-          <w:sz w:val="22"/>
-          <w:szCs w:val="22"/>
-        </w:rPr>
-      </w:pPr>
-      <w:r>
-        <w:rPr>
-          <w:rFonts w:eastAsia="Arial"/>
-          <w:sz w:val="22"/>
-          <w:szCs w:val="22"/>
-        </w:rPr>
-        <w:t>Buyer Account Functions</w:t>
-      </w:r>
-    </w:p>
-    <w:p>
-      <w:pPr>
-        <w:numPr>
-          <w:ilvl w:val="2"/>
-          <w:numId w:val="2"/>
-        </w:numPr>
-        <w:spacing w:line="276" w:lineRule="auto"/>
-        <w:contextualSpacing/>
-        <w:rPr>
-          <w:rFonts w:eastAsia="Arial"/>
-          <w:sz w:val="22"/>
-          <w:szCs w:val="22"/>
-        </w:rPr>
-      </w:pPr>
-      <w:r>
-        <w:rPr>
-          <w:rFonts w:eastAsia="Arial"/>
-          <w:sz w:val="22"/>
-          <w:szCs w:val="22"/>
-        </w:rPr>
-        <w:t>Buyer creates account</w:t>
-      </w:r>
-    </w:p>
-    <w:p>
-      <w:pPr>
-        <w:numPr>
-          <w:ilvl w:val="2"/>
-          <w:numId w:val="2"/>
-        </w:numPr>
-        <w:spacing w:line="276" w:lineRule="auto"/>
-        <w:contextualSpacing/>
-        <w:rPr>
-          <w:rFonts w:eastAsia="Arial"/>
-          <w:sz w:val="22"/>
-          <w:szCs w:val="22"/>
-        </w:rPr>
-      </w:pPr>
-      <w:r>
-        <w:rPr>
-          <w:rFonts w:eastAsia="Arial"/>
-          <w:sz w:val="22"/>
-          <w:szCs w:val="22"/>
-        </w:rPr>
-        <w:t>Buyer modifies account</w:t>
-      </w:r>
-    </w:p>
-    <w:p>
-      <w:pPr>
-        <w:numPr>
-          <w:ilvl w:val="2"/>
-          <w:numId w:val="2"/>
-        </w:numPr>
-        <w:spacing w:line="276" w:lineRule="auto"/>
-        <w:contextualSpacing/>
-        <w:rPr>
-          <w:rFonts w:eastAsia="Arial"/>
-          <w:sz w:val="22"/>
-          <w:szCs w:val="22"/>
-        </w:rPr>
-      </w:pPr>
-      <w:r>
-        <w:rPr>
-          <w:rFonts w:eastAsia="Arial"/>
-          <w:sz w:val="22"/>
-          <w:szCs w:val="22"/>
-        </w:rPr>
-        <w:t>Buyer deactivates account</w:t>
-      </w:r>
-    </w:p>
-    <w:p>
-      <w:pPr>
-        <w:numPr>
-          <w:ilvl w:val="2"/>
-          <w:numId w:val="2"/>
-        </w:numPr>
-        <w:spacing w:line="276" w:lineRule="auto"/>
-        <w:contextualSpacing/>
-        <w:rPr>
-          <w:rFonts w:eastAsia="Arial"/>
-          <w:sz w:val="22"/>
-          <w:szCs w:val="22"/>
-        </w:rPr>
-      </w:pPr>
-      <w:r>
-        <w:rPr>
-          <w:rFonts w:eastAsia="Arial"/>
-          <w:sz w:val="22"/>
-          <w:szCs w:val="22"/>
-        </w:rPr>
-        <w:t>Buyer inputs payment information</w:t>
-      </w:r>
-    </w:p>
-    <w:p>
-      <w:pPr>
-        <w:numPr>
-          <w:ilvl w:val="2"/>
-          <w:numId w:val="2"/>
-        </w:numPr>
-        <w:spacing w:line="276" w:lineRule="auto"/>
-        <w:contextualSpacing/>
-        <w:rPr>
-          <w:rFonts w:eastAsia="Arial"/>
-          <w:sz w:val="22"/>
-          <w:szCs w:val="22"/>
-        </w:rPr>
-      </w:pPr>
-      <w:r>
-        <w:rPr>
-          <w:rFonts w:eastAsia="Arial"/>
-          <w:sz w:val="22"/>
-          <w:szCs w:val="22"/>
-        </w:rPr>
-        <w:t>Buyer views past transactions</w:t>
-      </w:r>
-    </w:p>
-    <w:p>
-      <w:pPr>
-        <w:numPr>
-          <w:ilvl w:val="1"/>
-          <w:numId w:val="2"/>
-        </w:numPr>
-        <w:spacing w:line="276" w:lineRule="auto"/>
-        <w:contextualSpacing/>
-        <w:rPr>
-          <w:rFonts w:eastAsia="Arial"/>
-          <w:sz w:val="22"/>
-          <w:szCs w:val="22"/>
-        </w:rPr>
-      </w:pPr>
-      <w:r>
-        <w:rPr>
-          <w:rFonts w:eastAsia="Arial"/>
-          <w:sz w:val="22"/>
-          <w:szCs w:val="22"/>
-        </w:rPr>
-        <w:t>Searching functions</w:t>
-      </w:r>
-    </w:p>
-    <w:p>
-      <w:pPr>
-        <w:numPr>
-          <w:ilvl w:val="2"/>
-          <w:numId w:val="2"/>
-        </w:numPr>
-        <w:spacing w:line="276" w:lineRule="auto"/>
-        <w:contextualSpacing/>
-        <w:rPr>
-          <w:rFonts w:eastAsia="Arial"/>
-          <w:sz w:val="22"/>
-          <w:szCs w:val="22"/>
-        </w:rPr>
-      </w:pPr>
-      <w:r>
-        <w:rPr>
-          <w:rFonts w:eastAsia="Arial"/>
-          <w:sz w:val="22"/>
-          <w:szCs w:val="22"/>
-        </w:rPr>
-        <w:t>Buyer searches for a specific game</w:t>
-      </w:r>
-    </w:p>
-    <w:p>
-      <w:pPr>
-        <w:numPr>
-          <w:ilvl w:val="2"/>
-          <w:numId w:val="2"/>
-        </w:numPr>
-        <w:spacing w:line="276" w:lineRule="auto"/>
-        <w:contextualSpacing/>
-        <w:rPr>
-          <w:rFonts w:eastAsia="Arial"/>
-          <w:sz w:val="22"/>
-          <w:szCs w:val="22"/>
-        </w:rPr>
-      </w:pPr>
-      <w:r>
-        <w:rPr>
-          <w:rFonts w:eastAsia="Arial"/>
-          <w:sz w:val="22"/>
-          <w:szCs w:val="22"/>
-        </w:rPr>
-        <w:t>Buyer searches for games a specific team is playing in</w:t>
-      </w:r>
-    </w:p>
-    <w:p>
-      <w:pPr>
-        <w:numPr>
-          <w:ilvl w:val="2"/>
-          <w:numId w:val="2"/>
-        </w:numPr>
-        <w:spacing w:line="276" w:lineRule="auto"/>
-        <w:contextualSpacing/>
-        <w:rPr>
-          <w:rFonts w:eastAsia="Arial"/>
-          <w:sz w:val="22"/>
-          <w:szCs w:val="22"/>
-        </w:rPr>
-      </w:pPr>
-      <w:r>
-        <w:rPr>
-          <w:rFonts w:eastAsia="Arial"/>
-          <w:sz w:val="22"/>
-          <w:szCs w:val="22"/>
-        </w:rPr>
-        <w:t>Buyer searches for best value (price)</w:t>
-      </w:r>
-    </w:p>
-    <w:p>
-      <w:pPr>
-        <w:numPr>
-          <w:ilvl w:val="2"/>
-          <w:numId w:val="2"/>
-        </w:numPr>
-        <w:spacing w:line="276" w:lineRule="auto"/>
-        <w:contextualSpacing/>
-        <w:rPr>
-          <w:rFonts w:eastAsia="Arial"/>
-          <w:sz w:val="22"/>
-          <w:szCs w:val="22"/>
-        </w:rPr>
-      </w:pPr>
-      <w:r>
-        <w:rPr>
-          <w:rFonts w:eastAsia="Arial"/>
-          <w:sz w:val="22"/>
-          <w:szCs w:val="22"/>
-        </w:rPr>
-        <w:t>Buyer wants to browse</w:t>
-      </w:r>
-    </w:p>
-    <w:p>
-      <w:pPr>
-        <w:numPr>
-          <w:ilvl w:val="1"/>
-          <w:numId w:val="2"/>
-        </w:numPr>
-        <w:spacing w:line="276" w:lineRule="auto"/>
-        <w:contextualSpacing/>
-        <w:rPr>
-          <w:rFonts w:eastAsia="Arial"/>
-          <w:sz w:val="22"/>
-          <w:szCs w:val="22"/>
-        </w:rPr>
-      </w:pPr>
-      <w:r>
-        <w:rPr>
-          <w:rFonts w:eastAsia="Arial"/>
-          <w:sz w:val="22"/>
-          <w:szCs w:val="22"/>
-        </w:rPr>
-        <w:t>Buying functions (Once on event listing page)</w:t>
-      </w:r>
-    </w:p>
-    <w:p>
-      <w:pPr>
-        <w:numPr>
-          <w:ilvl w:val="2"/>
-          <w:numId w:val="2"/>
-        </w:numPr>
-        <w:spacing w:line="276" w:lineRule="auto"/>
-        <w:contextualSpacing/>
-        <w:rPr>
-          <w:rFonts w:eastAsia="Arial"/>
-          <w:sz w:val="22"/>
-          <w:szCs w:val="22"/>
-        </w:rPr>
-      </w:pPr>
-      <w:r>
-        <w:rPr>
-          <w:rFonts w:eastAsia="Arial"/>
-          <w:sz w:val="22"/>
-          <w:szCs w:val="22"/>
-        </w:rPr>
-        <w:t>Buyer filters tickets by quantity available</w:t>
-      </w:r>
-    </w:p>
-    <w:p>
-      <w:pPr>
-        <w:numPr>
-          <w:ilvl w:val="2"/>
-          <w:numId w:val="2"/>
-        </w:numPr>
-        <w:spacing w:line="276" w:lineRule="auto"/>
-        <w:contextualSpacing/>
-        <w:rPr>
-          <w:rFonts w:eastAsia="Arial"/>
-          <w:sz w:val="22"/>
-          <w:szCs w:val="22"/>
-        </w:rPr>
-      </w:pPr>
-      <w:r>
-        <w:rPr>
-          <w:rFonts w:eastAsia="Arial"/>
-          <w:sz w:val="22"/>
-          <w:szCs w:val="22"/>
-        </w:rPr>
-        <w:t>Buyer filters tickets by aisle seats only</w:t>
-      </w:r>
-    </w:p>
-    <w:p>
-      <w:pPr>
-        <w:numPr>
-          <w:ilvl w:val="2"/>
-          <w:numId w:val="2"/>
-        </w:numPr>
-        <w:spacing w:line="276" w:lineRule="auto"/>
-        <w:contextualSpacing/>
-        <w:rPr>
-          <w:rFonts w:eastAsia="Arial"/>
-          <w:sz w:val="22"/>
-          <w:szCs w:val="22"/>
-        </w:rPr>
-      </w:pPr>
-      <w:r>
-        <w:rPr>
-          <w:rFonts w:eastAsia="Arial"/>
-          <w:sz w:val="22"/>
-          <w:szCs w:val="22"/>
-        </w:rPr>
-        <w:t>Buyer filters tickets to exclude obstructed view seats</w:t>
-      </w:r>
-    </w:p>
-    <w:p>
-      <w:pPr>
-        <w:numPr>
-          <w:ilvl w:val="2"/>
-          <w:numId w:val="2"/>
-        </w:numPr>
-        <w:spacing w:line="276" w:lineRule="auto"/>
-        <w:contextualSpacing/>
-        <w:rPr>
-          <w:rFonts w:eastAsia="Arial"/>
-          <w:sz w:val="22"/>
-          <w:szCs w:val="22"/>
-        </w:rPr>
-      </w:pPr>
-      <w:r>
-        <w:rPr>
-          <w:rFonts w:eastAsia="Arial"/>
-          <w:sz w:val="22"/>
-          <w:szCs w:val="22"/>
-        </w:rPr>
-        <w:t>Buyer filters tickets by handicap accessible only</w:t>
-      </w:r>
-    </w:p>
-    <w:p>
-      <w:pPr>
-        <w:numPr>
-          <w:ilvl w:val="2"/>
-          <w:numId w:val="2"/>
-        </w:numPr>
-        <w:spacing w:line="276" w:lineRule="auto"/>
-        <w:contextualSpacing/>
-        <w:rPr>
-          <w:rFonts w:eastAsia="Arial"/>
-          <w:sz w:val="22"/>
-          <w:szCs w:val="22"/>
-        </w:rPr>
-      </w:pPr>
-      <w:r>
-        <w:rPr>
-          <w:rFonts w:eastAsia="Arial"/>
-          <w:sz w:val="22"/>
-          <w:szCs w:val="22"/>
-        </w:rPr>
-        <w:t>Buyer buys subset of tickets in a group</w:t>
-      </w:r>
-    </w:p>
-    <w:p>
-      <w:pPr>
-        <w:numPr>
-          <w:ilvl w:val="2"/>
-          <w:numId w:val="2"/>
-        </w:numPr>
-        <w:spacing w:line="276" w:lineRule="auto"/>
-        <w:contextualSpacing/>
-        <w:rPr>
-          <w:rFonts w:eastAsia="Arial"/>
-          <w:sz w:val="22"/>
-          <w:szCs w:val="22"/>
-        </w:rPr>
-      </w:pPr>
-      <w:r>
-        <w:rPr>
-          <w:rFonts w:eastAsia="Arial"/>
-          <w:sz w:val="22"/>
-          <w:szCs w:val="22"/>
-        </w:rPr>
         <w:t>Buyer buys all tickets in a group</w:t>
       </w:r>
-    </w:p>
-    <w:p>
-      <w:pPr>
-        <w:numPr>
-          <w:ilvl w:val="2"/>
-          <w:numId w:val="2"/>
-        </w:numPr>
-        <w:spacing w:line="276" w:lineRule="auto"/>
-        <w:contextualSpacing/>
-        <w:rPr>
-          <w:rFonts w:eastAsia="Arial"/>
-          <w:sz w:val="22"/>
-          <w:szCs w:val="22"/>
-        </w:rPr>
-      </w:pPr>
-      <w:r>
-        <w:rPr>
-          <w:rFonts w:eastAsia="Arial"/>
-          <w:sz w:val="22"/>
-          <w:szCs w:val="22"/>
-        </w:rPr>
-        <w:t>Buyer buys tickets, does not have payment info on file, needs to input at time of sale</w:t>
-      </w:r>
+      <w:bookmarkStart w:id="5" w:name="_Toc499036768"/>
+      <w:bookmarkStart w:id="6" w:name="_GoBack"/>
+      <w:bookmarkEnd w:id="6"/>
     </w:p>
     <w:p>
       <w:pPr>
@@ -2920,7 +2894,6 @@
           <w:b/>
         </w:rPr>
       </w:pPr>
-      <w:bookmarkStart w:id="6" w:name="_Toc498883348"/>
       <w:r>
         <w:rPr>
           <w:b/>
@@ -2928,7 +2901,15 @@
         <w:lastRenderedPageBreak/>
         <w:t>Webpages/Navigation</w:t>
       </w:r>
-      <w:bookmarkEnd w:id="6"/>
+      <w:bookmarkEnd w:id="5"/>
+    </w:p>
+    <w:p>
+      <w:pPr>
+        <w:pStyle w:val="DocumentHeading"/>
+        <w:rPr>
+          <w:b/>
+        </w:rPr>
+      </w:pPr>
     </w:p>
     <w:p>
       <w:pPr>
@@ -3692,6 +3673,7 @@
           <w:sz w:val="22"/>
           <w:szCs w:val="22"/>
         </w:rPr>
+        <w:lastRenderedPageBreak/>
         <w:t>Update password, email address</w:t>
       </w:r>
     </w:p>
@@ -3755,7 +3737,6 @@
           <w:sz w:val="22"/>
           <w:szCs w:val="22"/>
         </w:rPr>
-        <w:lastRenderedPageBreak/>
         <w:t>Cancel item currently being sold</w:t>
       </w:r>
     </w:p>
@@ -4006,7 +3987,7 @@
       <w:pPr>
         <w:pStyle w:val="DocumentHeading"/>
       </w:pPr>
-      <w:bookmarkStart w:id="7" w:name="_Toc498883349"/>
+      <w:bookmarkStart w:id="7" w:name="_Toc499036769"/>
       <w:r>
         <w:lastRenderedPageBreak/>
         <w:t>Python Microservices/Endpoints</w:t>
@@ -4889,7 +4870,7 @@
       <w:pPr>
         <w:pStyle w:val="DocumentHeading"/>
       </w:pPr>
-      <w:bookmarkStart w:id="8" w:name="_Toc498883350"/>
+      <w:bookmarkStart w:id="8" w:name="_Toc499036770"/>
       <w:r>
         <w:rPr>
           <w:noProof/>
@@ -4898,7 +4879,7 @@
         </w:rPr>
         <w:lastRenderedPageBreak/>
         <w:drawing>
-          <wp:anchor distT="0" distB="0" distL="114300" distR="114300" simplePos="0" relativeHeight="251578368" behindDoc="0" locked="0" layoutInCell="1" allowOverlap="1" wp14:anchorId="68CF0C1E" wp14:editId="72EF940C">
+          <wp:anchor distT="0" distB="0" distL="114300" distR="114300" simplePos="0" relativeHeight="251633152" behindDoc="0" locked="0" layoutInCell="1" allowOverlap="1" wp14:anchorId="68CF0C1E" wp14:editId="72EF940C">
             <wp:simplePos x="0" y="0"/>
             <wp:positionH relativeFrom="column">
               <wp:posOffset>-323850</wp:posOffset>
@@ -5164,7 +5145,7 @@
           <w:szCs w:val="22"/>
         </w:rPr>
         <w:drawing>
-          <wp:anchor distT="0" distB="0" distL="114300" distR="114300" simplePos="0" relativeHeight="251584512" behindDoc="0" locked="0" layoutInCell="1" allowOverlap="1" wp14:anchorId="29399382" wp14:editId="6776C128">
+          <wp:anchor distT="0" distB="0" distL="114300" distR="114300" simplePos="0" relativeHeight="251635200" behindDoc="0" locked="0" layoutInCell="1" allowOverlap="1" wp14:anchorId="29399382" wp14:editId="6776C128">
             <wp:simplePos x="0" y="0"/>
             <wp:positionH relativeFrom="column">
               <wp:posOffset>4562475</wp:posOffset>
@@ -5235,7 +5216,7 @@
         <mc:AlternateContent>
           <mc:Choice Requires="wps">
             <w:drawing>
-              <wp:anchor distT="0" distB="0" distL="114300" distR="114300" simplePos="0" relativeHeight="251613184" behindDoc="0" locked="0" layoutInCell="1" allowOverlap="1" wp14:anchorId="507399FA" wp14:editId="7D51C0F4">
+              <wp:anchor distT="0" distB="0" distL="114300" distR="114300" simplePos="0" relativeHeight="251645440" behindDoc="0" locked="0" layoutInCell="1" allowOverlap="1" wp14:anchorId="507399FA" wp14:editId="7D51C0F4">
                 <wp:simplePos x="0" y="0"/>
                 <wp:positionH relativeFrom="column">
                   <wp:posOffset>2257425</wp:posOffset>
@@ -5329,7 +5310,7 @@
                 <v:stroke joinstyle="miter"/>
                 <v:path gradientshapeok="t" o:connecttype="rect"/>
               </v:shapetype>
-              <v:shape id="Text Box 7" o:spid="_x0000_s1026" type="#_x0000_t202" style="position:absolute;margin-left:177.75pt;margin-top:12.75pt;width:133.5pt;height:.05pt;z-index:251613184;visibility:visible;mso-wrap-style:square;mso-width-percent:0;mso-wrap-distance-left:9pt;mso-wrap-distance-top:0;mso-wrap-distance-right:9pt;mso-wrap-distance-bottom:0;mso-position-horizontal:absolute;mso-position-horizontal-relative:text;mso-position-vertical:absolute;mso-position-vertical-relative:text;mso-width-percent:0;mso-width-relative:margin;v-text-anchor:top" o:gfxdata="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" stroked="f">
+              <v:shape id="Text Box 7" o:spid="_x0000_s1026" type="#_x0000_t202" style="position:absolute;margin-left:177.75pt;margin-top:12.75pt;width:133.5pt;height:.05pt;z-index:251645440;visibility:visible;mso-wrap-style:square;mso-width-percent:0;mso-wrap-distance-left:9pt;mso-wrap-distance-top:0;mso-wrap-distance-right:9pt;mso-wrap-distance-bottom:0;mso-position-horizontal:absolute;mso-position-horizontal-relative:text;mso-position-vertical:absolute;mso-position-vertical-relative:text;mso-width-percent:0;mso-width-relative:margin;v-text-anchor:top" o:gfxdata="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" stroked="f">
                 <v:textbox style="mso-fit-shape-to-text:t" inset="0,0,0,0">
                   <w:txbxContent>
                     <w:p>
@@ -5495,7 +5476,7 @@
         <mc:AlternateContent>
           <mc:Choice Requires="wps">
             <w:drawing>
-              <wp:anchor distT="0" distB="0" distL="114300" distR="114300" simplePos="0" relativeHeight="251590656" behindDoc="0" locked="0" layoutInCell="1" allowOverlap="1" wp14:anchorId="4F4A284C" wp14:editId="74E28D6A">
+              <wp:anchor distT="0" distB="0" distL="114300" distR="114300" simplePos="0" relativeHeight="251637248" behindDoc="0" locked="0" layoutInCell="1" allowOverlap="1" wp14:anchorId="4F4A284C" wp14:editId="74E28D6A">
                 <wp:simplePos x="0" y="0"/>
                 <wp:positionH relativeFrom="column">
                   <wp:posOffset>4533900</wp:posOffset>
@@ -5572,7 +5553,7 @@
           </mc:Choice>
           <mc:Fallback>
             <w:pict>
-              <v:shape w14:anchorId="4F4A284C" id="Text Box 8" o:spid="_x0000_s1027" type="#_x0000_t202" style="position:absolute;margin-left:357pt;margin-top:108.7pt;width:125.95pt;height:12.75pt;z-index:251590656;visibility:visible;mso-wrap-style:square;mso-height-percent:0;mso-wrap-distance-left:9pt;mso-wrap-distance-top:0;mso-wrap-distance-right:9pt;mso-wrap-distance-bottom:0;mso-position-horizontal:absolute;mso-position-horizontal-relative:text;mso-position-vertical:absolute;mso-position-vertical-relative:text;mso-height-percent:0;mso-height-relative:margin;v-text-anchor:top" o:gfxdata="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" stroked="f">
+              <v:shape w14:anchorId="4F4A284C" id="Text Box 8" o:spid="_x0000_s1027" type="#_x0000_t202" style="position:absolute;margin-left:357pt;margin-top:108.7pt;width:125.95pt;height:12.75pt;z-index:251637248;visibility:visible;mso-wrap-style:square;mso-height-percent:0;mso-wrap-distance-left:9pt;mso-wrap-distance-top:0;mso-wrap-distance-right:9pt;mso-wrap-distance-bottom:0;mso-position-horizontal:absolute;mso-position-horizontal-relative:text;mso-position-vertical:absolute;mso-position-vertical-relative:text;mso-height-percent:0;mso-height-relative:margin;v-text-anchor:top" o:gfxdata="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" stroked="f">
                 <v:textbox inset="0,0,0,0">
                   <w:txbxContent>
                     <w:p>
@@ -5639,7 +5620,7 @@
         <mc:AlternateContent>
           <mc:Choice Requires="wps">
             <w:drawing>
-              <wp:anchor distT="0" distB="0" distL="114300" distR="114300" simplePos="0" relativeHeight="251596800" behindDoc="0" locked="0" layoutInCell="1" allowOverlap="1" wp14:anchorId="6300F25D" wp14:editId="21688BF9">
+              <wp:anchor distT="0" distB="0" distL="114300" distR="114300" simplePos="0" relativeHeight="251639296" behindDoc="0" locked="0" layoutInCell="1" allowOverlap="1" wp14:anchorId="6300F25D" wp14:editId="21688BF9">
                 <wp:simplePos x="0" y="0"/>
                 <wp:positionH relativeFrom="column">
                   <wp:posOffset>4800600</wp:posOffset>
@@ -5712,7 +5693,7 @@
           </mc:Choice>
           <mc:Fallback>
             <w:pict>
-              <v:shape w14:anchorId="6300F25D" id="Text Box 12" o:spid="_x0000_s1028" type="#_x0000_t202" style="position:absolute;margin-left:378pt;margin-top:67.65pt;width:159pt;height:.05pt;z-index:251596800;visibility:visible;mso-wrap-style:square;mso-wrap-distance-left:9pt;mso-wrap-distance-top:0;mso-wrap-distance-right:9pt;mso-wrap-distance-bottom:0;mso-position-horizontal:absolute;mso-position-horizontal-relative:text;mso-position-vertical:absolute;mso-position-vertical-relative:text;v-text-anchor:top" o:gfxdata="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" stroked="f">
+              <v:shape w14:anchorId="6300F25D" id="Text Box 12" o:spid="_x0000_s1028" type="#_x0000_t202" style="position:absolute;margin-left:378pt;margin-top:67.65pt;width:159pt;height:.05pt;z-index:251639296;visibility:visible;mso-wrap-style:square;mso-wrap-distance-left:9pt;mso-wrap-distance-top:0;mso-wrap-distance-right:9pt;mso-wrap-distance-bottom:0;mso-position-horizontal:absolute;mso-position-horizontal-relative:text;mso-position-vertical:absolute;mso-position-vertical-relative:text;v-text-anchor:top" o:gfxdata="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" stroked="f">
                 <v:textbox style="mso-fit-shape-to-text:t" inset="0,0,0,0">
                   <w:txbxContent>
                     <w:p>
@@ -5752,7 +5733,7 @@
           <w:szCs w:val="22"/>
         </w:rPr>
         <w:drawing>
-          <wp:anchor distT="0" distB="0" distL="114300" distR="114300" simplePos="0" relativeHeight="251603968" behindDoc="0" locked="0" layoutInCell="1" allowOverlap="1" wp14:anchorId="6D2BAF9E" wp14:editId="42CE97EA">
+          <wp:anchor distT="0" distB="0" distL="114300" distR="114300" simplePos="0" relativeHeight="251641344" behindDoc="0" locked="0" layoutInCell="1" allowOverlap="1" wp14:anchorId="6D2BAF9E" wp14:editId="42CE97EA">
             <wp:simplePos x="0" y="0"/>
             <wp:positionH relativeFrom="column">
               <wp:posOffset>4619625</wp:posOffset>
@@ -5838,7 +5819,7 @@
           <w:szCs w:val="22"/>
         </w:rPr>
         <w:drawing>
-          <wp:anchor distT="0" distB="0" distL="114300" distR="114300" simplePos="0" relativeHeight="251621376" behindDoc="0" locked="0" layoutInCell="1" allowOverlap="1" wp14:anchorId="29426AAC" wp14:editId="0AA6B84A">
+          <wp:anchor distT="0" distB="0" distL="114300" distR="114300" simplePos="0" relativeHeight="251649536" behindDoc="0" locked="0" layoutInCell="1" allowOverlap="1" wp14:anchorId="29426AAC" wp14:editId="0AA6B84A">
             <wp:simplePos x="0" y="0"/>
             <wp:positionH relativeFrom="column">
               <wp:posOffset>4620338</wp:posOffset>
@@ -5950,7 +5931,7 @@
           <w:szCs w:val="22"/>
         </w:rPr>
         <w:drawing>
-          <wp:anchor distT="0" distB="0" distL="114300" distR="114300" simplePos="0" relativeHeight="251618304" behindDoc="0" locked="0" layoutInCell="1" allowOverlap="1" wp14:anchorId="026F8A03" wp14:editId="29AA6E0A">
+          <wp:anchor distT="0" distB="0" distL="114300" distR="114300" simplePos="0" relativeHeight="251647488" behindDoc="0" locked="0" layoutInCell="1" allowOverlap="1" wp14:anchorId="026F8A03" wp14:editId="29AA6E0A">
             <wp:simplePos x="0" y="0"/>
             <wp:positionH relativeFrom="column">
               <wp:posOffset>4695190</wp:posOffset>
@@ -6013,7 +5994,7 @@
         <mc:AlternateContent>
           <mc:Choice Requires="wps">
             <w:drawing>
-              <wp:anchor distT="0" distB="0" distL="114300" distR="114300" simplePos="0" relativeHeight="251609088" behindDoc="0" locked="0" layoutInCell="1" allowOverlap="1" wp14:anchorId="1BD1AB0B" wp14:editId="34F53B0B">
+              <wp:anchor distT="0" distB="0" distL="114300" distR="114300" simplePos="0" relativeHeight="251643392" behindDoc="0" locked="0" layoutInCell="1" allowOverlap="1" wp14:anchorId="1BD1AB0B" wp14:editId="34F53B0B">
                 <wp:simplePos x="0" y="0"/>
                 <wp:positionH relativeFrom="column">
                   <wp:posOffset>4791075</wp:posOffset>
@@ -6086,7 +6067,7 @@
           </mc:Choice>
           <mc:Fallback>
             <w:pict>
-              <v:shape w14:anchorId="1BD1AB0B" id="Text Box 13" o:spid="_x0000_s1029" type="#_x0000_t202" style="position:absolute;margin-left:377.25pt;margin-top:3.5pt;width:154.5pt;height:.05pt;z-index:251609088;visibility:visible;mso-wrap-style:square;mso-wrap-distance-left:9pt;mso-wrap-distance-top:0;mso-wrap-distance-right:9pt;mso-wrap-distance-bottom:0;mso-position-horizontal:absolute;mso-position-horizontal-relative:text;mso-position-vertical:absolute;mso-position-vertical-relative:text;v-text-anchor:top" o:gfxdata="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" stroked="f">
+              <v:shape w14:anchorId="1BD1AB0B" id="Text Box 13" o:spid="_x0000_s1029" type="#_x0000_t202" style="position:absolute;margin-left:377.25pt;margin-top:3.5pt;width:154.5pt;height:.05pt;z-index:251643392;visibility:visible;mso-wrap-style:square;mso-wrap-distance-left:9pt;mso-wrap-distance-top:0;mso-wrap-distance-right:9pt;mso-wrap-distance-bottom:0;mso-position-horizontal:absolute;mso-position-horizontal-relative:text;mso-position-vertical:absolute;mso-position-vertical-relative:text;v-text-anchor:top" o:gfxdata="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" stroked="f">
                 <v:textbox style="mso-fit-shape-to-text:t" inset="0,0,0,0">
                   <w:txbxContent>
                     <w:p>
@@ -6250,7 +6231,7 @@
         <mc:AlternateContent>
           <mc:Choice Requires="wps">
             <w:drawing>
-              <wp:anchor distT="0" distB="0" distL="114300" distR="114300" simplePos="0" relativeHeight="251628544" behindDoc="0" locked="0" layoutInCell="1" allowOverlap="1" wp14:anchorId="5EC9DAF1" wp14:editId="67FABAD7">
+              <wp:anchor distT="0" distB="0" distL="114300" distR="114300" simplePos="0" relativeHeight="251651584" behindDoc="0" locked="0" layoutInCell="1" allowOverlap="1" wp14:anchorId="5EC9DAF1" wp14:editId="67FABAD7">
                 <wp:simplePos x="0" y="0"/>
                 <wp:positionH relativeFrom="column">
                   <wp:posOffset>4705350</wp:posOffset>
@@ -6312,7 +6293,7 @@
           </mc:Choice>
           <mc:Fallback>
             <w:pict>
-              <v:shape w14:anchorId="5EC9DAF1" id="Text Box 15" o:spid="_x0000_s1030" type="#_x0000_t202" style="position:absolute;margin-left:370.5pt;margin-top:64.4pt;width:166.5pt;height:.05pt;z-index:251628544;visibility:visible;mso-wrap-style:square;mso-wrap-distance-left:9pt;mso-wrap-distance-top:0;mso-wrap-distance-right:9pt;mso-wrap-distance-bottom:0;mso-position-horizontal:absolute;mso-position-horizontal-relative:text;mso-position-vertical:absolute;mso-position-vertical-relative:text;v-text-anchor:top" o:gfxdata="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" stroked="f">
+              <v:shape w14:anchorId="5EC9DAF1" id="Text Box 15" o:spid="_x0000_s1030" type="#_x0000_t202" style="position:absolute;margin-left:370.5pt;margin-top:64.4pt;width:166.5pt;height:.05pt;z-index:251651584;visibility:visible;mso-wrap-style:square;mso-wrap-distance-left:9pt;mso-wrap-distance-top:0;mso-wrap-distance-right:9pt;mso-wrap-distance-bottom:0;mso-position-horizontal:absolute;mso-position-horizontal-relative:text;mso-position-vertical:absolute;mso-position-vertical-relative:text;v-text-anchor:top" o:gfxdata="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" stroked="f">
                 <v:textbox style="mso-fit-shape-to-text:t" inset="0,0,0,0">
                   <w:txbxContent>
                     <w:p>
@@ -6341,7 +6322,7 @@
           <w:szCs w:val="22"/>
         </w:rPr>
         <w:drawing>
-          <wp:anchor distT="0" distB="0" distL="114300" distR="114300" simplePos="0" relativeHeight="251637760" behindDoc="0" locked="0" layoutInCell="1" allowOverlap="1" wp14:anchorId="034EBC72" wp14:editId="502B41FD">
+          <wp:anchor distT="0" distB="0" distL="114300" distR="114300" simplePos="0" relativeHeight="251653632" behindDoc="0" locked="0" layoutInCell="1" allowOverlap="1" wp14:anchorId="034EBC72" wp14:editId="502B41FD">
             <wp:simplePos x="0" y="0"/>
             <wp:positionH relativeFrom="column">
               <wp:posOffset>4705985</wp:posOffset>
@@ -6463,7 +6444,7 @@
         <mc:AlternateContent>
           <mc:Choice Requires="wps">
             <w:drawing>
-              <wp:anchor distT="0" distB="0" distL="114300" distR="114300" simplePos="0" relativeHeight="251649024" behindDoc="0" locked="0" layoutInCell="1" allowOverlap="1" wp14:anchorId="6165758A" wp14:editId="0B807814">
+              <wp:anchor distT="0" distB="0" distL="114300" distR="114300" simplePos="0" relativeHeight="251657728" behindDoc="0" locked="0" layoutInCell="1" allowOverlap="1" wp14:anchorId="6165758A" wp14:editId="0B807814">
                 <wp:simplePos x="0" y="0"/>
                 <wp:positionH relativeFrom="column">
                   <wp:posOffset>4800600</wp:posOffset>
@@ -6528,7 +6509,7 @@
           </mc:Choice>
           <mc:Fallback>
             <w:pict>
-              <v:shape w14:anchorId="6165758A" id="Text Box 18" o:spid="_x0000_s1031" type="#_x0000_t202" style="position:absolute;margin-left:378pt;margin-top:87.85pt;width:128.8pt;height:12.75pt;z-index:251649024;visibility:visible;mso-wrap-style:square;mso-height-percent:0;mso-wrap-distance-left:9pt;mso-wrap-distance-top:0;mso-wrap-distance-right:9pt;mso-wrap-distance-bottom:0;mso-position-horizontal:absolute;mso-position-horizontal-relative:text;mso-position-vertical:absolute;mso-position-vertical-relative:text;mso-height-percent:0;mso-height-relative:margin;v-text-anchor:top" o:gfxdata="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" stroked="f">
+              <v:shape w14:anchorId="6165758A" id="Text Box 18" o:spid="_x0000_s1031" type="#_x0000_t202" style="position:absolute;margin-left:378pt;margin-top:87.85pt;width:128.8pt;height:12.75pt;z-index:251657728;visibility:visible;mso-wrap-style:square;mso-height-percent:0;mso-wrap-distance-left:9pt;mso-wrap-distance-top:0;mso-wrap-distance-right:9pt;mso-wrap-distance-bottom:0;mso-position-horizontal:absolute;mso-position-horizontal-relative:text;mso-position-vertical:absolute;mso-position-vertical-relative:text;mso-height-percent:0;mso-height-relative:margin;v-text-anchor:top" o:gfxdata="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" stroked="f">
                 <v:textbox inset="0,0,0,0">
                   <w:txbxContent>
                     <w:p>
@@ -6582,7 +6563,7 @@
         </w:rPr>
         <w:lastRenderedPageBreak/>
         <w:drawing>
-          <wp:anchor distT="0" distB="0" distL="114300" distR="114300" simplePos="0" relativeHeight="251644928" behindDoc="0" locked="0" layoutInCell="1" allowOverlap="1" wp14:anchorId="1FC0F899" wp14:editId="47DF7F6C">
+          <wp:anchor distT="0" distB="0" distL="114300" distR="114300" simplePos="0" relativeHeight="251656704" behindDoc="0" locked="0" layoutInCell="1" allowOverlap="1" wp14:anchorId="1FC0F899" wp14:editId="47DF7F6C">
             <wp:simplePos x="0" y="0"/>
             <wp:positionH relativeFrom="column">
               <wp:posOffset>4666615</wp:posOffset>
@@ -6733,7 +6714,7 @@
         <mc:AlternateContent>
           <mc:Choice Requires="wps">
             <w:drawing>
-              <wp:anchor distT="0" distB="0" distL="114300" distR="114300" simplePos="0" relativeHeight="251665408" behindDoc="0" locked="0" layoutInCell="1" allowOverlap="1" wp14:anchorId="45FDCF4D" wp14:editId="6B1F28B7">
+              <wp:anchor distT="0" distB="0" distL="114300" distR="114300" simplePos="0" relativeHeight="251664896" behindDoc="0" locked="0" layoutInCell="1" allowOverlap="1" wp14:anchorId="45FDCF4D" wp14:editId="6B1F28B7">
                 <wp:simplePos x="0" y="0"/>
                 <wp:positionH relativeFrom="column">
                   <wp:posOffset>4761865</wp:posOffset>
@@ -6797,7 +6778,7 @@
           </mc:Choice>
           <mc:Fallback>
             <w:pict>
-              <v:shape w14:anchorId="45FDCF4D" id="Text Box 20" o:spid="_x0000_s1032" type="#_x0000_t202" style="position:absolute;margin-left:374.95pt;margin-top:8.5pt;width:159pt;height:.05pt;z-index:251665408;visibility:visible;mso-wrap-style:square;mso-wrap-distance-left:9pt;mso-wrap-distance-top:0;mso-wrap-distance-right:9pt;mso-wrap-distance-bottom:0;mso-position-horizontal:absolute;mso-position-horizontal-relative:text;mso-position-vertical:absolute;mso-position-vertical-relative:text;v-text-anchor:top" o:gfxdata="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" stroked="f">
+              <v:shape w14:anchorId="45FDCF4D" id="Text Box 20" o:spid="_x0000_s1032" type="#_x0000_t202" style="position:absolute;margin-left:374.95pt;margin-top:8.5pt;width:159pt;height:.05pt;z-index:251664896;visibility:visible;mso-wrap-style:square;mso-wrap-distance-left:9pt;mso-wrap-distance-top:0;mso-wrap-distance-right:9pt;mso-wrap-distance-bottom:0;mso-position-horizontal:absolute;mso-position-horizontal-relative:text;mso-position-vertical:absolute;mso-position-vertical-relative:text;v-text-anchor:top" o:gfxdata="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" stroked="f">
                 <v:textbox style="mso-fit-shape-to-text:t" inset="0,0,0,0">
                   <w:txbxContent>
                     <w:p>
@@ -6853,7 +6834,7 @@
           <w:szCs w:val="22"/>
         </w:rPr>
         <w:drawing>
-          <wp:anchor distT="0" distB="0" distL="114300" distR="114300" simplePos="0" relativeHeight="251680768" behindDoc="0" locked="0" layoutInCell="1" allowOverlap="1" wp14:anchorId="48368773" wp14:editId="2F2221EE">
+          <wp:anchor distT="0" distB="0" distL="114300" distR="114300" simplePos="0" relativeHeight="251666944" behindDoc="0" locked="0" layoutInCell="1" allowOverlap="1" wp14:anchorId="48368773" wp14:editId="2F2221EE">
             <wp:simplePos x="0" y="0"/>
             <wp:positionH relativeFrom="column">
               <wp:posOffset>4625340</wp:posOffset>
@@ -7005,7 +6986,7 @@
         <mc:AlternateContent>
           <mc:Choice Requires="wps">
             <w:drawing>
-              <wp:anchor distT="0" distB="0" distL="114300" distR="114300" simplePos="0" relativeHeight="251700224" behindDoc="0" locked="0" layoutInCell="1" allowOverlap="1" wp14:anchorId="78E6C7B9" wp14:editId="1D2A8FAB">
+              <wp:anchor distT="0" distB="0" distL="114300" distR="114300" simplePos="0" relativeHeight="251668992" behindDoc="0" locked="0" layoutInCell="1" allowOverlap="1" wp14:anchorId="78E6C7B9" wp14:editId="1D2A8FAB">
                 <wp:simplePos x="0" y="0"/>
                 <wp:positionH relativeFrom="column">
                   <wp:posOffset>4654550</wp:posOffset>
@@ -7073,7 +7054,7 @@
           </mc:Choice>
           <mc:Fallback>
             <w:pict>
-              <v:shape w14:anchorId="78E6C7B9" id="Text Box 21" o:spid="_x0000_s1033" type="#_x0000_t202" style="position:absolute;margin-left:366.5pt;margin-top:42.35pt;width:123.75pt;height:21.95pt;z-index:251700224;visibility:visible;mso-wrap-style:square;mso-width-percent:0;mso-height-percent:0;mso-wrap-distance-left:9pt;mso-wrap-distance-top:0;mso-wrap-distance-right:9pt;mso-wrap-distance-bottom:0;mso-position-horizontal:absolute;mso-position-horizontal-relative:text;mso-position-vertical:absolute;mso-position-vertical-relative:text;mso-width-percent:0;mso-height-percent:0;mso-width-relative:margin;mso-height-relative:margin;v-text-anchor:top" o:gfxdata="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" stroked="f">
+              <v:shape w14:anchorId="78E6C7B9" id="Text Box 21" o:spid="_x0000_s1033" type="#_x0000_t202" style="position:absolute;margin-left:366.5pt;margin-top:42.35pt;width:123.75pt;height:21.95pt;z-index:251668992;visibility:visible;mso-wrap-style:square;mso-width-percent:0;mso-height-percent:0;mso-wrap-distance-left:9pt;mso-wrap-distance-top:0;mso-wrap-distance-right:9pt;mso-wrap-distance-bottom:0;mso-position-horizontal:absolute;mso-position-horizontal-relative:text;mso-position-vertical:absolute;mso-position-vertical-relative:text;mso-width-percent:0;mso-height-percent:0;mso-width-relative:margin;mso-height-relative:margin;v-text-anchor:top" o:gfxdata="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" stroked="f">
                 <v:textbox inset="0,0,0,0">
                   <w:txbxContent>
                     <w:p>
@@ -7127,7 +7108,7 @@
         </w:rPr>
         <w:lastRenderedPageBreak/>
         <w:drawing>
-          <wp:anchor distT="0" distB="0" distL="114300" distR="114300" simplePos="0" relativeHeight="251703296" behindDoc="0" locked="0" layoutInCell="1" allowOverlap="1" wp14:anchorId="4BFD0B42" wp14:editId="0CE6DA45">
+          <wp:anchor distT="0" distB="0" distL="114300" distR="114300" simplePos="0" relativeHeight="251671040" behindDoc="0" locked="0" layoutInCell="1" allowOverlap="1" wp14:anchorId="4BFD0B42" wp14:editId="0CE6DA45">
             <wp:simplePos x="0" y="0"/>
             <wp:positionH relativeFrom="column">
               <wp:posOffset>4561939</wp:posOffset>
@@ -7213,7 +7194,7 @@
         <mc:AlternateContent>
           <mc:Choice Requires="wps">
             <w:drawing>
-              <wp:anchor distT="0" distB="0" distL="114300" distR="114300" simplePos="0" relativeHeight="251709440" behindDoc="0" locked="0" layoutInCell="1" allowOverlap="1" wp14:anchorId="37A85103" wp14:editId="12130A7C">
+              <wp:anchor distT="0" distB="0" distL="114300" distR="114300" simplePos="0" relativeHeight="251673088" behindDoc="0" locked="0" layoutInCell="1" allowOverlap="1" wp14:anchorId="37A85103" wp14:editId="12130A7C">
                 <wp:simplePos x="0" y="0"/>
                 <wp:positionH relativeFrom="column">
                   <wp:posOffset>4753074</wp:posOffset>
@@ -7275,7 +7256,7 @@
           </mc:Choice>
           <mc:Fallback>
             <w:pict>
-              <v:shape w14:anchorId="37A85103" id="Text Box 23" o:spid="_x0000_s1034" type="#_x0000_t202" style="position:absolute;margin-left:374.25pt;margin-top:67.7pt;width:118.4pt;height:.05pt;z-index:251709440;visibility:visible;mso-wrap-style:square;mso-wrap-distance-left:9pt;mso-wrap-distance-top:0;mso-wrap-distance-right:9pt;mso-wrap-distance-bottom:0;mso-position-horizontal:absolute;mso-position-horizontal-relative:text;mso-position-vertical:absolute;mso-position-vertical-relative:text;v-text-anchor:top" o:gfxdata="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" stroked="f">
+              <v:shape w14:anchorId="37A85103" id="Text Box 23" o:spid="_x0000_s1034" type="#_x0000_t202" style="position:absolute;margin-left:374.25pt;margin-top:67.7pt;width:118.4pt;height:.05pt;z-index:251673088;visibility:visible;mso-wrap-style:square;mso-wrap-distance-left:9pt;mso-wrap-distance-top:0;mso-wrap-distance-right:9pt;mso-wrap-distance-bottom:0;mso-position-horizontal:absolute;mso-position-horizontal-relative:text;mso-position-vertical:absolute;mso-position-vertical-relative:text;v-text-anchor:top" o:gfxdata="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" stroked="f">
                 <v:textbox style="mso-fit-shape-to-text:t" inset="0,0,0,0">
                   <w:txbxContent>
                     <w:p>
@@ -7304,7 +7285,7 @@
           <w:szCs w:val="22"/>
         </w:rPr>
         <w:drawing>
-          <wp:anchor distT="0" distB="0" distL="114300" distR="114300" simplePos="0" relativeHeight="251717632" behindDoc="0" locked="0" layoutInCell="1" allowOverlap="1" wp14:anchorId="007D844B" wp14:editId="5A518806">
+          <wp:anchor distT="0" distB="0" distL="114300" distR="114300" simplePos="0" relativeHeight="251675136" behindDoc="0" locked="0" layoutInCell="1" allowOverlap="1" wp14:anchorId="007D844B" wp14:editId="5A518806">
             <wp:simplePos x="0" y="0"/>
             <wp:positionH relativeFrom="column">
               <wp:posOffset>4561840</wp:posOffset>
@@ -7453,7 +7434,7 @@
         <mc:AlternateContent>
           <mc:Choice Requires="wps">
             <w:drawing>
-              <wp:anchor distT="0" distB="0" distL="114300" distR="114300" simplePos="0" relativeHeight="251732992" behindDoc="0" locked="0" layoutInCell="1" allowOverlap="1" wp14:anchorId="5C3C134A" wp14:editId="33774542">
+              <wp:anchor distT="0" distB="0" distL="114300" distR="114300" simplePos="0" relativeHeight="251681280" behindDoc="0" locked="0" layoutInCell="1" allowOverlap="1" wp14:anchorId="5C3C134A" wp14:editId="33774542">
                 <wp:simplePos x="0" y="0"/>
                 <wp:positionH relativeFrom="column">
                   <wp:posOffset>4695825</wp:posOffset>
@@ -7515,7 +7496,7 @@
           </mc:Choice>
           <mc:Fallback>
             <w:pict>
-              <v:shape w14:anchorId="5C3C134A" id="Text Box 29" o:spid="_x0000_s1035" type="#_x0000_t202" style="position:absolute;margin-left:369.75pt;margin-top:90.15pt;width:143.25pt;height:.05pt;z-index:251732992;visibility:visible;mso-wrap-style:square;mso-wrap-distance-left:9pt;mso-wrap-distance-top:0;mso-wrap-distance-right:9pt;mso-wrap-distance-bottom:0;mso-position-horizontal:absolute;mso-position-horizontal-relative:text;mso-position-vertical:absolute;mso-position-vertical-relative:text;v-text-anchor:top" o:gfxdata="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" stroked="f">
+              <v:shape w14:anchorId="5C3C134A" id="Text Box 29" o:spid="_x0000_s1035" type="#_x0000_t202" style="position:absolute;margin-left:369.75pt;margin-top:90.15pt;width:143.25pt;height:.05pt;z-index:251681280;visibility:visible;mso-wrap-style:square;mso-wrap-distance-left:9pt;mso-wrap-distance-top:0;mso-wrap-distance-right:9pt;mso-wrap-distance-bottom:0;mso-position-horizontal:absolute;mso-position-horizontal-relative:text;mso-position-vertical:absolute;mso-position-vertical-relative:text;v-text-anchor:top" o:gfxdata="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" stroked="f">
                 <v:textbox style="mso-fit-shape-to-text:t" inset="0,0,0,0">
                   <w:txbxContent>
                     <w:p>
@@ -7609,7 +7590,7 @@
         </w:rPr>
         <w:lastRenderedPageBreak/>
         <w:drawing>
-          <wp:anchor distT="0" distB="0" distL="114300" distR="114300" simplePos="0" relativeHeight="251722752" behindDoc="0" locked="0" layoutInCell="1" allowOverlap="1" wp14:anchorId="4E387151" wp14:editId="5C1127D6">
+          <wp:anchor distT="0" distB="0" distL="114300" distR="114300" simplePos="0" relativeHeight="251677184" behindDoc="0" locked="0" layoutInCell="1" allowOverlap="1" wp14:anchorId="4E387151" wp14:editId="5C1127D6">
             <wp:simplePos x="0" y="0"/>
             <wp:positionH relativeFrom="column">
               <wp:posOffset>4581525</wp:posOffset>
@@ -7803,7 +7784,7 @@
         <mc:AlternateContent>
           <mc:Choice Requires="wps">
             <w:drawing>
-              <wp:anchor distT="0" distB="0" distL="114300" distR="114300" simplePos="0" relativeHeight="251729920" behindDoc="0" locked="0" layoutInCell="1" allowOverlap="1" wp14:anchorId="0DDB3FDA" wp14:editId="080945C4">
+              <wp:anchor distT="0" distB="0" distL="114300" distR="114300" simplePos="0" relativeHeight="251679232" behindDoc="0" locked="0" layoutInCell="1" allowOverlap="1" wp14:anchorId="0DDB3FDA" wp14:editId="080945C4">
                 <wp:simplePos x="0" y="0"/>
                 <wp:positionH relativeFrom="column">
                   <wp:posOffset>4733925</wp:posOffset>
@@ -7861,7 +7842,7 @@
           </mc:Choice>
           <mc:Fallback>
             <w:pict>
-              <v:shape w14:anchorId="0DDB3FDA" id="Text Box 26" o:spid="_x0000_s1036" type="#_x0000_t202" style="position:absolute;margin-left:372.75pt;margin-top:139.8pt;width:141.8pt;height:.05pt;z-index:251729920;visibility:visible;mso-wrap-style:square;mso-wrap-distance-left:9pt;mso-wrap-distance-top:0;mso-wrap-distance-right:9pt;mso-wrap-distance-bottom:0;mso-position-horizontal:absolute;mso-position-horizontal-relative:text;mso-position-vertical:absolute;mso-position-vertical-relative:text;v-text-anchor:top" o:gfxdata="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" stroked="f">
+              <v:shape w14:anchorId="0DDB3FDA" id="Text Box 26" o:spid="_x0000_s1036" type="#_x0000_t202" style="position:absolute;margin-left:372.75pt;margin-top:139.8pt;width:141.8pt;height:.05pt;z-index:251679232;visibility:visible;mso-wrap-style:square;mso-wrap-distance-left:9pt;mso-wrap-distance-top:0;mso-wrap-distance-right:9pt;mso-wrap-distance-bottom:0;mso-position-horizontal:absolute;mso-position-horizontal-relative:text;mso-position-vertical:absolute;mso-position-vertical-relative:text;v-text-anchor:top" o:gfxdata="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" stroked="f">
                 <v:textbox style="mso-fit-shape-to-text:t" inset="0,0,0,0">
                   <w:txbxContent>
                     <w:p>
@@ -7982,7 +7963,7 @@
           <w:b/>
         </w:rPr>
       </w:pPr>
-      <w:bookmarkStart w:id="10" w:name="_Toc498883351"/>
+      <w:bookmarkStart w:id="10" w:name="_Toc499036771"/>
       <w:r>
         <w:rPr>
           <w:b/>
@@ -8201,7 +8182,7 @@
           <w:b/>
         </w:rPr>
       </w:pPr>
-      <w:bookmarkStart w:id="11" w:name="_Toc498883352"/>
+      <w:bookmarkStart w:id="11" w:name="_Toc499036772"/>
       <w:r>
         <w:rPr>
           <w:b/>
@@ -8732,7 +8713,7 @@
           <w:b/>
         </w:rPr>
       </w:pPr>
-      <w:bookmarkStart w:id="12" w:name="_Toc498883353"/>
+      <w:bookmarkStart w:id="12" w:name="_Toc499036773"/>
       <w:r>
         <w:rPr>
           <w:b/>
@@ -8752,84 +8733,164 @@
       <w:pPr>
         <w:spacing w:after="240"/>
         <w:rPr>
-          <w:szCs w:val="24"/>
-        </w:rPr>
-      </w:pPr>
-      <w:r>
-        <w:rPr>
-          <w:szCs w:val="24"/>
-        </w:rPr>
-        <w:t>Running list of project limitations (exclusions)</w:t>
+          <w:sz w:val="22"/>
+          <w:szCs w:val="24"/>
+        </w:rPr>
+      </w:pPr>
+      <w:r>
+        <w:rPr>
+          <w:sz w:val="22"/>
+          <w:szCs w:val="24"/>
+        </w:rPr>
+        <w:t>A list of project limitations is below.</w:t>
       </w:r>
     </w:p>
     <w:p>
       <w:pPr>
         <w:spacing w:after="240"/>
         <w:rPr>
-          <w:szCs w:val="24"/>
-        </w:rPr>
-      </w:pPr>
-      <w:r>
-        <w:rPr>
-          <w:szCs w:val="24"/>
-        </w:rPr>
-        <w:t>1. Only doing basketball, sixers, home games, (at wells fargo center)</w:t>
+          <w:sz w:val="22"/>
+          <w:szCs w:val="24"/>
+        </w:rPr>
+      </w:pPr>
+      <w:r>
+        <w:rPr>
+          <w:sz w:val="22"/>
+          <w:szCs w:val="24"/>
+        </w:rPr>
+        <w:t xml:space="preserve">1. </w:t>
+      </w:r>
+      <w:r>
+        <w:rPr>
+          <w:sz w:val="22"/>
+          <w:szCs w:val="24"/>
+        </w:rPr>
+        <w:t>TrustTheTickets.com is currently only set up to sell basketball tickets for the Philadelphia 76ers for their home games at the Wells Fargo Center.</w:t>
       </w:r>
     </w:p>
     <w:p>
       <w:pPr>
         <w:spacing w:after="240"/>
         <w:rPr>
-          <w:szCs w:val="24"/>
-        </w:rPr>
-      </w:pPr>
-      <w:r>
-        <w:rPr>
-          <w:szCs w:val="24"/>
-        </w:rPr>
-        <w:t>2. We are doing "simulated" transactions (no funds are being transfered)</w:t>
+          <w:sz w:val="22"/>
+          <w:szCs w:val="24"/>
+        </w:rPr>
+      </w:pPr>
+      <w:r>
+        <w:rPr>
+          <w:sz w:val="22"/>
+          <w:szCs w:val="24"/>
+        </w:rPr>
+        <w:t>2. We are doing "simulated" transactions (no funds are being transfe</w:t>
+      </w:r>
+      <w:r>
+        <w:rPr>
+          <w:sz w:val="22"/>
+          <w:szCs w:val="24"/>
+        </w:rPr>
+        <w:t>r</w:t>
+      </w:r>
+      <w:r>
+        <w:rPr>
+          <w:sz w:val="22"/>
+          <w:szCs w:val="24"/>
+        </w:rPr>
+        <w:t>red)</w:t>
+      </w:r>
+      <w:r>
+        <w:rPr>
+          <w:sz w:val="22"/>
+          <w:szCs w:val="24"/>
+        </w:rPr>
+        <w:t>. This is due to time constraints.</w:t>
       </w:r>
     </w:p>
     <w:p>
       <w:pPr>
         <w:spacing w:after="240"/>
         <w:rPr>
-          <w:szCs w:val="24"/>
-        </w:rPr>
-      </w:pPr>
-      <w:r>
-        <w:rPr>
-          <w:szCs w:val="24"/>
-        </w:rPr>
-        <w:t>3. Only able to create ticket listings for tickets in the same row (same section as well)</w:t>
+          <w:sz w:val="22"/>
+          <w:szCs w:val="24"/>
+        </w:rPr>
+      </w:pPr>
+      <w:r>
+        <w:rPr>
+          <w:sz w:val="22"/>
+          <w:szCs w:val="24"/>
+        </w:rPr>
+        <w:t>3</w:t>
+      </w:r>
+      <w:r>
+        <w:rPr>
+          <w:sz w:val="22"/>
+          <w:szCs w:val="24"/>
+        </w:rPr>
+        <w:t xml:space="preserve">. </w:t>
+      </w:r>
+      <w:r>
+        <w:rPr>
+          <w:sz w:val="22"/>
+          <w:szCs w:val="24"/>
+        </w:rPr>
+        <w:t xml:space="preserve">We are not using “disclosures” or “comments”. </w:t>
+      </w:r>
+      <w:r>
+        <w:rPr>
+          <w:sz w:val="22"/>
+          <w:szCs w:val="24"/>
+        </w:rPr>
+        <w:t xml:space="preserve">We </w:t>
+      </w:r>
+      <w:r>
+        <w:rPr>
+          <w:sz w:val="22"/>
+          <w:szCs w:val="24"/>
+        </w:rPr>
+        <w:t>are only doing extras (e</w:t>
+      </w:r>
+      <w:r>
+        <w:rPr>
+          <w:sz w:val="22"/>
+          <w:szCs w:val="24"/>
+        </w:rPr>
+        <w:t>arly entry, aisl</w:t>
+      </w:r>
+      <w:r>
+        <w:rPr>
+          <w:sz w:val="22"/>
+          <w:szCs w:val="24"/>
+        </w:rPr>
+        <w:t>e seat, handicapped accessible).</w:t>
       </w:r>
     </w:p>
     <w:p>
       <w:pPr>
         <w:spacing w:after="240"/>
         <w:rPr>
-          <w:szCs w:val="24"/>
-        </w:rPr>
-      </w:pPr>
-      <w:r>
-        <w:rPr>
-          <w:szCs w:val="24"/>
-        </w:rPr>
-        <w:t>4. Not doing disclosures. (We only doing extras [early entry, aisle seat, handicapped accessible])</w:t>
-      </w:r>
-    </w:p>
-    <w:p>
-      <w:pPr>
-        <w:spacing w:after="240"/>
-        <w:rPr>
-          <w:szCs w:val="24"/>
-        </w:rPr>
-      </w:pPr>
-      <w:r>
-        <w:rPr>
-          <w:szCs w:val="24"/>
-        </w:rPr>
-        <w:t>5. We are not doing an exact representation of the wells fargo center. (We are not doing a 1-1 seat, row, section mapping). We have a test version of the stadium with the upper and lower sections and test row and seats.</w:t>
+          <w:sz w:val="22"/>
+          <w:szCs w:val="24"/>
+        </w:rPr>
+      </w:pPr>
+      <w:r>
+        <w:rPr>
+          <w:sz w:val="22"/>
+          <w:szCs w:val="24"/>
+        </w:rPr>
+        <w:t xml:space="preserve">5. We are not doing an exact representation of the </w:t>
+      </w:r>
+      <w:r>
+        <w:rPr>
+          <w:sz w:val="22"/>
+          <w:szCs w:val="24"/>
+        </w:rPr>
+        <w:t>Wells Fargo Center</w:t>
+      </w:r>
+      <w:r>
+        <w:rPr>
+          <w:sz w:val="22"/>
+          <w:szCs w:val="24"/>
+        </w:rPr>
+        <w:t>. (We are not doing a 1-1 seat, row, section mapping). We have a test version of the stadium with the upper and lower sections and test row and seats.</w:t>
       </w:r>
     </w:p>
     <w:sectPr>
@@ -8900,7 +8961,7 @@
         <w:noProof/>
         <w:color w:val="4F81BD" w:themeColor="accent1"/>
       </w:rPr>
-      <w:t>19</w:t>
+      <w:t>9</w:t>
     </w:r>
     <w:r>
       <w:rPr>
@@ -10531,7 +10592,7 @@
 </file>
 
 <file path=customXml/itemProps1.xml><?xml version="1.0" encoding="utf-8"?>
-<ds:datastoreItem xmlns:ds="http://schemas.openxmlformats.org/officeDocument/2006/customXml" ds:itemID="{1B21BF5E-D87E-4C47-8C5B-A69D43C48B1D}">
+<ds:datastoreItem xmlns:ds="http://schemas.openxmlformats.org/officeDocument/2006/customXml" ds:itemID="{6A451F5F-D78B-41A9-95FA-E2E7169E1286}">
   <ds:schemaRefs>
     <ds:schemaRef ds:uri="http://schemas.openxmlformats.org/officeDocument/2006/bibliography"/>
   </ds:schemaRefs>

</xml_diff>